<commit_message>
practice 15 of 3B is being proofed
</commit_message>
<xml_diff>
--- a/Solutions to Linear Algebra Done Right 3rd.docx
+++ b/Solutions to Linear Algebra Done Right 3rd.docx
@@ -16,7 +16,7 @@
           <w:spacing w:val="75"/>
           <w:kern w:val="2"/>
           <w:position w:val="0"/>
-          <w:sz w:val="24"/>
+          <w:sz w:val="20"/>
           <w:sz w:val="24"/>
           <w:szCs w:val="24"/>
           <w:vertAlign w:val="baseline"/>
@@ -41,6 +41,48 @@
           <w:lang w:val="en-US" w:eastAsia="zh-CN" w:bidi="ar-SA"/>
         </w:rPr>
         <w:t>3B</w:t>
+      </w:r>
+    </w:p>
+    <w:p>
+      <w:pPr>
+        <w:pStyle w:val="PreformattedText"/>
+        <w:rPr>
+          <w:rFonts w:ascii="等线" w:hAnsi="等线" w:cs="等线"/>
+          <w:b/>
+          <w:b/>
+          <w:bCs/>
+          <w:caps w:val="false"/>
+          <w:smallCaps w:val="false"/>
+          <w:color w:val="auto"/>
+          <w:spacing w:val="75"/>
+          <w:kern w:val="2"/>
+          <w:position w:val="0"/>
+          <w:sz w:val="20"/>
+          <w:sz w:val="24"/>
+          <w:szCs w:val="24"/>
+          <w:vertAlign w:val="baseline"/>
+          <w:lang w:val="en-US" w:eastAsia="zh-CN" w:bidi="ar-SA"/>
+        </w:rPr>
+      </w:pPr>
+      <w:r>
+        <w:rPr>
+          <w:rFonts w:ascii="等线" w:hAnsi="等线" w:cs="等线"/>
+          <w:b/>
+          <w:bCs/>
+          <w:caps w:val="false"/>
+          <w:smallCaps w:val="false"/>
+          <w:strike/>
+          <w:color w:val="auto"/>
+          <w:spacing w:val="75"/>
+          <w:kern w:val="2"/>
+          <w:position w:val="0"/>
+          <w:sz w:val="24"/>
+          <w:sz w:val="24"/>
+          <w:szCs w:val="24"/>
+          <w:vertAlign w:val="baseline"/>
+          <w:lang w:val="en-US" w:eastAsia="zh-CN" w:bidi="ar-SA"/>
+        </w:rPr>
+        <w:t xml:space="preserve">                                      </w:t>
       </w:r>
     </w:p>
     <w:p>
@@ -670,17 +712,45 @@
       <w:pPr>
         <w:pStyle w:val="PreformattedText"/>
         <w:rPr>
+          <w:strike/>
+        </w:rPr>
+      </w:pPr>
+      <w:r>
+        <w:rPr>
           <w:rFonts w:ascii="等线" w:hAnsi="等线" w:cs="等线"/>
           <w:b/>
-          <w:b/>
-          <w:bCs/>
-          <w:caps w:val="false"/>
-          <w:smallCaps w:val="false"/>
-          <w:color w:val="auto"/>
-          <w:spacing w:val="75"/>
-          <w:kern w:val="2"/>
-          <w:position w:val="0"/>
-          <w:sz w:val="24"/>
+          <w:bCs/>
+          <w:caps w:val="false"/>
+          <w:smallCaps w:val="false"/>
+          <w:strike/>
+          <w:color w:val="auto"/>
+          <w:spacing w:val="75"/>
+          <w:kern w:val="2"/>
+          <w:position w:val="0"/>
+          <w:sz w:val="24"/>
+          <w:sz w:val="24"/>
+          <w:szCs w:val="24"/>
+          <w:vertAlign w:val="baseline"/>
+          <w:lang w:val="en-US" w:eastAsia="zh-CN" w:bidi="ar-SA"/>
+        </w:rPr>
+        <w:t xml:space="preserve">                                      </w:t>
+      </w:r>
+    </w:p>
+    <w:p>
+      <w:pPr>
+        <w:pStyle w:val="PreformattedText"/>
+        <w:rPr>
+          <w:rFonts w:ascii="等线" w:hAnsi="等线" w:cs="等线"/>
+          <w:b/>
+          <w:b/>
+          <w:bCs/>
+          <w:caps w:val="false"/>
+          <w:smallCaps w:val="false"/>
+          <w:color w:val="auto"/>
+          <w:spacing w:val="75"/>
+          <w:kern w:val="2"/>
+          <w:position w:val="0"/>
+          <w:sz w:val="20"/>
           <w:sz w:val="24"/>
           <w:szCs w:val="24"/>
           <w:vertAlign w:val="baseline"/>
@@ -1236,7 +1306,117 @@
           <w:vertAlign w:val="baseline"/>
           <w:lang w:val="en-US" w:eastAsia="zh-CN" w:bidi="ar-SA"/>
         </w:rPr>
-        <w:t>p</w:t>
+        <w:t>point: prove that rangeT</w:t>
+      </w:r>
+      <w:r>
+        <w:rPr>
+          <w:rFonts w:cs="等线" w:ascii="等线" w:hAnsi="等线"/>
+          <w:b/>
+          <w:bCs/>
+          <w:caps w:val="false"/>
+          <w:smallCaps w:val="false"/>
+          <w:color w:val="222222"/>
+          <w:spacing w:val="75"/>
+          <w:kern w:val="2"/>
+          <w:position w:val="0"/>
+          <w:sz w:val="24"/>
+          <w:sz w:val="24"/>
+          <w:szCs w:val="24"/>
+          <w:vertAlign w:val="baseline"/>
+          <w:lang w:val="en-US" w:eastAsia="zh-CN" w:bidi="ar-SA"/>
+        </w:rPr>
+        <w:t>⊂span</w:t>
+      </w:r>
+      <w:r>
+        <w:rPr>
+          <w:rFonts w:cs="等线" w:ascii="等线" w:hAnsi="等线"/>
+          <w:b/>
+          <w:bCs/>
+          <w:caps w:val="false"/>
+          <w:smallCaps w:val="false"/>
+          <w:color w:val="auto"/>
+          <w:spacing w:val="75"/>
+          <w:kern w:val="2"/>
+          <w:position w:val="0"/>
+          <w:sz w:val="24"/>
+          <w:sz w:val="24"/>
+          <w:szCs w:val="24"/>
+          <w:vertAlign w:val="baseline"/>
+          <w:lang w:val="en-US" w:eastAsia="zh-CN" w:bidi="ar-SA"/>
+        </w:rPr>
+        <w:t>(Tv</w:t>
+      </w:r>
+      <w:r>
+        <w:rPr>
+          <w:rFonts w:cs="等线" w:ascii="等线" w:hAnsi="等线"/>
+          <w:b/>
+          <w:bCs/>
+          <w:caps w:val="false"/>
+          <w:smallCaps w:val="false"/>
+          <w:color w:val="auto"/>
+          <w:spacing w:val="75"/>
+          <w:kern w:val="2"/>
+          <w:sz w:val="24"/>
+          <w:szCs w:val="24"/>
+          <w:vertAlign w:val="subscript"/>
+          <w:lang w:val="en-US" w:eastAsia="zh-CN" w:bidi="ar-SA"/>
+        </w:rPr>
+        <w:t>1</w:t>
+      </w:r>
+      <w:r>
+        <w:rPr>
+          <w:rFonts w:cs="等线" w:ascii="等线" w:hAnsi="等线"/>
+          <w:b/>
+          <w:bCs/>
+          <w:caps w:val="false"/>
+          <w:smallCaps w:val="false"/>
+          <w:color w:val="auto"/>
+          <w:spacing w:val="75"/>
+          <w:kern w:val="2"/>
+          <w:position w:val="0"/>
+          <w:sz w:val="24"/>
+          <w:sz w:val="24"/>
+          <w:szCs w:val="24"/>
+          <w:vertAlign w:val="baseline"/>
+          <w:lang w:val="en-US" w:eastAsia="zh-CN" w:bidi="ar-SA"/>
+        </w:rPr>
+        <w:t>,...,Tv</w:t>
+      </w:r>
+      <w:r>
+        <w:rPr>
+          <w:rFonts w:cs="等线" w:ascii="等线" w:hAnsi="等线"/>
+          <w:b/>
+          <w:bCs/>
+          <w:caps w:val="false"/>
+          <w:smallCaps w:val="false"/>
+          <w:color w:val="auto"/>
+          <w:spacing w:val="75"/>
+          <w:kern w:val="2"/>
+          <w:sz w:val="24"/>
+          <w:szCs w:val="24"/>
+          <w:vertAlign w:val="subscript"/>
+          <w:lang w:val="en-US" w:eastAsia="zh-CN" w:bidi="ar-SA"/>
+        </w:rPr>
+        <w:t>n</w:t>
+      </w:r>
+      <w:r>
+        <w:rPr>
+          <w:rFonts w:cs="等线" w:ascii="等线" w:hAnsi="等线"/>
+          <w:b/>
+          <w:bCs/>
+          <w:caps w:val="false"/>
+          <w:smallCaps w:val="false"/>
+          <w:color w:val="auto"/>
+          <w:spacing w:val="75"/>
+          <w:kern w:val="2"/>
+          <w:position w:val="0"/>
+          <w:sz w:val="24"/>
+          <w:sz w:val="24"/>
+          <w:szCs w:val="24"/>
+          <w:vertAlign w:val="baseline"/>
+          <w:lang w:val="en-US" w:eastAsia="zh-CN" w:bidi="ar-SA"/>
+        </w:rPr>
+        <w:t xml:space="preserve">) and </w:t>
       </w:r>
       <w:r>
         <w:rPr>
@@ -1255,7 +1435,7 @@
           <w:vertAlign w:val="baseline"/>
           <w:lang w:val="en-US" w:eastAsia="zh-CN" w:bidi="ar-SA"/>
         </w:rPr>
-        <w:t>oint: prove that rangeT</w:t>
+        <w:t>rangeT</w:t>
       </w:r>
       <w:r>
         <w:rPr>
@@ -1274,26 +1454,7 @@
           <w:vertAlign w:val="baseline"/>
           <w:lang w:val="en-US" w:eastAsia="zh-CN" w:bidi="ar-SA"/>
         </w:rPr>
-        <w:t>⊂</w:t>
-      </w:r>
-      <w:r>
-        <w:rPr>
-          <w:rFonts w:cs="等线" w:ascii="等线" w:hAnsi="等线"/>
-          <w:b/>
-          <w:bCs/>
-          <w:caps w:val="false"/>
-          <w:smallCaps w:val="false"/>
-          <w:color w:val="222222"/>
-          <w:spacing w:val="75"/>
-          <w:kern w:val="2"/>
-          <w:position w:val="0"/>
-          <w:sz w:val="24"/>
-          <w:sz w:val="24"/>
-          <w:szCs w:val="24"/>
-          <w:vertAlign w:val="baseline"/>
-          <w:lang w:val="en-US" w:eastAsia="zh-CN" w:bidi="ar-SA"/>
-        </w:rPr>
-        <w:t>span</w:t>
+        <w:t>⊃span</w:t>
       </w:r>
       <w:r>
         <w:rPr>
@@ -1384,136 +1545,35 @@
           <w:vertAlign w:val="baseline"/>
           <w:lang w:val="en-US" w:eastAsia="zh-CN" w:bidi="ar-SA"/>
         </w:rPr>
-        <w:t xml:space="preserve">) and </w:t>
-      </w:r>
-      <w:r>
-        <w:rPr>
-          <w:rFonts w:cs="等线" w:ascii="等线" w:hAnsi="等线"/>
-          <w:b/>
-          <w:bCs/>
-          <w:caps w:val="false"/>
-          <w:smallCaps w:val="false"/>
+        <w:t>)</w:t>
+      </w:r>
+    </w:p>
+    <w:p>
+      <w:pPr>
+        <w:pStyle w:val="PreformattedText"/>
+        <w:rPr>
           <w:color w:val="000000"/>
-          <w:spacing w:val="75"/>
-          <w:kern w:val="2"/>
-          <w:position w:val="0"/>
-          <w:sz w:val="24"/>
-          <w:sz w:val="24"/>
-          <w:szCs w:val="24"/>
-          <w:vertAlign w:val="baseline"/>
-          <w:lang w:val="en-US" w:eastAsia="zh-CN" w:bidi="ar-SA"/>
-        </w:rPr>
-        <w:t>rangeT</w:t>
-      </w:r>
-      <w:r>
-        <w:rPr>
-          <w:rFonts w:cs="等线" w:ascii="等线" w:hAnsi="等线"/>
-          <w:b/>
-          <w:bCs/>
-          <w:caps w:val="false"/>
-          <w:smallCaps w:val="false"/>
-          <w:color w:val="222222"/>
-          <w:spacing w:val="75"/>
-          <w:kern w:val="2"/>
-          <w:position w:val="0"/>
-          <w:sz w:val="24"/>
-          <w:sz w:val="24"/>
-          <w:szCs w:val="24"/>
-          <w:vertAlign w:val="baseline"/>
-          <w:lang w:val="en-US" w:eastAsia="zh-CN" w:bidi="ar-SA"/>
-        </w:rPr>
-        <w:t>⊃span</w:t>
-      </w:r>
-      <w:r>
-        <w:rPr>
-          <w:rFonts w:cs="等线" w:ascii="等线" w:hAnsi="等线"/>
-          <w:b/>
-          <w:bCs/>
-          <w:caps w:val="false"/>
-          <w:smallCaps w:val="false"/>
-          <w:color w:val="auto"/>
-          <w:spacing w:val="75"/>
-          <w:kern w:val="2"/>
-          <w:position w:val="0"/>
-          <w:sz w:val="24"/>
-          <w:sz w:val="24"/>
-          <w:szCs w:val="24"/>
-          <w:vertAlign w:val="baseline"/>
-          <w:lang w:val="en-US" w:eastAsia="zh-CN" w:bidi="ar-SA"/>
-        </w:rPr>
-        <w:t>(Tv</w:t>
-      </w:r>
-      <w:r>
-        <w:rPr>
-          <w:rFonts w:cs="等线" w:ascii="等线" w:hAnsi="等线"/>
-          <w:b/>
-          <w:bCs/>
-          <w:caps w:val="false"/>
-          <w:smallCaps w:val="false"/>
-          <w:color w:val="auto"/>
-          <w:spacing w:val="75"/>
-          <w:kern w:val="2"/>
-          <w:sz w:val="24"/>
-          <w:szCs w:val="24"/>
-          <w:vertAlign w:val="subscript"/>
-          <w:lang w:val="en-US" w:eastAsia="zh-CN" w:bidi="ar-SA"/>
-        </w:rPr>
-        <w:t>1</w:t>
-      </w:r>
-      <w:r>
-        <w:rPr>
-          <w:rFonts w:cs="等线" w:ascii="等线" w:hAnsi="等线"/>
-          <w:b/>
-          <w:bCs/>
-          <w:caps w:val="false"/>
-          <w:smallCaps w:val="false"/>
-          <w:color w:val="auto"/>
-          <w:spacing w:val="75"/>
-          <w:kern w:val="2"/>
-          <w:position w:val="0"/>
-          <w:sz w:val="24"/>
-          <w:sz w:val="24"/>
-          <w:szCs w:val="24"/>
-          <w:vertAlign w:val="baseline"/>
-          <w:lang w:val="en-US" w:eastAsia="zh-CN" w:bidi="ar-SA"/>
-        </w:rPr>
-        <w:t>,...,Tv</w:t>
-      </w:r>
-      <w:r>
-        <w:rPr>
-          <w:rFonts w:cs="等线" w:ascii="等线" w:hAnsi="等线"/>
-          <w:b/>
-          <w:bCs/>
-          <w:caps w:val="false"/>
-          <w:smallCaps w:val="false"/>
-          <w:color w:val="auto"/>
-          <w:spacing w:val="75"/>
-          <w:kern w:val="2"/>
-          <w:sz w:val="24"/>
-          <w:szCs w:val="24"/>
-          <w:vertAlign w:val="subscript"/>
-          <w:lang w:val="en-US" w:eastAsia="zh-CN" w:bidi="ar-SA"/>
-        </w:rPr>
-        <w:t>n</w:t>
-      </w:r>
-      <w:r>
-        <w:rPr>
-          <w:rFonts w:cs="等线" w:ascii="等线" w:hAnsi="等线"/>
-          <w:b/>
-          <w:bCs/>
-          <w:caps w:val="false"/>
-          <w:smallCaps w:val="false"/>
-          <w:color w:val="auto"/>
-          <w:spacing w:val="75"/>
-          <w:kern w:val="2"/>
-          <w:position w:val="0"/>
-          <w:sz w:val="24"/>
-          <w:sz w:val="24"/>
-          <w:szCs w:val="24"/>
-          <w:vertAlign w:val="baseline"/>
-          <w:lang w:val="en-US" w:eastAsia="zh-CN" w:bidi="ar-SA"/>
-        </w:rPr>
-        <w:t>)</w:t>
+        </w:rPr>
+      </w:pPr>
+      <w:r>
+        <w:rPr>
+          <w:rFonts w:ascii="等线" w:hAnsi="等线" w:cs="等线"/>
+          <w:b/>
+          <w:bCs/>
+          <w:caps w:val="false"/>
+          <w:smallCaps w:val="false"/>
+          <w:strike/>
+          <w:color w:val="auto"/>
+          <w:spacing w:val="75"/>
+          <w:kern w:val="2"/>
+          <w:position w:val="0"/>
+          <w:sz w:val="24"/>
+          <w:sz w:val="24"/>
+          <w:szCs w:val="24"/>
+          <w:vertAlign w:val="baseline"/>
+          <w:lang w:val="en-US" w:eastAsia="zh-CN" w:bidi="ar-SA"/>
+        </w:rPr>
+        <w:t xml:space="preserve">                                      </w:t>
       </w:r>
     </w:p>
     <w:p>
@@ -1557,7 +1617,7 @@
           <w:vertAlign w:val="baseline"/>
           <w:lang w:val="en-US" w:eastAsia="zh-CN" w:bidi="ar-SA"/>
         </w:rPr>
-        <w:t xml:space="preserve">From the defination of direct sum we have </w:t>
+        <w:t>From the defination of direct sum we have</w:t>
       </w:r>
       <w:r>
         <w:rPr>
@@ -1577,6 +1637,2011 @@
           <w:lang w:val="en-US" w:eastAsia="zh-CN" w:bidi="ar-SA"/>
         </w:rPr>
         <w:t xml:space="preserve"> U∩nullT={0}.</w:t>
+      </w:r>
+      <w:r>
+        <w:rPr>
+          <w:rFonts w:cs="等线" w:ascii="等线" w:hAnsi="等线"/>
+          <w:b/>
+          <w:bCs/>
+          <w:caps w:val="false"/>
+          <w:smallCaps w:val="false"/>
+          <w:color w:val="auto"/>
+          <w:spacing w:val="75"/>
+          <w:kern w:val="2"/>
+          <w:position w:val="0"/>
+          <w:sz w:val="24"/>
+          <w:sz w:val="24"/>
+          <w:szCs w:val="24"/>
+          <w:vertAlign w:val="baseline"/>
+          <w:lang w:val="en-US" w:eastAsia="zh-CN" w:bidi="ar-SA"/>
+        </w:rPr>
+        <w:t>below, we should proof that rangeT={Tu:u∈U}.</w:t>
+      </w:r>
+      <w:r>
+        <w:rPr>
+          <w:rFonts w:cs="等线" w:ascii="等线" w:hAnsi="等线"/>
+          <w:b/>
+          <w:bCs/>
+          <w:caps w:val="false"/>
+          <w:smallCaps w:val="false"/>
+          <w:color w:val="auto"/>
+          <w:spacing w:val="75"/>
+          <w:kern w:val="2"/>
+          <w:position w:val="0"/>
+          <w:sz w:val="24"/>
+          <w:sz w:val="24"/>
+          <w:szCs w:val="24"/>
+          <w:vertAlign w:val="baseline"/>
+          <w:lang w:val="en-US" w:eastAsia="zh-CN" w:bidi="ar-SA"/>
+        </w:rPr>
+        <w:t xml:space="preserve"> </w:t>
+      </w:r>
+      <w:r>
+        <w:rPr>
+          <w:rFonts w:cs="等线" w:ascii="等线" w:hAnsi="等线"/>
+          <w:b/>
+          <w:bCs/>
+          <w:caps w:val="false"/>
+          <w:smallCaps w:val="false"/>
+          <w:color w:val="C9211E"/>
+          <w:spacing w:val="75"/>
+          <w:kern w:val="2"/>
+          <w:position w:val="0"/>
+          <w:sz w:val="24"/>
+          <w:sz w:val="24"/>
+          <w:szCs w:val="24"/>
+          <w:vertAlign w:val="baseline"/>
+          <w:lang w:val="en-US" w:eastAsia="zh-CN" w:bidi="ar-SA"/>
+        </w:rPr>
+        <w:t xml:space="preserve">obviously, </w:t>
+      </w:r>
+      <w:r>
+        <w:rPr>
+          <w:rFonts w:cs="等线" w:ascii="等线" w:hAnsi="等线"/>
+          <w:b/>
+          <w:bCs/>
+          <w:caps w:val="false"/>
+          <w:smallCaps w:val="false"/>
+          <w:color w:val="C9211E"/>
+          <w:spacing w:val="75"/>
+          <w:kern w:val="2"/>
+          <w:position w:val="0"/>
+          <w:sz w:val="24"/>
+          <w:sz w:val="24"/>
+          <w:szCs w:val="24"/>
+          <w:vertAlign w:val="baseline"/>
+          <w:lang w:val="en-US" w:eastAsia="zh-CN" w:bidi="ar-SA"/>
+        </w:rPr>
+        <w:t>{Tu:u∈U}⊂</w:t>
+      </w:r>
+      <w:r>
+        <w:rPr>
+          <w:rFonts w:cs="等线" w:ascii="等线" w:hAnsi="等线"/>
+          <w:b/>
+          <w:bCs/>
+          <w:caps w:val="false"/>
+          <w:smallCaps w:val="false"/>
+          <w:color w:val="C9211E"/>
+          <w:spacing w:val="75"/>
+          <w:kern w:val="2"/>
+          <w:position w:val="0"/>
+          <w:sz w:val="24"/>
+          <w:sz w:val="24"/>
+          <w:szCs w:val="24"/>
+          <w:vertAlign w:val="baseline"/>
+          <w:lang w:val="en-US" w:eastAsia="zh-CN" w:bidi="ar-SA"/>
+        </w:rPr>
+        <w:t>rangeT.</w:t>
+      </w:r>
+      <w:r>
+        <w:rPr>
+          <w:rFonts w:cs="等线" w:ascii="等线" w:hAnsi="等线"/>
+          <w:b/>
+          <w:bCs/>
+          <w:caps w:val="false"/>
+          <w:smallCaps w:val="false"/>
+          <w:color w:val="auto"/>
+          <w:spacing w:val="75"/>
+          <w:kern w:val="2"/>
+          <w:position w:val="0"/>
+          <w:sz w:val="24"/>
+          <w:sz w:val="24"/>
+          <w:szCs w:val="24"/>
+          <w:vertAlign w:val="baseline"/>
+          <w:lang w:val="en-US" w:eastAsia="zh-CN" w:bidi="ar-SA"/>
+        </w:rPr>
+        <w:t xml:space="preserve"> To proof the other hand, suppose that v</w:t>
+      </w:r>
+      <w:r>
+        <w:rPr>
+          <w:rFonts w:cs="等线" w:ascii="等线" w:hAnsi="等线"/>
+          <w:b/>
+          <w:bCs/>
+          <w:caps w:val="false"/>
+          <w:smallCaps w:val="false"/>
+          <w:color w:val="auto"/>
+          <w:spacing w:val="75"/>
+          <w:kern w:val="2"/>
+          <w:position w:val="0"/>
+          <w:sz w:val="24"/>
+          <w:sz w:val="24"/>
+          <w:szCs w:val="24"/>
+          <w:vertAlign w:val="baseline"/>
+          <w:lang w:val="en-US" w:eastAsia="zh-CN" w:bidi="ar-SA"/>
+        </w:rPr>
+        <w:t>∈</w:t>
+      </w:r>
+      <w:r>
+        <w:rPr>
+          <w:rFonts w:cs="等线" w:ascii="等线" w:hAnsi="等线"/>
+          <w:b/>
+          <w:bCs/>
+          <w:caps w:val="false"/>
+          <w:smallCaps w:val="false"/>
+          <w:color w:val="auto"/>
+          <w:spacing w:val="75"/>
+          <w:kern w:val="2"/>
+          <w:position w:val="0"/>
+          <w:sz w:val="24"/>
+          <w:sz w:val="24"/>
+          <w:szCs w:val="24"/>
+          <w:vertAlign w:val="baseline"/>
+          <w:lang w:val="en-US" w:eastAsia="zh-CN" w:bidi="ar-SA"/>
+        </w:rPr>
+        <w:t>V. There exists u`</w:t>
+      </w:r>
+      <w:r>
+        <w:rPr>
+          <w:rFonts w:cs="等线" w:ascii="等线" w:hAnsi="等线"/>
+          <w:b/>
+          <w:bCs/>
+          <w:caps w:val="false"/>
+          <w:smallCaps w:val="false"/>
+          <w:color w:val="auto"/>
+          <w:spacing w:val="75"/>
+          <w:kern w:val="2"/>
+          <w:position w:val="0"/>
+          <w:sz w:val="24"/>
+          <w:sz w:val="24"/>
+          <w:szCs w:val="24"/>
+          <w:vertAlign w:val="baseline"/>
+          <w:lang w:val="en-US" w:eastAsia="zh-CN" w:bidi="ar-SA"/>
+        </w:rPr>
+        <w:t>∈</w:t>
+      </w:r>
+      <w:r>
+        <w:rPr>
+          <w:rFonts w:cs="等线" w:ascii="等线" w:hAnsi="等线"/>
+          <w:b/>
+          <w:bCs/>
+          <w:caps w:val="false"/>
+          <w:smallCaps w:val="false"/>
+          <w:color w:val="auto"/>
+          <w:spacing w:val="75"/>
+          <w:kern w:val="2"/>
+          <w:position w:val="0"/>
+          <w:sz w:val="24"/>
+          <w:sz w:val="24"/>
+          <w:szCs w:val="24"/>
+          <w:vertAlign w:val="baseline"/>
+          <w:lang w:val="en-US" w:eastAsia="zh-CN" w:bidi="ar-SA"/>
+        </w:rPr>
+        <w:t>U and w</w:t>
+      </w:r>
+      <w:r>
+        <w:rPr>
+          <w:rFonts w:cs="等线" w:ascii="等线" w:hAnsi="等线"/>
+          <w:b/>
+          <w:bCs/>
+          <w:caps w:val="false"/>
+          <w:smallCaps w:val="false"/>
+          <w:color w:val="auto"/>
+          <w:spacing w:val="75"/>
+          <w:kern w:val="2"/>
+          <w:position w:val="0"/>
+          <w:sz w:val="24"/>
+          <w:sz w:val="24"/>
+          <w:szCs w:val="24"/>
+          <w:vertAlign w:val="baseline"/>
+          <w:lang w:val="en-US" w:eastAsia="zh-CN" w:bidi="ar-SA"/>
+        </w:rPr>
+        <w:t>∈</w:t>
+      </w:r>
+      <w:r>
+        <w:rPr>
+          <w:rFonts w:cs="等线" w:ascii="等线" w:hAnsi="等线"/>
+          <w:b/>
+          <w:bCs/>
+          <w:caps w:val="false"/>
+          <w:smallCaps w:val="false"/>
+          <w:color w:val="auto"/>
+          <w:spacing w:val="75"/>
+          <w:kern w:val="2"/>
+          <w:position w:val="0"/>
+          <w:sz w:val="24"/>
+          <w:sz w:val="24"/>
+          <w:szCs w:val="24"/>
+          <w:vertAlign w:val="baseline"/>
+          <w:lang w:val="en-US" w:eastAsia="zh-CN" w:bidi="ar-SA"/>
+        </w:rPr>
+        <w:t>nullT such that v=u`+w. Applying T to both sides so that Tv=T(u`+w)=Tu`+Tw=Tu` which means Tv</w:t>
+      </w:r>
+      <w:r>
+        <w:rPr>
+          <w:rFonts w:cs="等线" w:ascii="等线" w:hAnsi="等线"/>
+          <w:b/>
+          <w:bCs/>
+          <w:caps w:val="false"/>
+          <w:smallCaps w:val="false"/>
+          <w:color w:val="auto"/>
+          <w:spacing w:val="75"/>
+          <w:kern w:val="2"/>
+          <w:position w:val="0"/>
+          <w:sz w:val="24"/>
+          <w:sz w:val="24"/>
+          <w:szCs w:val="24"/>
+          <w:vertAlign w:val="baseline"/>
+          <w:lang w:val="en-US" w:eastAsia="zh-CN" w:bidi="ar-SA"/>
+        </w:rPr>
+        <w:t xml:space="preserve">∈{Tu:u∈U}. </w:t>
+      </w:r>
+      <w:r>
+        <w:rPr>
+          <w:rFonts w:eastAsia="Liberation Mono" w:cs="等线" w:ascii="等线" w:hAnsi="等线"/>
+          <w:b/>
+          <w:bCs/>
+          <w:caps w:val="false"/>
+          <w:smallCaps w:val="false"/>
+          <w:color w:val="auto"/>
+          <w:spacing w:val="75"/>
+          <w:kern w:val="2"/>
+          <w:position w:val="0"/>
+          <w:sz w:val="24"/>
+          <w:sz w:val="24"/>
+          <w:szCs w:val="24"/>
+          <w:vertAlign w:val="baseline"/>
+          <w:lang w:val="en-US" w:eastAsia="zh-CN" w:bidi="ar-SA"/>
+        </w:rPr>
+        <w:t>cause</w:t>
+      </w:r>
+      <w:r>
+        <w:rPr>
+          <w:rFonts w:cs="等线" w:ascii="等线" w:hAnsi="等线"/>
+          <w:b/>
+          <w:bCs/>
+          <w:caps w:val="false"/>
+          <w:smallCaps w:val="false"/>
+          <w:color w:val="auto"/>
+          <w:spacing w:val="75"/>
+          <w:kern w:val="2"/>
+          <w:position w:val="0"/>
+          <w:sz w:val="24"/>
+          <w:sz w:val="24"/>
+          <w:szCs w:val="24"/>
+          <w:vertAlign w:val="baseline"/>
+          <w:lang w:val="en-US" w:eastAsia="zh-CN" w:bidi="ar-SA"/>
+        </w:rPr>
+        <w:t xml:space="preserve"> Tv is an arbitrary vector in rangeT(since v is an arbitrary vector in V)</w:t>
+      </w:r>
+      <w:r>
+        <w:rPr>
+          <w:rFonts w:ascii="等线" w:hAnsi="等线" w:cs="等线"/>
+          <w:b/>
+          <w:bCs/>
+          <w:caps w:val="false"/>
+          <w:smallCaps w:val="false"/>
+          <w:color w:val="auto"/>
+          <w:spacing w:val="75"/>
+          <w:kern w:val="2"/>
+          <w:position w:val="0"/>
+          <w:sz w:val="24"/>
+          <w:sz w:val="24"/>
+          <w:szCs w:val="24"/>
+          <w:vertAlign w:val="baseline"/>
+          <w:lang w:val="en-US" w:eastAsia="zh-CN" w:bidi="ar-SA"/>
+        </w:rPr>
+        <w:t xml:space="preserve">， </w:t>
+      </w:r>
+      <w:r>
+        <w:rPr>
+          <w:rFonts w:cs="等线" w:ascii="等线" w:hAnsi="等线"/>
+          <w:b/>
+          <w:bCs/>
+          <w:caps w:val="false"/>
+          <w:smallCaps w:val="false"/>
+          <w:color w:val="auto"/>
+          <w:spacing w:val="75"/>
+          <w:kern w:val="2"/>
+          <w:position w:val="0"/>
+          <w:sz w:val="24"/>
+          <w:sz w:val="24"/>
+          <w:szCs w:val="24"/>
+          <w:vertAlign w:val="baseline"/>
+          <w:lang w:val="en-US" w:eastAsia="zh-CN" w:bidi="ar-SA"/>
+        </w:rPr>
+        <w:t>rangeT</w:t>
+      </w:r>
+      <w:r>
+        <w:rPr>
+          <w:rFonts w:cs="等线" w:ascii="等线" w:hAnsi="等线"/>
+          <w:b/>
+          <w:bCs/>
+          <w:caps w:val="false"/>
+          <w:smallCaps w:val="false"/>
+          <w:color w:val="000000"/>
+          <w:spacing w:val="75"/>
+          <w:kern w:val="2"/>
+          <w:position w:val="0"/>
+          <w:sz w:val="24"/>
+          <w:sz w:val="24"/>
+          <w:szCs w:val="24"/>
+          <w:vertAlign w:val="baseline"/>
+          <w:lang w:val="en-US" w:eastAsia="zh-CN" w:bidi="ar-SA"/>
+        </w:rPr>
+        <w:t>⊂{Tu:u∈U}.</w:t>
+      </w:r>
+      <w:r>
+        <w:rPr>
+          <w:rFonts w:cs="等线" w:ascii="等线" w:hAnsi="等线"/>
+          <w:b/>
+          <w:bCs/>
+          <w:caps w:val="false"/>
+          <w:smallCaps w:val="false"/>
+          <w:color w:val="000000"/>
+          <w:spacing w:val="75"/>
+          <w:kern w:val="2"/>
+          <w:position w:val="0"/>
+          <w:sz w:val="24"/>
+          <w:sz w:val="24"/>
+          <w:szCs w:val="24"/>
+          <w:vertAlign w:val="baseline"/>
+          <w:lang w:val="en-US" w:eastAsia="zh-CN" w:bidi="ar-SA"/>
+        </w:rPr>
+        <w:t>(</w:t>
+      </w:r>
+      <w:r>
+        <w:rPr>
+          <w:rFonts w:cs="等线" w:ascii="等线" w:hAnsi="等线"/>
+          <w:b/>
+          <w:bCs/>
+          <w:caps w:val="false"/>
+          <w:smallCaps w:val="false"/>
+          <w:color w:val="FF0000"/>
+          <w:spacing w:val="75"/>
+          <w:kern w:val="2"/>
+          <w:position w:val="0"/>
+          <w:sz w:val="24"/>
+          <w:sz w:val="24"/>
+          <w:szCs w:val="24"/>
+          <w:vertAlign w:val="baseline"/>
+          <w:lang w:val="en-US" w:eastAsia="zh-CN" w:bidi="ar-SA"/>
+        </w:rPr>
+        <w:t xml:space="preserve">here in my own opinion,we should proof that Tv can be linear represented by a vector in </w:t>
+      </w:r>
+      <w:r>
+        <w:rPr>
+          <w:rFonts w:cs="等线" w:ascii="等线" w:hAnsi="等线"/>
+          <w:b/>
+          <w:bCs/>
+          <w:caps w:val="false"/>
+          <w:smallCaps w:val="false"/>
+          <w:color w:val="FF0000"/>
+          <w:spacing w:val="75"/>
+          <w:kern w:val="2"/>
+          <w:position w:val="0"/>
+          <w:sz w:val="24"/>
+          <w:sz w:val="24"/>
+          <w:szCs w:val="24"/>
+          <w:vertAlign w:val="baseline"/>
+          <w:lang w:val="en-US" w:eastAsia="zh-CN" w:bidi="ar-SA"/>
+        </w:rPr>
+        <w:t xml:space="preserve">{Tu:u∈U} </w:t>
+      </w:r>
+      <w:r>
+        <w:rPr>
+          <w:rFonts w:cs="等线" w:ascii="等线" w:hAnsi="等线"/>
+          <w:b/>
+          <w:bCs/>
+          <w:caps w:val="false"/>
+          <w:smallCaps w:val="false"/>
+          <w:color w:val="FF0000"/>
+          <w:spacing w:val="75"/>
+          <w:kern w:val="2"/>
+          <w:position w:val="0"/>
+          <w:sz w:val="24"/>
+          <w:sz w:val="24"/>
+          <w:szCs w:val="24"/>
+          <w:vertAlign w:val="baseline"/>
+          <w:lang w:val="en-US" w:eastAsia="zh-CN" w:bidi="ar-SA"/>
+        </w:rPr>
+        <w:t xml:space="preserve">so that Tv is a vector in </w:t>
+      </w:r>
+      <w:r>
+        <w:rPr>
+          <w:rFonts w:cs="等线" w:ascii="等线" w:hAnsi="等线"/>
+          <w:b/>
+          <w:bCs/>
+          <w:caps w:val="false"/>
+          <w:smallCaps w:val="false"/>
+          <w:color w:val="FF0000"/>
+          <w:spacing w:val="75"/>
+          <w:kern w:val="2"/>
+          <w:position w:val="0"/>
+          <w:sz w:val="24"/>
+          <w:sz w:val="24"/>
+          <w:szCs w:val="24"/>
+          <w:vertAlign w:val="baseline"/>
+          <w:lang w:val="en-US" w:eastAsia="zh-CN" w:bidi="ar-SA"/>
+        </w:rPr>
+        <w:t xml:space="preserve">{Tu:u∈U}, </w:t>
+      </w:r>
+      <w:r>
+        <w:rPr>
+          <w:rFonts w:cs="等线" w:ascii="等线" w:hAnsi="等线"/>
+          <w:b/>
+          <w:bCs/>
+          <w:caps w:val="false"/>
+          <w:smallCaps w:val="false"/>
+          <w:color w:val="FF0000"/>
+          <w:spacing w:val="75"/>
+          <w:kern w:val="2"/>
+          <w:position w:val="0"/>
+          <w:sz w:val="24"/>
+          <w:sz w:val="24"/>
+          <w:szCs w:val="24"/>
+          <w:vertAlign w:val="baseline"/>
+          <w:lang w:val="en-US" w:eastAsia="zh-CN" w:bidi="ar-SA"/>
+        </w:rPr>
+        <w:t>and Tv must be a arbitrary vector in rangeT</w:t>
+      </w:r>
+      <w:r>
+        <w:rPr>
+          <w:rFonts w:cs="等线" w:ascii="等线" w:hAnsi="等线"/>
+          <w:b/>
+          <w:bCs/>
+          <w:caps w:val="false"/>
+          <w:smallCaps w:val="false"/>
+          <w:color w:val="000000"/>
+          <w:spacing w:val="75"/>
+          <w:kern w:val="2"/>
+          <w:position w:val="0"/>
+          <w:sz w:val="24"/>
+          <w:sz w:val="24"/>
+          <w:szCs w:val="24"/>
+          <w:vertAlign w:val="baseline"/>
+          <w:lang w:val="en-US" w:eastAsia="zh-CN" w:bidi="ar-SA"/>
+        </w:rPr>
+        <w:t>)</w:t>
+      </w:r>
+      <w:r>
+        <w:rPr>
+          <w:rFonts w:cs="等线" w:ascii="等线" w:hAnsi="等线"/>
+          <w:b/>
+          <w:bCs/>
+          <w:caps w:val="false"/>
+          <w:smallCaps w:val="false"/>
+          <w:color w:val="000000"/>
+          <w:spacing w:val="75"/>
+          <w:kern w:val="2"/>
+          <w:position w:val="0"/>
+          <w:sz w:val="24"/>
+          <w:sz w:val="24"/>
+          <w:szCs w:val="24"/>
+          <w:vertAlign w:val="baseline"/>
+          <w:lang w:val="en-US" w:eastAsia="zh-CN" w:bidi="ar-SA"/>
+        </w:rPr>
+        <w:t xml:space="preserve"> </w:t>
+      </w:r>
+      <w:r>
+        <w:rPr>
+          <w:rFonts w:eastAsia="Liberation Mono" w:cs="等线" w:ascii="等线" w:hAnsi="等线"/>
+          <w:b/>
+          <w:bCs/>
+          <w:caps w:val="false"/>
+          <w:smallCaps w:val="false"/>
+          <w:color w:val="000000"/>
+          <w:spacing w:val="75"/>
+          <w:kern w:val="2"/>
+          <w:position w:val="0"/>
+          <w:sz w:val="24"/>
+          <w:sz w:val="24"/>
+          <w:szCs w:val="24"/>
+          <w:vertAlign w:val="baseline"/>
+          <w:lang w:val="en-US" w:eastAsia="zh-CN" w:bidi="ar-SA"/>
+        </w:rPr>
+        <w:t>hence</w:t>
+      </w:r>
+      <w:r>
+        <w:rPr>
+          <w:rFonts w:cs="等线" w:ascii="等线" w:hAnsi="等线"/>
+          <w:b/>
+          <w:bCs/>
+          <w:caps w:val="false"/>
+          <w:smallCaps w:val="false"/>
+          <w:color w:val="000000"/>
+          <w:spacing w:val="75"/>
+          <w:kern w:val="2"/>
+          <w:position w:val="0"/>
+          <w:sz w:val="24"/>
+          <w:sz w:val="24"/>
+          <w:szCs w:val="24"/>
+          <w:vertAlign w:val="baseline"/>
+          <w:lang w:val="en-US" w:eastAsia="zh-CN" w:bidi="ar-SA"/>
+        </w:rPr>
+        <w:t xml:space="preserve"> rangeT=</w:t>
+      </w:r>
+      <w:r>
+        <w:rPr>
+          <w:rFonts w:cs="等线" w:ascii="等线" w:hAnsi="等线"/>
+          <w:b/>
+          <w:bCs/>
+          <w:caps w:val="false"/>
+          <w:smallCaps w:val="false"/>
+          <w:color w:val="000000"/>
+          <w:spacing w:val="75"/>
+          <w:kern w:val="2"/>
+          <w:position w:val="0"/>
+          <w:sz w:val="24"/>
+          <w:sz w:val="24"/>
+          <w:szCs w:val="24"/>
+          <w:vertAlign w:val="baseline"/>
+          <w:lang w:val="en-US" w:eastAsia="zh-CN" w:bidi="ar-SA"/>
+        </w:rPr>
+        <w:t>{Tu:u∈U}.</w:t>
+      </w:r>
+    </w:p>
+    <w:p>
+      <w:pPr>
+        <w:pStyle w:val="PreformattedText"/>
+        <w:rPr>
+          <w:strike/>
+        </w:rPr>
+      </w:pPr>
+      <w:r>
+        <w:rPr>
+          <w:rFonts w:ascii="等线" w:hAnsi="等线" w:cs="等线"/>
+          <w:b/>
+          <w:bCs/>
+          <w:caps w:val="false"/>
+          <w:smallCaps w:val="false"/>
+          <w:strike/>
+          <w:color w:val="auto"/>
+          <w:spacing w:val="75"/>
+          <w:kern w:val="2"/>
+          <w:position w:val="0"/>
+          <w:sz w:val="24"/>
+          <w:sz w:val="24"/>
+          <w:szCs w:val="24"/>
+          <w:vertAlign w:val="baseline"/>
+          <w:lang w:val="en-US" w:eastAsia="zh-CN" w:bidi="ar-SA"/>
+        </w:rPr>
+        <w:t xml:space="preserve">                                      </w:t>
+      </w:r>
+    </w:p>
+    <w:p>
+      <w:pPr>
+        <w:pStyle w:val="PreformattedText"/>
+        <w:rPr/>
+      </w:pPr>
+      <w:r>
+        <w:rPr>
+          <w:rFonts w:cs="等线" w:ascii="等线" w:hAnsi="等线"/>
+          <w:b/>
+          <w:bCs/>
+          <w:caps w:val="false"/>
+          <w:smallCaps w:val="false"/>
+          <w:color w:val="auto"/>
+          <w:spacing w:val="75"/>
+          <w:kern w:val="2"/>
+          <w:position w:val="0"/>
+          <w:sz w:val="24"/>
+          <w:sz w:val="24"/>
+          <w:szCs w:val="24"/>
+          <w:vertAlign w:val="baseline"/>
+          <w:lang w:val="en-US" w:eastAsia="zh-CN" w:bidi="ar-SA"/>
+        </w:rPr>
+        <w:t>13.</w:t>
+      </w:r>
+      <w:r>
+        <w:rPr>
+          <w:rFonts w:cs="等线" w:ascii="等线" w:hAnsi="等线"/>
+          <w:b/>
+          <w:bCs/>
+          <w:caps w:val="false"/>
+          <w:smallCaps w:val="false"/>
+          <w:color w:val="auto"/>
+          <w:spacing w:val="75"/>
+          <w:kern w:val="2"/>
+          <w:position w:val="0"/>
+          <w:sz w:val="24"/>
+          <w:sz w:val="24"/>
+          <w:szCs w:val="24"/>
+          <w:vertAlign w:val="baseline"/>
+          <w:lang w:val="en-US" w:eastAsia="zh-CN" w:bidi="ar-SA"/>
+        </w:rPr>
+        <w:t xml:space="preserve">Solution:  </w:t>
+      </w:r>
+      <w:r>
+        <w:rPr>
+          <w:rFonts w:cs="等线" w:ascii="等线" w:hAnsi="等线"/>
+          <w:b/>
+          <w:bCs/>
+          <w:caps w:val="false"/>
+          <w:smallCaps w:val="false"/>
+          <w:color w:val="auto"/>
+          <w:spacing w:val="75"/>
+          <w:kern w:val="2"/>
+          <w:position w:val="0"/>
+          <w:sz w:val="24"/>
+          <w:sz w:val="24"/>
+          <w:szCs w:val="24"/>
+          <w:vertAlign w:val="baseline"/>
+          <w:lang w:val="en-US" w:eastAsia="zh-CN" w:bidi="ar-SA"/>
+        </w:rPr>
+        <w:t>S</w:t>
+      </w:r>
+      <w:r>
+        <w:rPr>
+          <w:rFonts w:cs="等线" w:ascii="等线" w:hAnsi="等线"/>
+          <w:b/>
+          <w:bCs/>
+          <w:caps w:val="false"/>
+          <w:smallCaps w:val="false"/>
+          <w:color w:val="auto"/>
+          <w:spacing w:val="75"/>
+          <w:kern w:val="2"/>
+          <w:position w:val="0"/>
+          <w:sz w:val="24"/>
+          <w:sz w:val="24"/>
+          <w:szCs w:val="24"/>
+          <w:vertAlign w:val="baseline"/>
+          <w:lang w:val="en-US" w:eastAsia="zh-CN" w:bidi="ar-SA"/>
+        </w:rPr>
+        <w:t>ince T∈L(F</w:t>
+      </w:r>
+      <w:r>
+        <w:rPr>
+          <w:rFonts w:cs="等线" w:ascii="等线" w:hAnsi="等线"/>
+          <w:b/>
+          <w:bCs/>
+          <w:caps w:val="false"/>
+          <w:smallCaps w:val="false"/>
+          <w:color w:val="auto"/>
+          <w:spacing w:val="75"/>
+          <w:kern w:val="2"/>
+          <w:sz w:val="24"/>
+          <w:szCs w:val="24"/>
+          <w:vertAlign w:val="superscript"/>
+          <w:lang w:val="en-US" w:eastAsia="zh-CN" w:bidi="ar-SA"/>
+        </w:rPr>
+        <w:t>4</w:t>
+      </w:r>
+      <w:r>
+        <w:rPr>
+          <w:rFonts w:cs="等线" w:ascii="等线" w:hAnsi="等线"/>
+          <w:b/>
+          <w:bCs/>
+          <w:caps w:val="false"/>
+          <w:smallCaps w:val="false"/>
+          <w:color w:val="auto"/>
+          <w:spacing w:val="75"/>
+          <w:kern w:val="2"/>
+          <w:position w:val="0"/>
+          <w:sz w:val="24"/>
+          <w:sz w:val="24"/>
+          <w:szCs w:val="24"/>
+          <w:vertAlign w:val="baseline"/>
+          <w:lang w:val="en-US" w:eastAsia="zh-CN" w:bidi="ar-SA"/>
+        </w:rPr>
+        <w:t>,F</w:t>
+      </w:r>
+      <w:r>
+        <w:rPr>
+          <w:rFonts w:cs="等线" w:ascii="等线" w:hAnsi="等线"/>
+          <w:b/>
+          <w:bCs/>
+          <w:caps w:val="false"/>
+          <w:smallCaps w:val="false"/>
+          <w:color w:val="auto"/>
+          <w:spacing w:val="75"/>
+          <w:kern w:val="2"/>
+          <w:sz w:val="24"/>
+          <w:szCs w:val="24"/>
+          <w:vertAlign w:val="superscript"/>
+          <w:lang w:val="en-US" w:eastAsia="zh-CN" w:bidi="ar-SA"/>
+        </w:rPr>
+        <w:t>2</w:t>
+      </w:r>
+      <w:r>
+        <w:rPr>
+          <w:rFonts w:cs="等线" w:ascii="等线" w:hAnsi="等线"/>
+          <w:b/>
+          <w:bCs/>
+          <w:caps w:val="false"/>
+          <w:smallCaps w:val="false"/>
+          <w:color w:val="auto"/>
+          <w:spacing w:val="75"/>
+          <w:kern w:val="2"/>
+          <w:position w:val="0"/>
+          <w:sz w:val="24"/>
+          <w:sz w:val="24"/>
+          <w:szCs w:val="24"/>
+          <w:vertAlign w:val="baseline"/>
+          <w:lang w:val="en-US" w:eastAsia="zh-CN" w:bidi="ar-SA"/>
+        </w:rPr>
+        <w:t>), we know that ((1,0,0,0),(</w:t>
+      </w:r>
+      <w:r>
+        <w:rPr>
+          <w:rFonts w:eastAsia="Liberation Mono" w:cs="等线" w:ascii="等线" w:hAnsi="等线"/>
+          <w:b/>
+          <w:bCs/>
+          <w:caps w:val="false"/>
+          <w:smallCaps w:val="false"/>
+          <w:color w:val="auto"/>
+          <w:spacing w:val="75"/>
+          <w:kern w:val="2"/>
+          <w:position w:val="0"/>
+          <w:sz w:val="24"/>
+          <w:sz w:val="24"/>
+          <w:szCs w:val="24"/>
+          <w:vertAlign w:val="baseline"/>
+          <w:lang w:val="en-US" w:eastAsia="zh-CN" w:bidi="ar-SA"/>
+        </w:rPr>
+        <w:t>0</w:t>
+      </w:r>
+      <w:r>
+        <w:rPr>
+          <w:rFonts w:cs="等线" w:ascii="等线" w:hAnsi="等线"/>
+          <w:b/>
+          <w:bCs/>
+          <w:caps w:val="false"/>
+          <w:smallCaps w:val="false"/>
+          <w:color w:val="auto"/>
+          <w:spacing w:val="75"/>
+          <w:kern w:val="2"/>
+          <w:position w:val="0"/>
+          <w:sz w:val="24"/>
+          <w:sz w:val="24"/>
+          <w:szCs w:val="24"/>
+          <w:vertAlign w:val="baseline"/>
+          <w:lang w:val="en-US" w:eastAsia="zh-CN" w:bidi="ar-SA"/>
+        </w:rPr>
+        <w:t>,</w:t>
+      </w:r>
+      <w:r>
+        <w:rPr>
+          <w:rFonts w:eastAsia="Liberation Mono" w:cs="等线" w:ascii="等线" w:hAnsi="等线"/>
+          <w:b/>
+          <w:bCs/>
+          <w:caps w:val="false"/>
+          <w:smallCaps w:val="false"/>
+          <w:color w:val="auto"/>
+          <w:spacing w:val="75"/>
+          <w:kern w:val="2"/>
+          <w:position w:val="0"/>
+          <w:sz w:val="24"/>
+          <w:sz w:val="24"/>
+          <w:szCs w:val="24"/>
+          <w:vertAlign w:val="baseline"/>
+          <w:lang w:val="en-US" w:eastAsia="zh-CN" w:bidi="ar-SA"/>
+        </w:rPr>
+        <w:t>1</w:t>
+      </w:r>
+      <w:r>
+        <w:rPr>
+          <w:rFonts w:cs="等线" w:ascii="等线" w:hAnsi="等线"/>
+          <w:b/>
+          <w:bCs/>
+          <w:caps w:val="false"/>
+          <w:smallCaps w:val="false"/>
+          <w:color w:val="auto"/>
+          <w:spacing w:val="75"/>
+          <w:kern w:val="2"/>
+          <w:position w:val="0"/>
+          <w:sz w:val="24"/>
+          <w:sz w:val="24"/>
+          <w:szCs w:val="24"/>
+          <w:vertAlign w:val="baseline"/>
+          <w:lang w:val="en-US" w:eastAsia="zh-CN" w:bidi="ar-SA"/>
+        </w:rPr>
+        <w:t>,0,0),(</w:t>
+      </w:r>
+      <w:r>
+        <w:rPr>
+          <w:rFonts w:eastAsia="Liberation Mono" w:cs="等线" w:ascii="等线" w:hAnsi="等线"/>
+          <w:b/>
+          <w:bCs/>
+          <w:caps w:val="false"/>
+          <w:smallCaps w:val="false"/>
+          <w:color w:val="auto"/>
+          <w:spacing w:val="75"/>
+          <w:kern w:val="2"/>
+          <w:position w:val="0"/>
+          <w:sz w:val="24"/>
+          <w:sz w:val="24"/>
+          <w:szCs w:val="24"/>
+          <w:vertAlign w:val="baseline"/>
+          <w:lang w:val="en-US" w:eastAsia="zh-CN" w:bidi="ar-SA"/>
+        </w:rPr>
+        <w:t>0</w:t>
+      </w:r>
+      <w:r>
+        <w:rPr>
+          <w:rFonts w:cs="等线" w:ascii="等线" w:hAnsi="等线"/>
+          <w:b/>
+          <w:bCs/>
+          <w:caps w:val="false"/>
+          <w:smallCaps w:val="false"/>
+          <w:color w:val="auto"/>
+          <w:spacing w:val="75"/>
+          <w:kern w:val="2"/>
+          <w:position w:val="0"/>
+          <w:sz w:val="24"/>
+          <w:sz w:val="24"/>
+          <w:szCs w:val="24"/>
+          <w:vertAlign w:val="baseline"/>
+          <w:lang w:val="en-US" w:eastAsia="zh-CN" w:bidi="ar-SA"/>
+        </w:rPr>
+        <w:t>,0,</w:t>
+      </w:r>
+      <w:r>
+        <w:rPr>
+          <w:rFonts w:eastAsia="Liberation Mono" w:cs="等线" w:ascii="等线" w:hAnsi="等线"/>
+          <w:b/>
+          <w:bCs/>
+          <w:caps w:val="false"/>
+          <w:smallCaps w:val="false"/>
+          <w:color w:val="auto"/>
+          <w:spacing w:val="75"/>
+          <w:kern w:val="2"/>
+          <w:position w:val="0"/>
+          <w:sz w:val="24"/>
+          <w:sz w:val="24"/>
+          <w:szCs w:val="24"/>
+          <w:vertAlign w:val="baseline"/>
+          <w:lang w:val="en-US" w:eastAsia="zh-CN" w:bidi="ar-SA"/>
+        </w:rPr>
+        <w:t>1</w:t>
+      </w:r>
+      <w:r>
+        <w:rPr>
+          <w:rFonts w:cs="等线" w:ascii="等线" w:hAnsi="等线"/>
+          <w:b/>
+          <w:bCs/>
+          <w:caps w:val="false"/>
+          <w:smallCaps w:val="false"/>
+          <w:color w:val="auto"/>
+          <w:spacing w:val="75"/>
+          <w:kern w:val="2"/>
+          <w:position w:val="0"/>
+          <w:sz w:val="24"/>
+          <w:sz w:val="24"/>
+          <w:szCs w:val="24"/>
+          <w:vertAlign w:val="baseline"/>
+          <w:lang w:val="en-US" w:eastAsia="zh-CN" w:bidi="ar-SA"/>
+        </w:rPr>
+        <w:t>,0),(</w:t>
+      </w:r>
+      <w:r>
+        <w:rPr>
+          <w:rFonts w:eastAsia="Liberation Mono" w:cs="等线" w:ascii="等线" w:hAnsi="等线"/>
+          <w:b/>
+          <w:bCs/>
+          <w:caps w:val="false"/>
+          <w:smallCaps w:val="false"/>
+          <w:color w:val="auto"/>
+          <w:spacing w:val="75"/>
+          <w:kern w:val="2"/>
+          <w:position w:val="0"/>
+          <w:sz w:val="24"/>
+          <w:sz w:val="24"/>
+          <w:szCs w:val="24"/>
+          <w:vertAlign w:val="baseline"/>
+          <w:lang w:val="en-US" w:eastAsia="zh-CN" w:bidi="ar-SA"/>
+        </w:rPr>
+        <w:t>0</w:t>
+      </w:r>
+      <w:r>
+        <w:rPr>
+          <w:rFonts w:cs="等线" w:ascii="等线" w:hAnsi="等线"/>
+          <w:b/>
+          <w:bCs/>
+          <w:caps w:val="false"/>
+          <w:smallCaps w:val="false"/>
+          <w:color w:val="auto"/>
+          <w:spacing w:val="75"/>
+          <w:kern w:val="2"/>
+          <w:position w:val="0"/>
+          <w:sz w:val="24"/>
+          <w:sz w:val="24"/>
+          <w:szCs w:val="24"/>
+          <w:vertAlign w:val="baseline"/>
+          <w:lang w:val="en-US" w:eastAsia="zh-CN" w:bidi="ar-SA"/>
+        </w:rPr>
+        <w:t>,0,0,</w:t>
+      </w:r>
+      <w:r>
+        <w:rPr>
+          <w:rFonts w:eastAsia="Liberation Mono" w:cs="等线" w:ascii="等线" w:hAnsi="等线"/>
+          <w:b/>
+          <w:bCs/>
+          <w:caps w:val="false"/>
+          <w:smallCaps w:val="false"/>
+          <w:color w:val="auto"/>
+          <w:spacing w:val="75"/>
+          <w:kern w:val="2"/>
+          <w:position w:val="0"/>
+          <w:sz w:val="24"/>
+          <w:sz w:val="24"/>
+          <w:szCs w:val="24"/>
+          <w:vertAlign w:val="baseline"/>
+          <w:lang w:val="en-US" w:eastAsia="zh-CN" w:bidi="ar-SA"/>
+        </w:rPr>
+        <w:t>1</w:t>
+      </w:r>
+      <w:r>
+        <w:rPr>
+          <w:rFonts w:cs="等线" w:ascii="等线" w:hAnsi="等线"/>
+          <w:b/>
+          <w:bCs/>
+          <w:caps w:val="false"/>
+          <w:smallCaps w:val="false"/>
+          <w:color w:val="auto"/>
+          <w:spacing w:val="75"/>
+          <w:kern w:val="2"/>
+          <w:position w:val="0"/>
+          <w:sz w:val="24"/>
+          <w:sz w:val="24"/>
+          <w:szCs w:val="24"/>
+          <w:vertAlign w:val="baseline"/>
+          <w:lang w:val="en-US" w:eastAsia="zh-CN" w:bidi="ar-SA"/>
+        </w:rPr>
+        <w:t>)) is a basis of V.</w:t>
+      </w:r>
+      <w:r>
+        <w:rPr>
+          <w:rFonts w:cs="等线" w:ascii="等线" w:hAnsi="等线"/>
+          <w:b/>
+          <w:bCs/>
+          <w:caps w:val="false"/>
+          <w:smallCaps w:val="false"/>
+          <w:color w:val="auto"/>
+          <w:spacing w:val="75"/>
+          <w:kern w:val="2"/>
+          <w:position w:val="0"/>
+          <w:sz w:val="24"/>
+          <w:sz w:val="24"/>
+          <w:szCs w:val="24"/>
+          <w:vertAlign w:val="baseline"/>
+          <w:lang w:val="en-US" w:eastAsia="zh-CN" w:bidi="ar-SA"/>
+        </w:rPr>
+        <w:t xml:space="preserve"> since nullT is a subspace of v,</w:t>
+      </w:r>
+      <w:r>
+        <w:rPr>
+          <w:rFonts w:cs="等线" w:ascii="等线" w:hAnsi="等线"/>
+          <w:b/>
+          <w:bCs/>
+          <w:caps w:val="false"/>
+          <w:smallCaps w:val="false"/>
+          <w:color w:val="auto"/>
+          <w:spacing w:val="75"/>
+          <w:kern w:val="2"/>
+          <w:position w:val="0"/>
+          <w:sz w:val="24"/>
+          <w:sz w:val="24"/>
+          <w:szCs w:val="24"/>
+          <w:vertAlign w:val="baseline"/>
+          <w:lang w:val="en-US" w:eastAsia="zh-CN" w:bidi="ar-SA"/>
+        </w:rPr>
+        <w:t xml:space="preserve"> </w:t>
+      </w:r>
+      <w:r>
+        <w:rPr>
+          <w:rFonts w:cs="等线" w:ascii="等线" w:hAnsi="等线"/>
+          <w:b/>
+          <w:bCs/>
+          <w:caps w:val="false"/>
+          <w:smallCaps w:val="false"/>
+          <w:color w:val="auto"/>
+          <w:spacing w:val="75"/>
+          <w:kern w:val="2"/>
+          <w:position w:val="0"/>
+          <w:sz w:val="24"/>
+          <w:sz w:val="24"/>
+          <w:szCs w:val="24"/>
+          <w:vertAlign w:val="baseline"/>
+          <w:lang w:val="en-US" w:eastAsia="zh-CN" w:bidi="ar-SA"/>
+        </w:rPr>
+        <w:t>(x</w:t>
+      </w:r>
+      <w:r>
+        <w:rPr>
+          <w:rFonts w:cs="等线" w:ascii="等线" w:hAnsi="等线"/>
+          <w:b/>
+          <w:bCs/>
+          <w:caps w:val="false"/>
+          <w:smallCaps w:val="false"/>
+          <w:color w:val="auto"/>
+          <w:spacing w:val="75"/>
+          <w:kern w:val="2"/>
+          <w:sz w:val="24"/>
+          <w:szCs w:val="24"/>
+          <w:vertAlign w:val="subscript"/>
+          <w:lang w:val="en-US" w:eastAsia="zh-CN" w:bidi="ar-SA"/>
+        </w:rPr>
+        <w:t>1</w:t>
+      </w:r>
+      <w:r>
+        <w:rPr>
+          <w:rFonts w:cs="等线" w:ascii="等线" w:hAnsi="等线"/>
+          <w:b/>
+          <w:bCs/>
+          <w:caps w:val="false"/>
+          <w:smallCaps w:val="false"/>
+          <w:color w:val="auto"/>
+          <w:spacing w:val="75"/>
+          <w:kern w:val="2"/>
+          <w:position w:val="0"/>
+          <w:sz w:val="24"/>
+          <w:sz w:val="24"/>
+          <w:szCs w:val="24"/>
+          <w:vertAlign w:val="baseline"/>
+          <w:lang w:val="en-US" w:eastAsia="zh-CN" w:bidi="ar-SA"/>
+        </w:rPr>
+        <w:t>,x</w:t>
+      </w:r>
+      <w:r>
+        <w:rPr>
+          <w:rFonts w:cs="等线" w:ascii="等线" w:hAnsi="等线"/>
+          <w:b/>
+          <w:bCs/>
+          <w:caps w:val="false"/>
+          <w:smallCaps w:val="false"/>
+          <w:color w:val="auto"/>
+          <w:spacing w:val="75"/>
+          <w:kern w:val="2"/>
+          <w:sz w:val="24"/>
+          <w:szCs w:val="24"/>
+          <w:vertAlign w:val="subscript"/>
+          <w:lang w:val="en-US" w:eastAsia="zh-CN" w:bidi="ar-SA"/>
+        </w:rPr>
+        <w:t>2</w:t>
+      </w:r>
+      <w:r>
+        <w:rPr>
+          <w:rFonts w:cs="等线" w:ascii="等线" w:hAnsi="等线"/>
+          <w:b/>
+          <w:bCs/>
+          <w:caps w:val="false"/>
+          <w:smallCaps w:val="false"/>
+          <w:color w:val="auto"/>
+          <w:spacing w:val="75"/>
+          <w:kern w:val="2"/>
+          <w:position w:val="0"/>
+          <w:sz w:val="24"/>
+          <w:sz w:val="24"/>
+          <w:szCs w:val="24"/>
+          <w:vertAlign w:val="baseline"/>
+          <w:lang w:val="en-US" w:eastAsia="zh-CN" w:bidi="ar-SA"/>
+        </w:rPr>
+        <w:t>,x</w:t>
+      </w:r>
+      <w:r>
+        <w:rPr>
+          <w:rFonts w:cs="等线" w:ascii="等线" w:hAnsi="等线"/>
+          <w:b/>
+          <w:bCs/>
+          <w:caps w:val="false"/>
+          <w:smallCaps w:val="false"/>
+          <w:color w:val="auto"/>
+          <w:spacing w:val="75"/>
+          <w:kern w:val="2"/>
+          <w:sz w:val="24"/>
+          <w:szCs w:val="24"/>
+          <w:vertAlign w:val="subscript"/>
+          <w:lang w:val="en-US" w:eastAsia="zh-CN" w:bidi="ar-SA"/>
+        </w:rPr>
+        <w:t>3</w:t>
+      </w:r>
+      <w:r>
+        <w:rPr>
+          <w:rFonts w:cs="等线" w:ascii="等线" w:hAnsi="等线"/>
+          <w:b/>
+          <w:bCs/>
+          <w:caps w:val="false"/>
+          <w:smallCaps w:val="false"/>
+          <w:color w:val="auto"/>
+          <w:spacing w:val="75"/>
+          <w:kern w:val="2"/>
+          <w:position w:val="0"/>
+          <w:sz w:val="24"/>
+          <w:sz w:val="24"/>
+          <w:szCs w:val="24"/>
+          <w:vertAlign w:val="baseline"/>
+          <w:lang w:val="en-US" w:eastAsia="zh-CN" w:bidi="ar-SA"/>
+        </w:rPr>
+        <w:t>,x</w:t>
+      </w:r>
+      <w:r>
+        <w:rPr>
+          <w:rFonts w:cs="等线" w:ascii="等线" w:hAnsi="等线"/>
+          <w:b/>
+          <w:bCs/>
+          <w:caps w:val="false"/>
+          <w:smallCaps w:val="false"/>
+          <w:color w:val="auto"/>
+          <w:spacing w:val="75"/>
+          <w:kern w:val="2"/>
+          <w:sz w:val="24"/>
+          <w:szCs w:val="24"/>
+          <w:vertAlign w:val="subscript"/>
+          <w:lang w:val="en-US" w:eastAsia="zh-CN" w:bidi="ar-SA"/>
+        </w:rPr>
+        <w:t>4</w:t>
+      </w:r>
+      <w:r>
+        <w:rPr>
+          <w:rFonts w:cs="等线" w:ascii="等线" w:hAnsi="等线"/>
+          <w:b/>
+          <w:bCs/>
+          <w:caps w:val="false"/>
+          <w:smallCaps w:val="false"/>
+          <w:color w:val="auto"/>
+          <w:spacing w:val="75"/>
+          <w:kern w:val="2"/>
+          <w:position w:val="0"/>
+          <w:sz w:val="24"/>
+          <w:sz w:val="24"/>
+          <w:szCs w:val="24"/>
+          <w:vertAlign w:val="baseline"/>
+          <w:lang w:val="en-US" w:eastAsia="zh-CN" w:bidi="ar-SA"/>
+        </w:rPr>
+        <w:t>) can be rewritten below: (x</w:t>
+      </w:r>
+      <w:r>
+        <w:rPr>
+          <w:rFonts w:cs="等线" w:ascii="等线" w:hAnsi="等线"/>
+          <w:b/>
+          <w:bCs/>
+          <w:caps w:val="false"/>
+          <w:smallCaps w:val="false"/>
+          <w:color w:val="auto"/>
+          <w:spacing w:val="75"/>
+          <w:kern w:val="2"/>
+          <w:sz w:val="24"/>
+          <w:szCs w:val="24"/>
+          <w:vertAlign w:val="subscript"/>
+          <w:lang w:val="en-US" w:eastAsia="zh-CN" w:bidi="ar-SA"/>
+        </w:rPr>
+        <w:t>1</w:t>
+      </w:r>
+      <w:r>
+        <w:rPr>
+          <w:rFonts w:cs="等线" w:ascii="等线" w:hAnsi="等线"/>
+          <w:b/>
+          <w:bCs/>
+          <w:caps w:val="false"/>
+          <w:smallCaps w:val="false"/>
+          <w:color w:val="auto"/>
+          <w:spacing w:val="75"/>
+          <w:kern w:val="2"/>
+          <w:position w:val="0"/>
+          <w:sz w:val="24"/>
+          <w:sz w:val="24"/>
+          <w:szCs w:val="24"/>
+          <w:vertAlign w:val="baseline"/>
+          <w:lang w:val="en-US" w:eastAsia="zh-CN" w:bidi="ar-SA"/>
+        </w:rPr>
+        <w:t>,x</w:t>
+      </w:r>
+      <w:r>
+        <w:rPr>
+          <w:rFonts w:cs="等线" w:ascii="等线" w:hAnsi="等线"/>
+          <w:b/>
+          <w:bCs/>
+          <w:caps w:val="false"/>
+          <w:smallCaps w:val="false"/>
+          <w:color w:val="auto"/>
+          <w:spacing w:val="75"/>
+          <w:kern w:val="2"/>
+          <w:sz w:val="24"/>
+          <w:szCs w:val="24"/>
+          <w:vertAlign w:val="subscript"/>
+          <w:lang w:val="en-US" w:eastAsia="zh-CN" w:bidi="ar-SA"/>
+        </w:rPr>
+        <w:t>2</w:t>
+      </w:r>
+      <w:r>
+        <w:rPr>
+          <w:rFonts w:cs="等线" w:ascii="等线" w:hAnsi="等线"/>
+          <w:b/>
+          <w:bCs/>
+          <w:caps w:val="false"/>
+          <w:smallCaps w:val="false"/>
+          <w:color w:val="auto"/>
+          <w:spacing w:val="75"/>
+          <w:kern w:val="2"/>
+          <w:position w:val="0"/>
+          <w:sz w:val="24"/>
+          <w:sz w:val="24"/>
+          <w:szCs w:val="24"/>
+          <w:vertAlign w:val="baseline"/>
+          <w:lang w:val="en-US" w:eastAsia="zh-CN" w:bidi="ar-SA"/>
+        </w:rPr>
+        <w:t>,x</w:t>
+      </w:r>
+      <w:r>
+        <w:rPr>
+          <w:rFonts w:cs="等线" w:ascii="等线" w:hAnsi="等线"/>
+          <w:b/>
+          <w:bCs/>
+          <w:caps w:val="false"/>
+          <w:smallCaps w:val="false"/>
+          <w:color w:val="auto"/>
+          <w:spacing w:val="75"/>
+          <w:kern w:val="2"/>
+          <w:sz w:val="24"/>
+          <w:szCs w:val="24"/>
+          <w:vertAlign w:val="subscript"/>
+          <w:lang w:val="en-US" w:eastAsia="zh-CN" w:bidi="ar-SA"/>
+        </w:rPr>
+        <w:t>3</w:t>
+      </w:r>
+      <w:r>
+        <w:rPr>
+          <w:rFonts w:cs="等线" w:ascii="等线" w:hAnsi="等线"/>
+          <w:b/>
+          <w:bCs/>
+          <w:caps w:val="false"/>
+          <w:smallCaps w:val="false"/>
+          <w:color w:val="auto"/>
+          <w:spacing w:val="75"/>
+          <w:kern w:val="2"/>
+          <w:position w:val="0"/>
+          <w:sz w:val="24"/>
+          <w:sz w:val="24"/>
+          <w:szCs w:val="24"/>
+          <w:vertAlign w:val="baseline"/>
+          <w:lang w:val="en-US" w:eastAsia="zh-CN" w:bidi="ar-SA"/>
+        </w:rPr>
+        <w:t>,x</w:t>
+      </w:r>
+      <w:r>
+        <w:rPr>
+          <w:rFonts w:cs="等线" w:ascii="等线" w:hAnsi="等线"/>
+          <w:b/>
+          <w:bCs/>
+          <w:caps w:val="false"/>
+          <w:smallCaps w:val="false"/>
+          <w:color w:val="auto"/>
+          <w:spacing w:val="75"/>
+          <w:kern w:val="2"/>
+          <w:sz w:val="24"/>
+          <w:szCs w:val="24"/>
+          <w:vertAlign w:val="subscript"/>
+          <w:lang w:val="en-US" w:eastAsia="zh-CN" w:bidi="ar-SA"/>
+        </w:rPr>
+        <w:t>4</w:t>
+      </w:r>
+      <w:r>
+        <w:rPr>
+          <w:rFonts w:cs="等线" w:ascii="等线" w:hAnsi="等线"/>
+          <w:b/>
+          <w:bCs/>
+          <w:caps w:val="false"/>
+          <w:smallCaps w:val="false"/>
+          <w:color w:val="auto"/>
+          <w:spacing w:val="75"/>
+          <w:kern w:val="2"/>
+          <w:position w:val="0"/>
+          <w:sz w:val="24"/>
+          <w:sz w:val="24"/>
+          <w:szCs w:val="24"/>
+          <w:vertAlign w:val="baseline"/>
+          <w:lang w:val="en-US" w:eastAsia="zh-CN" w:bidi="ar-SA"/>
+        </w:rPr>
+        <w:t>)=x</w:t>
+      </w:r>
+      <w:r>
+        <w:rPr>
+          <w:rFonts w:cs="等线" w:ascii="等线" w:hAnsi="等线"/>
+          <w:b/>
+          <w:bCs/>
+          <w:caps w:val="false"/>
+          <w:smallCaps w:val="false"/>
+          <w:color w:val="auto"/>
+          <w:spacing w:val="75"/>
+          <w:kern w:val="2"/>
+          <w:sz w:val="24"/>
+          <w:szCs w:val="24"/>
+          <w:vertAlign w:val="subscript"/>
+          <w:lang w:val="en-US" w:eastAsia="zh-CN" w:bidi="ar-SA"/>
+        </w:rPr>
+        <w:t>2</w:t>
+      </w:r>
+      <w:r>
+        <w:rPr>
+          <w:rFonts w:cs="等线" w:ascii="等线" w:hAnsi="等线"/>
+          <w:b/>
+          <w:bCs/>
+          <w:caps w:val="false"/>
+          <w:smallCaps w:val="false"/>
+          <w:color w:val="auto"/>
+          <w:spacing w:val="75"/>
+          <w:kern w:val="2"/>
+          <w:position w:val="0"/>
+          <w:sz w:val="24"/>
+          <w:sz w:val="24"/>
+          <w:szCs w:val="24"/>
+          <w:vertAlign w:val="baseline"/>
+          <w:lang w:val="en-US" w:eastAsia="zh-CN" w:bidi="ar-SA"/>
+        </w:rPr>
+        <w:t>(5,1,0,0)+</w:t>
+      </w:r>
+      <w:r>
+        <w:rPr>
+          <w:rFonts w:cs="等线" w:ascii="等线" w:hAnsi="等线"/>
+          <w:b/>
+          <w:bCs/>
+          <w:caps w:val="false"/>
+          <w:smallCaps w:val="false"/>
+          <w:color w:val="auto"/>
+          <w:spacing w:val="75"/>
+          <w:kern w:val="2"/>
+          <w:position w:val="0"/>
+          <w:sz w:val="24"/>
+          <w:sz w:val="24"/>
+          <w:szCs w:val="24"/>
+          <w:vertAlign w:val="baseline"/>
+          <w:lang w:val="en-US" w:eastAsia="zh-CN" w:bidi="ar-SA"/>
+        </w:rPr>
+        <w:t>x</w:t>
+      </w:r>
+      <w:r>
+        <w:rPr>
+          <w:rFonts w:cs="等线" w:ascii="等线" w:hAnsi="等线"/>
+          <w:b/>
+          <w:bCs/>
+          <w:caps w:val="false"/>
+          <w:smallCaps w:val="false"/>
+          <w:color w:val="auto"/>
+          <w:spacing w:val="75"/>
+          <w:kern w:val="2"/>
+          <w:sz w:val="24"/>
+          <w:szCs w:val="24"/>
+          <w:vertAlign w:val="subscript"/>
+          <w:lang w:val="en-US" w:eastAsia="zh-CN" w:bidi="ar-SA"/>
+        </w:rPr>
+        <w:t>4</w:t>
+      </w:r>
+      <w:r>
+        <w:rPr>
+          <w:rFonts w:cs="等线" w:ascii="等线" w:hAnsi="等线"/>
+          <w:b/>
+          <w:bCs/>
+          <w:caps w:val="false"/>
+          <w:smallCaps w:val="false"/>
+          <w:color w:val="auto"/>
+          <w:spacing w:val="75"/>
+          <w:kern w:val="2"/>
+          <w:position w:val="0"/>
+          <w:sz w:val="24"/>
+          <w:sz w:val="24"/>
+          <w:szCs w:val="24"/>
+          <w:vertAlign w:val="baseline"/>
+          <w:lang w:val="en-US" w:eastAsia="zh-CN" w:bidi="ar-SA"/>
+        </w:rPr>
+        <w:t>(</w:t>
+      </w:r>
+      <w:r>
+        <w:rPr>
+          <w:rFonts w:eastAsia="Liberation Mono" w:cs="等线" w:ascii="等线" w:hAnsi="等线"/>
+          <w:b/>
+          <w:bCs/>
+          <w:caps w:val="false"/>
+          <w:smallCaps w:val="false"/>
+          <w:color w:val="auto"/>
+          <w:spacing w:val="75"/>
+          <w:kern w:val="2"/>
+          <w:position w:val="0"/>
+          <w:sz w:val="24"/>
+          <w:sz w:val="24"/>
+          <w:szCs w:val="24"/>
+          <w:vertAlign w:val="baseline"/>
+          <w:lang w:val="en-US" w:eastAsia="zh-CN" w:bidi="ar-SA"/>
+        </w:rPr>
+        <w:t>0</w:t>
+      </w:r>
+      <w:r>
+        <w:rPr>
+          <w:rFonts w:cs="等线" w:ascii="等线" w:hAnsi="等线"/>
+          <w:b/>
+          <w:bCs/>
+          <w:caps w:val="false"/>
+          <w:smallCaps w:val="false"/>
+          <w:color w:val="auto"/>
+          <w:spacing w:val="75"/>
+          <w:kern w:val="2"/>
+          <w:position w:val="0"/>
+          <w:sz w:val="24"/>
+          <w:sz w:val="24"/>
+          <w:szCs w:val="24"/>
+          <w:vertAlign w:val="baseline"/>
+          <w:lang w:val="en-US" w:eastAsia="zh-CN" w:bidi="ar-SA"/>
+        </w:rPr>
+        <w:t>,0,</w:t>
+      </w:r>
+      <w:r>
+        <w:rPr>
+          <w:rFonts w:eastAsia="Liberation Mono" w:cs="等线" w:ascii="等线" w:hAnsi="等线"/>
+          <w:b/>
+          <w:bCs/>
+          <w:caps w:val="false"/>
+          <w:smallCaps w:val="false"/>
+          <w:color w:val="auto"/>
+          <w:spacing w:val="75"/>
+          <w:kern w:val="2"/>
+          <w:position w:val="0"/>
+          <w:sz w:val="24"/>
+          <w:sz w:val="24"/>
+          <w:szCs w:val="24"/>
+          <w:vertAlign w:val="baseline"/>
+          <w:lang w:val="en-US" w:eastAsia="zh-CN" w:bidi="ar-SA"/>
+        </w:rPr>
+        <w:t>7</w:t>
+      </w:r>
+      <w:r>
+        <w:rPr>
+          <w:rFonts w:cs="等线" w:ascii="等线" w:hAnsi="等线"/>
+          <w:b/>
+          <w:bCs/>
+          <w:caps w:val="false"/>
+          <w:smallCaps w:val="false"/>
+          <w:color w:val="auto"/>
+          <w:spacing w:val="75"/>
+          <w:kern w:val="2"/>
+          <w:position w:val="0"/>
+          <w:sz w:val="24"/>
+          <w:sz w:val="24"/>
+          <w:szCs w:val="24"/>
+          <w:vertAlign w:val="baseline"/>
+          <w:lang w:val="en-US" w:eastAsia="zh-CN" w:bidi="ar-SA"/>
+        </w:rPr>
+        <w:t>,</w:t>
+      </w:r>
+      <w:r>
+        <w:rPr>
+          <w:rFonts w:eastAsia="Liberation Mono" w:cs="等线" w:ascii="等线" w:hAnsi="等线"/>
+          <w:b/>
+          <w:bCs/>
+          <w:caps w:val="false"/>
+          <w:smallCaps w:val="false"/>
+          <w:color w:val="auto"/>
+          <w:spacing w:val="75"/>
+          <w:kern w:val="2"/>
+          <w:position w:val="0"/>
+          <w:sz w:val="24"/>
+          <w:sz w:val="24"/>
+          <w:szCs w:val="24"/>
+          <w:vertAlign w:val="baseline"/>
+          <w:lang w:val="en-US" w:eastAsia="zh-CN" w:bidi="ar-SA"/>
+        </w:rPr>
+        <w:t>1</w:t>
+      </w:r>
+      <w:r>
+        <w:rPr>
+          <w:rFonts w:cs="等线" w:ascii="等线" w:hAnsi="等线"/>
+          <w:b/>
+          <w:bCs/>
+          <w:caps w:val="false"/>
+          <w:smallCaps w:val="false"/>
+          <w:color w:val="auto"/>
+          <w:spacing w:val="75"/>
+          <w:kern w:val="2"/>
+          <w:position w:val="0"/>
+          <w:sz w:val="24"/>
+          <w:sz w:val="24"/>
+          <w:szCs w:val="24"/>
+          <w:vertAlign w:val="baseline"/>
+          <w:lang w:val="en-US" w:eastAsia="zh-CN" w:bidi="ar-SA"/>
+        </w:rPr>
+        <w:t>). Hence ((5,1,0,0),(</w:t>
+      </w:r>
+      <w:r>
+        <w:rPr>
+          <w:rFonts w:eastAsia="Liberation Mono" w:cs="等线" w:ascii="等线" w:hAnsi="等线"/>
+          <w:b/>
+          <w:bCs/>
+          <w:caps w:val="false"/>
+          <w:smallCaps w:val="false"/>
+          <w:color w:val="auto"/>
+          <w:spacing w:val="75"/>
+          <w:kern w:val="2"/>
+          <w:position w:val="0"/>
+          <w:sz w:val="24"/>
+          <w:sz w:val="24"/>
+          <w:szCs w:val="24"/>
+          <w:vertAlign w:val="baseline"/>
+          <w:lang w:val="en-US" w:eastAsia="zh-CN" w:bidi="ar-SA"/>
+        </w:rPr>
+        <w:t>0</w:t>
+      </w:r>
+      <w:r>
+        <w:rPr>
+          <w:rFonts w:cs="等线" w:ascii="等线" w:hAnsi="等线"/>
+          <w:b/>
+          <w:bCs/>
+          <w:caps w:val="false"/>
+          <w:smallCaps w:val="false"/>
+          <w:color w:val="auto"/>
+          <w:spacing w:val="75"/>
+          <w:kern w:val="2"/>
+          <w:position w:val="0"/>
+          <w:sz w:val="24"/>
+          <w:sz w:val="24"/>
+          <w:szCs w:val="24"/>
+          <w:vertAlign w:val="baseline"/>
+          <w:lang w:val="en-US" w:eastAsia="zh-CN" w:bidi="ar-SA"/>
+        </w:rPr>
+        <w:t>,0,</w:t>
+      </w:r>
+      <w:r>
+        <w:rPr>
+          <w:rFonts w:eastAsia="Liberation Mono" w:cs="等线" w:ascii="等线" w:hAnsi="等线"/>
+          <w:b/>
+          <w:bCs/>
+          <w:caps w:val="false"/>
+          <w:smallCaps w:val="false"/>
+          <w:color w:val="auto"/>
+          <w:spacing w:val="75"/>
+          <w:kern w:val="2"/>
+          <w:position w:val="0"/>
+          <w:sz w:val="24"/>
+          <w:sz w:val="24"/>
+          <w:szCs w:val="24"/>
+          <w:vertAlign w:val="baseline"/>
+          <w:lang w:val="en-US" w:eastAsia="zh-CN" w:bidi="ar-SA"/>
+        </w:rPr>
+        <w:t>7</w:t>
+      </w:r>
+      <w:r>
+        <w:rPr>
+          <w:rFonts w:cs="等线" w:ascii="等线" w:hAnsi="等线"/>
+          <w:b/>
+          <w:bCs/>
+          <w:caps w:val="false"/>
+          <w:smallCaps w:val="false"/>
+          <w:color w:val="auto"/>
+          <w:spacing w:val="75"/>
+          <w:kern w:val="2"/>
+          <w:position w:val="0"/>
+          <w:sz w:val="24"/>
+          <w:sz w:val="24"/>
+          <w:szCs w:val="24"/>
+          <w:vertAlign w:val="baseline"/>
+          <w:lang w:val="en-US" w:eastAsia="zh-CN" w:bidi="ar-SA"/>
+        </w:rPr>
+        <w:t>,</w:t>
+      </w:r>
+      <w:r>
+        <w:rPr>
+          <w:rFonts w:eastAsia="Liberation Mono" w:cs="等线" w:ascii="等线" w:hAnsi="等线"/>
+          <w:b/>
+          <w:bCs/>
+          <w:caps w:val="false"/>
+          <w:smallCaps w:val="false"/>
+          <w:color w:val="auto"/>
+          <w:spacing w:val="75"/>
+          <w:kern w:val="2"/>
+          <w:position w:val="0"/>
+          <w:sz w:val="24"/>
+          <w:sz w:val="24"/>
+          <w:szCs w:val="24"/>
+          <w:vertAlign w:val="baseline"/>
+          <w:lang w:val="en-US" w:eastAsia="zh-CN" w:bidi="ar-SA"/>
+        </w:rPr>
+        <w:t>1</w:t>
+      </w:r>
+      <w:r>
+        <w:rPr>
+          <w:rFonts w:cs="等线" w:ascii="等线" w:hAnsi="等线"/>
+          <w:b/>
+          <w:bCs/>
+          <w:caps w:val="false"/>
+          <w:smallCaps w:val="false"/>
+          <w:color w:val="auto"/>
+          <w:spacing w:val="75"/>
+          <w:kern w:val="2"/>
+          <w:position w:val="0"/>
+          <w:sz w:val="24"/>
+          <w:sz w:val="24"/>
+          <w:szCs w:val="24"/>
+          <w:vertAlign w:val="baseline"/>
+          <w:lang w:val="en-US" w:eastAsia="zh-CN" w:bidi="ar-SA"/>
+        </w:rPr>
+        <w:t xml:space="preserve">)) is a basis of nullT in the condition of </w:t>
+      </w:r>
+      <w:r>
+        <w:rPr>
+          <w:rFonts w:cs="等线" w:ascii="等线" w:hAnsi="等线"/>
+          <w:b/>
+          <w:bCs/>
+          <w:caps w:val="false"/>
+          <w:smallCaps w:val="false"/>
+          <w:color w:val="auto"/>
+          <w:spacing w:val="75"/>
+          <w:kern w:val="2"/>
+          <w:position w:val="0"/>
+          <w:sz w:val="24"/>
+          <w:sz w:val="24"/>
+          <w:szCs w:val="24"/>
+          <w:vertAlign w:val="baseline"/>
+          <w:lang w:val="en-US" w:eastAsia="zh-CN" w:bidi="ar-SA"/>
+        </w:rPr>
+        <w:t>x</w:t>
+      </w:r>
+      <w:r>
+        <w:rPr>
+          <w:rFonts w:cs="等线" w:ascii="等线" w:hAnsi="等线"/>
+          <w:b/>
+          <w:bCs/>
+          <w:caps w:val="false"/>
+          <w:smallCaps w:val="false"/>
+          <w:color w:val="auto"/>
+          <w:spacing w:val="75"/>
+          <w:kern w:val="2"/>
+          <w:sz w:val="24"/>
+          <w:szCs w:val="24"/>
+          <w:vertAlign w:val="subscript"/>
+          <w:lang w:val="en-US" w:eastAsia="zh-CN" w:bidi="ar-SA"/>
+        </w:rPr>
+        <w:t xml:space="preserve">2 </w:t>
+      </w:r>
+      <w:r>
+        <w:rPr>
+          <w:rFonts w:cs="等线" w:ascii="等线" w:hAnsi="等线"/>
+          <w:b/>
+          <w:bCs/>
+          <w:caps w:val="false"/>
+          <w:smallCaps w:val="false"/>
+          <w:color w:val="auto"/>
+          <w:spacing w:val="75"/>
+          <w:kern w:val="2"/>
+          <w:position w:val="0"/>
+          <w:sz w:val="24"/>
+          <w:sz w:val="24"/>
+          <w:szCs w:val="24"/>
+          <w:vertAlign w:val="baseline"/>
+          <w:lang w:val="en-US" w:eastAsia="zh-CN" w:bidi="ar-SA"/>
+        </w:rPr>
+        <w:t xml:space="preserve">and </w:t>
+      </w:r>
+      <w:r>
+        <w:rPr>
+          <w:rFonts w:cs="等线" w:ascii="等线" w:hAnsi="等线"/>
+          <w:b/>
+          <w:bCs/>
+          <w:caps w:val="false"/>
+          <w:smallCaps w:val="false"/>
+          <w:color w:val="auto"/>
+          <w:spacing w:val="75"/>
+          <w:kern w:val="2"/>
+          <w:position w:val="0"/>
+          <w:sz w:val="24"/>
+          <w:sz w:val="24"/>
+          <w:szCs w:val="24"/>
+          <w:vertAlign w:val="baseline"/>
+          <w:lang w:val="en-US" w:eastAsia="zh-CN" w:bidi="ar-SA"/>
+        </w:rPr>
+        <w:t>x</w:t>
+      </w:r>
+      <w:r>
+        <w:rPr>
+          <w:rFonts w:cs="等线" w:ascii="等线" w:hAnsi="等线"/>
+          <w:b/>
+          <w:bCs/>
+          <w:caps w:val="false"/>
+          <w:smallCaps w:val="false"/>
+          <w:color w:val="auto"/>
+          <w:spacing w:val="75"/>
+          <w:kern w:val="2"/>
+          <w:sz w:val="24"/>
+          <w:szCs w:val="24"/>
+          <w:vertAlign w:val="subscript"/>
+          <w:lang w:val="en-US" w:eastAsia="zh-CN" w:bidi="ar-SA"/>
+        </w:rPr>
+        <w:t xml:space="preserve">4 </w:t>
+      </w:r>
+      <w:r>
+        <w:rPr>
+          <w:rFonts w:cs="等线" w:ascii="等线" w:hAnsi="等线"/>
+          <w:b/>
+          <w:bCs/>
+          <w:caps w:val="false"/>
+          <w:smallCaps w:val="false"/>
+          <w:color w:val="auto"/>
+          <w:spacing w:val="75"/>
+          <w:kern w:val="2"/>
+          <w:position w:val="0"/>
+          <w:sz w:val="24"/>
+          <w:sz w:val="24"/>
+          <w:szCs w:val="24"/>
+          <w:vertAlign w:val="baseline"/>
+          <w:lang w:val="en-US" w:eastAsia="zh-CN" w:bidi="ar-SA"/>
+        </w:rPr>
+        <w:t xml:space="preserve">are arbitrary. Thus dimnullT=2 </w:t>
+      </w:r>
+      <w:r>
+        <w:rPr>
+          <w:rFonts w:eastAsia="Liberation Mono" w:cs="等线" w:ascii="等线" w:hAnsi="等线"/>
+          <w:b/>
+          <w:bCs/>
+          <w:caps w:val="false"/>
+          <w:smallCaps w:val="false"/>
+          <w:color w:val="auto"/>
+          <w:spacing w:val="75"/>
+          <w:kern w:val="2"/>
+          <w:position w:val="0"/>
+          <w:sz w:val="24"/>
+          <w:sz w:val="24"/>
+          <w:szCs w:val="24"/>
+          <w:vertAlign w:val="baseline"/>
+          <w:lang w:val="en-US" w:eastAsia="zh-CN" w:bidi="ar-SA"/>
+        </w:rPr>
+        <w:t>and</w:t>
+      </w:r>
+      <w:r>
+        <w:rPr>
+          <w:rFonts w:cs="等线" w:ascii="等线" w:hAnsi="等线"/>
+          <w:b/>
+          <w:bCs/>
+          <w:caps w:val="false"/>
+          <w:smallCaps w:val="false"/>
+          <w:color w:val="auto"/>
+          <w:spacing w:val="75"/>
+          <w:kern w:val="2"/>
+          <w:position w:val="0"/>
+          <w:sz w:val="24"/>
+          <w:sz w:val="24"/>
+          <w:szCs w:val="24"/>
+          <w:vertAlign w:val="baseline"/>
+          <w:lang w:val="en-US" w:eastAsia="zh-CN" w:bidi="ar-SA"/>
+        </w:rPr>
+        <w:t xml:space="preserve">  dimrangeT=dimV-dimnullT=2 which means rangeT=</w:t>
+      </w:r>
+      <w:r>
+        <w:rPr>
+          <w:rFonts w:cs="等线" w:ascii="等线" w:hAnsi="等线"/>
+          <w:b/>
+          <w:bCs/>
+          <w:caps w:val="false"/>
+          <w:smallCaps w:val="false"/>
+          <w:color w:val="auto"/>
+          <w:spacing w:val="75"/>
+          <w:kern w:val="2"/>
+          <w:position w:val="0"/>
+          <w:sz w:val="24"/>
+          <w:sz w:val="24"/>
+          <w:szCs w:val="24"/>
+          <w:vertAlign w:val="baseline"/>
+          <w:lang w:val="en-US" w:eastAsia="zh-CN" w:bidi="ar-SA"/>
+        </w:rPr>
+        <w:t>F</w:t>
+      </w:r>
+      <w:r>
+        <w:rPr>
+          <w:rFonts w:cs="等线" w:ascii="等线" w:hAnsi="等线"/>
+          <w:b/>
+          <w:bCs/>
+          <w:caps w:val="false"/>
+          <w:smallCaps w:val="false"/>
+          <w:color w:val="auto"/>
+          <w:spacing w:val="75"/>
+          <w:kern w:val="2"/>
+          <w:sz w:val="24"/>
+          <w:szCs w:val="24"/>
+          <w:vertAlign w:val="superscript"/>
+          <w:lang w:val="en-US" w:eastAsia="zh-CN" w:bidi="ar-SA"/>
+        </w:rPr>
+        <w:t>2</w:t>
+      </w:r>
+      <w:r>
+        <w:rPr>
+          <w:rFonts w:cs="等线" w:ascii="等线" w:hAnsi="等线"/>
+          <w:b/>
+          <w:bCs/>
+          <w:caps w:val="false"/>
+          <w:smallCaps w:val="false"/>
+          <w:color w:val="auto"/>
+          <w:spacing w:val="75"/>
+          <w:kern w:val="2"/>
+          <w:position w:val="0"/>
+          <w:sz w:val="24"/>
+          <w:sz w:val="24"/>
+          <w:szCs w:val="24"/>
+          <w:vertAlign w:val="baseline"/>
+          <w:lang w:val="en-US" w:eastAsia="zh-CN" w:bidi="ar-SA"/>
+        </w:rPr>
+        <w:t>. Thus rangeT=W and T is surjective as desire.</w:t>
+      </w:r>
+    </w:p>
+    <w:p>
+      <w:pPr>
+        <w:pStyle w:val="PreformattedText"/>
+        <w:rPr>
+          <w:strike/>
+        </w:rPr>
+      </w:pPr>
+      <w:r>
+        <w:rPr>
+          <w:rFonts w:ascii="等线" w:hAnsi="等线" w:cs="等线"/>
+          <w:b/>
+          <w:bCs/>
+          <w:caps w:val="false"/>
+          <w:smallCaps w:val="false"/>
+          <w:strike/>
+          <w:color w:val="auto"/>
+          <w:spacing w:val="75"/>
+          <w:kern w:val="2"/>
+          <w:position w:val="0"/>
+          <w:sz w:val="24"/>
+          <w:sz w:val="24"/>
+          <w:szCs w:val="24"/>
+          <w:vertAlign w:val="baseline"/>
+          <w:lang w:val="en-US" w:eastAsia="zh-CN" w:bidi="ar-SA"/>
+        </w:rPr>
+        <w:t xml:space="preserve">                                      </w:t>
+      </w:r>
+    </w:p>
+    <w:p>
+      <w:pPr>
+        <w:pStyle w:val="PreformattedText"/>
+        <w:rPr/>
+      </w:pPr>
+      <w:r>
+        <w:rPr>
+          <w:rFonts w:cs="等线" w:ascii="等线" w:hAnsi="等线"/>
+          <w:b/>
+          <w:bCs/>
+          <w:caps w:val="false"/>
+          <w:smallCaps w:val="false"/>
+          <w:strike w:val="false"/>
+          <w:dstrike w:val="false"/>
+          <w:color w:val="auto"/>
+          <w:spacing w:val="75"/>
+          <w:kern w:val="2"/>
+          <w:position w:val="0"/>
+          <w:sz w:val="24"/>
+          <w:sz w:val="24"/>
+          <w:szCs w:val="24"/>
+          <w:vertAlign w:val="baseline"/>
+          <w:lang w:val="en-US" w:eastAsia="zh-CN" w:bidi="ar-SA"/>
+        </w:rPr>
+        <w:t xml:space="preserve">15. </w:t>
+      </w:r>
+      <w:r>
+        <w:rPr>
+          <w:rFonts w:eastAsia="Liberation Mono" w:cs="等线" w:ascii="等线" w:hAnsi="等线"/>
+          <w:b/>
+          <w:bCs/>
+          <w:caps w:val="false"/>
+          <w:smallCaps w:val="false"/>
+          <w:strike w:val="false"/>
+          <w:dstrike w:val="false"/>
+          <w:color w:val="auto"/>
+          <w:spacing w:val="75"/>
+          <w:kern w:val="2"/>
+          <w:position w:val="0"/>
+          <w:sz w:val="24"/>
+          <w:sz w:val="24"/>
+          <w:szCs w:val="24"/>
+          <w:vertAlign w:val="baseline"/>
+          <w:lang w:val="en-US" w:eastAsia="zh-CN" w:bidi="ar-SA"/>
+        </w:rPr>
+        <w:t>P</w:t>
+      </w:r>
+      <w:r>
+        <w:rPr>
+          <w:rFonts w:cs="等线" w:ascii="等线" w:hAnsi="等线"/>
+          <w:b/>
+          <w:bCs/>
+          <w:caps w:val="false"/>
+          <w:smallCaps w:val="false"/>
+          <w:strike w:val="false"/>
+          <w:dstrike w:val="false"/>
+          <w:color w:val="auto"/>
+          <w:spacing w:val="75"/>
+          <w:kern w:val="2"/>
+          <w:position w:val="0"/>
+          <w:sz w:val="24"/>
+          <w:sz w:val="24"/>
+          <w:szCs w:val="24"/>
+          <w:vertAlign w:val="baseline"/>
+          <w:lang w:val="en-US" w:eastAsia="zh-CN" w:bidi="ar-SA"/>
+        </w:rPr>
+        <w:t>rove that there does not exist a linear map from F</w:t>
+      </w:r>
+      <w:r>
+        <w:rPr>
+          <w:rFonts w:cs="等线" w:ascii="等线" w:hAnsi="等线"/>
+          <w:b/>
+          <w:bCs/>
+          <w:caps w:val="false"/>
+          <w:smallCaps w:val="false"/>
+          <w:strike w:val="false"/>
+          <w:dstrike w:val="false"/>
+          <w:color w:val="auto"/>
+          <w:spacing w:val="75"/>
+          <w:kern w:val="2"/>
+          <w:sz w:val="24"/>
+          <w:szCs w:val="24"/>
+          <w:vertAlign w:val="superscript"/>
+          <w:lang w:val="en-US" w:eastAsia="zh-CN" w:bidi="ar-SA"/>
+        </w:rPr>
+        <w:t xml:space="preserve">5 </w:t>
+      </w:r>
+      <w:r>
+        <w:rPr>
+          <w:rFonts w:cs="等线" w:ascii="等线" w:hAnsi="等线"/>
+          <w:b/>
+          <w:bCs/>
+          <w:caps w:val="false"/>
+          <w:smallCaps w:val="false"/>
+          <w:strike w:val="false"/>
+          <w:dstrike w:val="false"/>
+          <w:color w:val="auto"/>
+          <w:spacing w:val="75"/>
+          <w:kern w:val="2"/>
+          <w:position w:val="0"/>
+          <w:sz w:val="24"/>
+          <w:sz w:val="24"/>
+          <w:szCs w:val="24"/>
+          <w:vertAlign w:val="baseline"/>
+          <w:lang w:val="en-US" w:eastAsia="zh-CN" w:bidi="ar-SA"/>
+        </w:rPr>
+        <w:t>to F</w:t>
+      </w:r>
+      <w:r>
+        <w:rPr>
+          <w:rFonts w:cs="等线" w:ascii="等线" w:hAnsi="等线"/>
+          <w:b/>
+          <w:bCs/>
+          <w:caps w:val="false"/>
+          <w:smallCaps w:val="false"/>
+          <w:strike w:val="false"/>
+          <w:dstrike w:val="false"/>
+          <w:color w:val="auto"/>
+          <w:spacing w:val="75"/>
+          <w:kern w:val="2"/>
+          <w:sz w:val="24"/>
+          <w:szCs w:val="24"/>
+          <w:vertAlign w:val="superscript"/>
+          <w:lang w:val="en-US" w:eastAsia="zh-CN" w:bidi="ar-SA"/>
+        </w:rPr>
+        <w:t xml:space="preserve">2 </w:t>
+      </w:r>
+      <w:r>
+        <w:rPr>
+          <w:rFonts w:cs="等线" w:ascii="等线" w:hAnsi="等线"/>
+          <w:b/>
+          <w:bCs/>
+          <w:caps w:val="false"/>
+          <w:smallCaps w:val="false"/>
+          <w:strike w:val="false"/>
+          <w:dstrike w:val="false"/>
+          <w:color w:val="auto"/>
+          <w:spacing w:val="75"/>
+          <w:kern w:val="2"/>
+          <w:position w:val="0"/>
+          <w:sz w:val="24"/>
+          <w:sz w:val="24"/>
+          <w:szCs w:val="24"/>
+          <w:vertAlign w:val="baseline"/>
+          <w:lang w:val="en-US" w:eastAsia="zh-CN" w:bidi="ar-SA"/>
+        </w:rPr>
+        <w:t xml:space="preserve">whose null space equals to </w:t>
       </w:r>
     </w:p>
     <w:sectPr>
@@ -1615,7 +3680,7 @@
     </w:r>
     <w:r>
       <w:rPr/>
-      <w:t>1</w:t>
+      <w:t>2</w:t>
     </w:r>
     <w:r>
       <w:rPr/>
@@ -1658,9 +3723,7 @@
     <w:pPr>
       <w:widowControl w:val="false"/>
       <w:suppressAutoHyphens w:val="true"/>
-      <w:kinsoku w:val="true"/>
-      <w:overflowPunct w:val="false"/>
-      <w:autoSpaceDE w:val="true"/>
+      <w:overflowPunct w:val="true"/>
       <w:bidi w:val="0"/>
       <w:spacing w:before="0" w:after="0"/>
       <w:jc w:val="both"/>
@@ -1831,9 +3894,7 @@
     <w:pPr>
       <w:widowControl/>
       <w:suppressAutoHyphens w:val="true"/>
-      <w:kinsoku w:val="true"/>
-      <w:overflowPunct w:val="false"/>
-      <w:autoSpaceDE w:val="true"/>
+      <w:overflowPunct w:val="true"/>
       <w:bidi w:val="0"/>
       <w:spacing w:before="0" w:after="0"/>
       <w:jc w:val="left"/>

</xml_diff>

<commit_message>
practice 17 of 3B finished, waiting for checking
</commit_message>
<xml_diff>
--- a/Solutions to Linear Algebra Done Right 3rd.docx
+++ b/Solutions to Linear Algebra Done Right 3rd.docx
@@ -1636,45 +1636,7 @@
           <w:vertAlign w:val="baseline"/>
           <w:lang w:val="en-US" w:eastAsia="zh-CN" w:bidi="ar-SA"/>
         </w:rPr>
-        <w:t xml:space="preserve"> U∩nullT={0}.</w:t>
-      </w:r>
-      <w:r>
-        <w:rPr>
-          <w:rFonts w:cs="等线" w:ascii="等线" w:hAnsi="等线"/>
-          <w:b/>
-          <w:bCs/>
-          <w:caps w:val="false"/>
-          <w:smallCaps w:val="false"/>
-          <w:color w:val="auto"/>
-          <w:spacing w:val="75"/>
-          <w:kern w:val="2"/>
-          <w:position w:val="0"/>
-          <w:sz w:val="24"/>
-          <w:sz w:val="24"/>
-          <w:szCs w:val="24"/>
-          <w:vertAlign w:val="baseline"/>
-          <w:lang w:val="en-US" w:eastAsia="zh-CN" w:bidi="ar-SA"/>
-        </w:rPr>
-        <w:t>below, we should proof that rangeT={Tu:u∈U}.</w:t>
-      </w:r>
-      <w:r>
-        <w:rPr>
-          <w:rFonts w:cs="等线" w:ascii="等线" w:hAnsi="等线"/>
-          <w:b/>
-          <w:bCs/>
-          <w:caps w:val="false"/>
-          <w:smallCaps w:val="false"/>
-          <w:color w:val="auto"/>
-          <w:spacing w:val="75"/>
-          <w:kern w:val="2"/>
-          <w:position w:val="0"/>
-          <w:sz w:val="24"/>
-          <w:sz w:val="24"/>
-          <w:szCs w:val="24"/>
-          <w:vertAlign w:val="baseline"/>
-          <w:lang w:val="en-US" w:eastAsia="zh-CN" w:bidi="ar-SA"/>
-        </w:rPr>
-        <w:t xml:space="preserve"> </w:t>
+        <w:t xml:space="preserve"> U∩nullT={0}.below, we should proof that rangeT={Tu:u∈U}. </w:t>
       </w:r>
       <w:r>
         <w:rPr>
@@ -1693,197 +1655,26 @@
           <w:vertAlign w:val="baseline"/>
           <w:lang w:val="en-US" w:eastAsia="zh-CN" w:bidi="ar-SA"/>
         </w:rPr>
-        <w:t xml:space="preserve">obviously, </w:t>
-      </w:r>
-      <w:r>
-        <w:rPr>
-          <w:rFonts w:cs="等线" w:ascii="等线" w:hAnsi="等线"/>
-          <w:b/>
-          <w:bCs/>
-          <w:caps w:val="false"/>
-          <w:smallCaps w:val="false"/>
-          <w:color w:val="C9211E"/>
-          <w:spacing w:val="75"/>
-          <w:kern w:val="2"/>
-          <w:position w:val="0"/>
-          <w:sz w:val="24"/>
-          <w:sz w:val="24"/>
-          <w:szCs w:val="24"/>
-          <w:vertAlign w:val="baseline"/>
-          <w:lang w:val="en-US" w:eastAsia="zh-CN" w:bidi="ar-SA"/>
-        </w:rPr>
-        <w:t>{Tu:u∈U}⊂</w:t>
-      </w:r>
-      <w:r>
-        <w:rPr>
-          <w:rFonts w:cs="等线" w:ascii="等线" w:hAnsi="等线"/>
-          <w:b/>
-          <w:bCs/>
-          <w:caps w:val="false"/>
-          <w:smallCaps w:val="false"/>
-          <w:color w:val="C9211E"/>
-          <w:spacing w:val="75"/>
-          <w:kern w:val="2"/>
-          <w:position w:val="0"/>
-          <w:sz w:val="24"/>
-          <w:sz w:val="24"/>
-          <w:szCs w:val="24"/>
-          <w:vertAlign w:val="baseline"/>
-          <w:lang w:val="en-US" w:eastAsia="zh-CN" w:bidi="ar-SA"/>
-        </w:rPr>
-        <w:t>rangeT.</w:t>
-      </w:r>
-      <w:r>
-        <w:rPr>
-          <w:rFonts w:cs="等线" w:ascii="等线" w:hAnsi="等线"/>
-          <w:b/>
-          <w:bCs/>
-          <w:caps w:val="false"/>
-          <w:smallCaps w:val="false"/>
-          <w:color w:val="auto"/>
-          <w:spacing w:val="75"/>
-          <w:kern w:val="2"/>
-          <w:position w:val="0"/>
-          <w:sz w:val="24"/>
-          <w:sz w:val="24"/>
-          <w:szCs w:val="24"/>
-          <w:vertAlign w:val="baseline"/>
-          <w:lang w:val="en-US" w:eastAsia="zh-CN" w:bidi="ar-SA"/>
-        </w:rPr>
-        <w:t xml:space="preserve"> To proof the other hand, suppose that v</w:t>
-      </w:r>
-      <w:r>
-        <w:rPr>
-          <w:rFonts w:cs="等线" w:ascii="等线" w:hAnsi="等线"/>
-          <w:b/>
-          <w:bCs/>
-          <w:caps w:val="false"/>
-          <w:smallCaps w:val="false"/>
-          <w:color w:val="auto"/>
-          <w:spacing w:val="75"/>
-          <w:kern w:val="2"/>
-          <w:position w:val="0"/>
-          <w:sz w:val="24"/>
-          <w:sz w:val="24"/>
-          <w:szCs w:val="24"/>
-          <w:vertAlign w:val="baseline"/>
-          <w:lang w:val="en-US" w:eastAsia="zh-CN" w:bidi="ar-SA"/>
-        </w:rPr>
-        <w:t>∈</w:t>
-      </w:r>
-      <w:r>
-        <w:rPr>
-          <w:rFonts w:cs="等线" w:ascii="等线" w:hAnsi="等线"/>
-          <w:b/>
-          <w:bCs/>
-          <w:caps w:val="false"/>
-          <w:smallCaps w:val="false"/>
-          <w:color w:val="auto"/>
-          <w:spacing w:val="75"/>
-          <w:kern w:val="2"/>
-          <w:position w:val="0"/>
-          <w:sz w:val="24"/>
-          <w:sz w:val="24"/>
-          <w:szCs w:val="24"/>
-          <w:vertAlign w:val="baseline"/>
-          <w:lang w:val="en-US" w:eastAsia="zh-CN" w:bidi="ar-SA"/>
-        </w:rPr>
-        <w:t>V. There exists u`</w:t>
-      </w:r>
-      <w:r>
-        <w:rPr>
-          <w:rFonts w:cs="等线" w:ascii="等线" w:hAnsi="等线"/>
-          <w:b/>
-          <w:bCs/>
-          <w:caps w:val="false"/>
-          <w:smallCaps w:val="false"/>
-          <w:color w:val="auto"/>
-          <w:spacing w:val="75"/>
-          <w:kern w:val="2"/>
-          <w:position w:val="0"/>
-          <w:sz w:val="24"/>
-          <w:sz w:val="24"/>
-          <w:szCs w:val="24"/>
-          <w:vertAlign w:val="baseline"/>
-          <w:lang w:val="en-US" w:eastAsia="zh-CN" w:bidi="ar-SA"/>
-        </w:rPr>
-        <w:t>∈</w:t>
-      </w:r>
-      <w:r>
-        <w:rPr>
-          <w:rFonts w:cs="等线" w:ascii="等线" w:hAnsi="等线"/>
-          <w:b/>
-          <w:bCs/>
-          <w:caps w:val="false"/>
-          <w:smallCaps w:val="false"/>
-          <w:color w:val="auto"/>
-          <w:spacing w:val="75"/>
-          <w:kern w:val="2"/>
-          <w:position w:val="0"/>
-          <w:sz w:val="24"/>
-          <w:sz w:val="24"/>
-          <w:szCs w:val="24"/>
-          <w:vertAlign w:val="baseline"/>
-          <w:lang w:val="en-US" w:eastAsia="zh-CN" w:bidi="ar-SA"/>
-        </w:rPr>
-        <w:t>U and w</w:t>
-      </w:r>
-      <w:r>
-        <w:rPr>
-          <w:rFonts w:cs="等线" w:ascii="等线" w:hAnsi="等线"/>
-          <w:b/>
-          <w:bCs/>
-          <w:caps w:val="false"/>
-          <w:smallCaps w:val="false"/>
-          <w:color w:val="auto"/>
-          <w:spacing w:val="75"/>
-          <w:kern w:val="2"/>
-          <w:position w:val="0"/>
-          <w:sz w:val="24"/>
-          <w:sz w:val="24"/>
-          <w:szCs w:val="24"/>
-          <w:vertAlign w:val="baseline"/>
-          <w:lang w:val="en-US" w:eastAsia="zh-CN" w:bidi="ar-SA"/>
-        </w:rPr>
-        <w:t>∈</w:t>
-      </w:r>
-      <w:r>
-        <w:rPr>
-          <w:rFonts w:cs="等线" w:ascii="等线" w:hAnsi="等线"/>
-          <w:b/>
-          <w:bCs/>
-          <w:caps w:val="false"/>
-          <w:smallCaps w:val="false"/>
-          <w:color w:val="auto"/>
-          <w:spacing w:val="75"/>
-          <w:kern w:val="2"/>
-          <w:position w:val="0"/>
-          <w:sz w:val="24"/>
-          <w:sz w:val="24"/>
-          <w:szCs w:val="24"/>
-          <w:vertAlign w:val="baseline"/>
-          <w:lang w:val="en-US" w:eastAsia="zh-CN" w:bidi="ar-SA"/>
-        </w:rPr>
-        <w:t>nullT such that v=u`+w. Applying T to both sides so that Tv=T(u`+w)=Tu`+Tw=Tu` which means Tv</w:t>
-      </w:r>
-      <w:r>
-        <w:rPr>
-          <w:rFonts w:cs="等线" w:ascii="等线" w:hAnsi="等线"/>
-          <w:b/>
-          <w:bCs/>
-          <w:caps w:val="false"/>
-          <w:smallCaps w:val="false"/>
-          <w:color w:val="auto"/>
-          <w:spacing w:val="75"/>
-          <w:kern w:val="2"/>
-          <w:position w:val="0"/>
-          <w:sz w:val="24"/>
-          <w:sz w:val="24"/>
-          <w:szCs w:val="24"/>
-          <w:vertAlign w:val="baseline"/>
-          <w:lang w:val="en-US" w:eastAsia="zh-CN" w:bidi="ar-SA"/>
-        </w:rPr>
-        <w:t xml:space="preserve">∈{Tu:u∈U}. </w:t>
+        <w:t>obviously, {Tu:u∈U}⊂rangeT.</w:t>
+      </w:r>
+      <w:r>
+        <w:rPr>
+          <w:rFonts w:cs="等线" w:ascii="等线" w:hAnsi="等线"/>
+          <w:b/>
+          <w:bCs/>
+          <w:caps w:val="false"/>
+          <w:smallCaps w:val="false"/>
+          <w:color w:val="auto"/>
+          <w:spacing w:val="75"/>
+          <w:kern w:val="2"/>
+          <w:position w:val="0"/>
+          <w:sz w:val="24"/>
+          <w:sz w:val="24"/>
+          <w:szCs w:val="24"/>
+          <w:vertAlign w:val="baseline"/>
+          <w:lang w:val="en-US" w:eastAsia="zh-CN" w:bidi="ar-SA"/>
+        </w:rPr>
+        <w:t xml:space="preserve"> To proof the other hand, suppose that v∈V. There exists u`∈U and w∈nullT such that v=u`+w. Applying T to both sides so that Tv=T(u`+w)=Tu`+Tw=Tu` which means Tv∈{Tu:u∈U}. </w:t>
       </w:r>
       <w:r>
         <w:rPr>
@@ -1978,7 +1769,26 @@
           <w:vertAlign w:val="baseline"/>
           <w:lang w:val="en-US" w:eastAsia="zh-CN" w:bidi="ar-SA"/>
         </w:rPr>
-        <w:t>⊂{Tu:u∈U}.</w:t>
+        <w:t>⊂{Tu:u∈U}.(</w:t>
+      </w:r>
+      <w:r>
+        <w:rPr>
+          <w:rFonts w:cs="等线" w:ascii="等线" w:hAnsi="等线"/>
+          <w:b/>
+          <w:bCs/>
+          <w:caps w:val="false"/>
+          <w:smallCaps w:val="false"/>
+          <w:color w:val="FF0000"/>
+          <w:spacing w:val="75"/>
+          <w:kern w:val="2"/>
+          <w:position w:val="0"/>
+          <w:sz w:val="24"/>
+          <w:sz w:val="24"/>
+          <w:szCs w:val="24"/>
+          <w:vertAlign w:val="baseline"/>
+          <w:lang w:val="en-US" w:eastAsia="zh-CN" w:bidi="ar-SA"/>
+        </w:rPr>
+        <w:t>here in my own opinion,we should proof that Tv can be linear represented by a vector in {Tu:u∈U} so that Tv is a vector in {Tu:u∈U}, and Tv must be a arbitrary vector in rangeT</w:t>
       </w:r>
       <w:r>
         <w:rPr>
@@ -1997,106 +1807,11 @@
           <w:vertAlign w:val="baseline"/>
           <w:lang w:val="en-US" w:eastAsia="zh-CN" w:bidi="ar-SA"/>
         </w:rPr>
-        <w:t>(</w:t>
-      </w:r>
-      <w:r>
-        <w:rPr>
-          <w:rFonts w:cs="等线" w:ascii="等线" w:hAnsi="等线"/>
-          <w:b/>
-          <w:bCs/>
-          <w:caps w:val="false"/>
-          <w:smallCaps w:val="false"/>
-          <w:color w:val="FF0000"/>
-          <w:spacing w:val="75"/>
-          <w:kern w:val="2"/>
-          <w:position w:val="0"/>
-          <w:sz w:val="24"/>
-          <w:sz w:val="24"/>
-          <w:szCs w:val="24"/>
-          <w:vertAlign w:val="baseline"/>
-          <w:lang w:val="en-US" w:eastAsia="zh-CN" w:bidi="ar-SA"/>
-        </w:rPr>
-        <w:t xml:space="preserve">here in my own opinion,we should proof that Tv can be linear represented by a vector in </w:t>
-      </w:r>
-      <w:r>
-        <w:rPr>
-          <w:rFonts w:cs="等线" w:ascii="等线" w:hAnsi="等线"/>
-          <w:b/>
-          <w:bCs/>
-          <w:caps w:val="false"/>
-          <w:smallCaps w:val="false"/>
-          <w:color w:val="FF0000"/>
-          <w:spacing w:val="75"/>
-          <w:kern w:val="2"/>
-          <w:position w:val="0"/>
-          <w:sz w:val="24"/>
-          <w:sz w:val="24"/>
-          <w:szCs w:val="24"/>
-          <w:vertAlign w:val="baseline"/>
-          <w:lang w:val="en-US" w:eastAsia="zh-CN" w:bidi="ar-SA"/>
-        </w:rPr>
-        <w:t xml:space="preserve">{Tu:u∈U} </w:t>
-      </w:r>
-      <w:r>
-        <w:rPr>
-          <w:rFonts w:cs="等线" w:ascii="等线" w:hAnsi="等线"/>
-          <w:b/>
-          <w:bCs/>
-          <w:caps w:val="false"/>
-          <w:smallCaps w:val="false"/>
-          <w:color w:val="FF0000"/>
-          <w:spacing w:val="75"/>
-          <w:kern w:val="2"/>
-          <w:position w:val="0"/>
-          <w:sz w:val="24"/>
-          <w:sz w:val="24"/>
-          <w:szCs w:val="24"/>
-          <w:vertAlign w:val="baseline"/>
-          <w:lang w:val="en-US" w:eastAsia="zh-CN" w:bidi="ar-SA"/>
-        </w:rPr>
-        <w:t xml:space="preserve">so that Tv is a vector in </w:t>
-      </w:r>
-      <w:r>
-        <w:rPr>
-          <w:rFonts w:cs="等线" w:ascii="等线" w:hAnsi="等线"/>
-          <w:b/>
-          <w:bCs/>
-          <w:caps w:val="false"/>
-          <w:smallCaps w:val="false"/>
-          <w:color w:val="FF0000"/>
-          <w:spacing w:val="75"/>
-          <w:kern w:val="2"/>
-          <w:position w:val="0"/>
-          <w:sz w:val="24"/>
-          <w:sz w:val="24"/>
-          <w:szCs w:val="24"/>
-          <w:vertAlign w:val="baseline"/>
-          <w:lang w:val="en-US" w:eastAsia="zh-CN" w:bidi="ar-SA"/>
-        </w:rPr>
-        <w:t xml:space="preserve">{Tu:u∈U}, </w:t>
-      </w:r>
-      <w:r>
-        <w:rPr>
-          <w:rFonts w:cs="等线" w:ascii="等线" w:hAnsi="等线"/>
-          <w:b/>
-          <w:bCs/>
-          <w:caps w:val="false"/>
-          <w:smallCaps w:val="false"/>
-          <w:color w:val="FF0000"/>
-          <w:spacing w:val="75"/>
-          <w:kern w:val="2"/>
-          <w:position w:val="0"/>
-          <w:sz w:val="24"/>
-          <w:sz w:val="24"/>
-          <w:szCs w:val="24"/>
-          <w:vertAlign w:val="baseline"/>
-          <w:lang w:val="en-US" w:eastAsia="zh-CN" w:bidi="ar-SA"/>
-        </w:rPr>
-        <w:t>and Tv must be a arbitrary vector in rangeT</w:t>
-      </w:r>
-      <w:r>
-        <w:rPr>
-          <w:rFonts w:cs="等线" w:ascii="等线" w:hAnsi="等线"/>
+        <w:t xml:space="preserve">) </w:t>
+      </w:r>
+      <w:r>
+        <w:rPr>
+          <w:rFonts w:eastAsia="Liberation Mono" w:cs="等线" w:ascii="等线" w:hAnsi="等线"/>
           <w:b/>
           <w:bCs/>
           <w:caps w:val="false"/>
@@ -2111,7 +1826,7 @@
           <w:vertAlign w:val="baseline"/>
           <w:lang w:val="en-US" w:eastAsia="zh-CN" w:bidi="ar-SA"/>
         </w:rPr>
-        <w:t>)</w:t>
+        <w:t>hence</w:t>
       </w:r>
       <w:r>
         <w:rPr>
@@ -2130,64 +1845,7 @@
           <w:vertAlign w:val="baseline"/>
           <w:lang w:val="en-US" w:eastAsia="zh-CN" w:bidi="ar-SA"/>
         </w:rPr>
-        <w:t xml:space="preserve"> </w:t>
-      </w:r>
-      <w:r>
-        <w:rPr>
-          <w:rFonts w:eastAsia="Liberation Mono" w:cs="等线" w:ascii="等线" w:hAnsi="等线"/>
-          <w:b/>
-          <w:bCs/>
-          <w:caps w:val="false"/>
-          <w:smallCaps w:val="false"/>
-          <w:color w:val="000000"/>
-          <w:spacing w:val="75"/>
-          <w:kern w:val="2"/>
-          <w:position w:val="0"/>
-          <w:sz w:val="24"/>
-          <w:sz w:val="24"/>
-          <w:szCs w:val="24"/>
-          <w:vertAlign w:val="baseline"/>
-          <w:lang w:val="en-US" w:eastAsia="zh-CN" w:bidi="ar-SA"/>
-        </w:rPr>
-        <w:t>hence</w:t>
-      </w:r>
-      <w:r>
-        <w:rPr>
-          <w:rFonts w:cs="等线" w:ascii="等线" w:hAnsi="等线"/>
-          <w:b/>
-          <w:bCs/>
-          <w:caps w:val="false"/>
-          <w:smallCaps w:val="false"/>
-          <w:color w:val="000000"/>
-          <w:spacing w:val="75"/>
-          <w:kern w:val="2"/>
-          <w:position w:val="0"/>
-          <w:sz w:val="24"/>
-          <w:sz w:val="24"/>
-          <w:szCs w:val="24"/>
-          <w:vertAlign w:val="baseline"/>
-          <w:lang w:val="en-US" w:eastAsia="zh-CN" w:bidi="ar-SA"/>
-        </w:rPr>
-        <w:t xml:space="preserve"> rangeT=</w:t>
-      </w:r>
-      <w:r>
-        <w:rPr>
-          <w:rFonts w:cs="等线" w:ascii="等线" w:hAnsi="等线"/>
-          <w:b/>
-          <w:bCs/>
-          <w:caps w:val="false"/>
-          <w:smallCaps w:val="false"/>
-          <w:color w:val="000000"/>
-          <w:spacing w:val="75"/>
-          <w:kern w:val="2"/>
-          <w:position w:val="0"/>
-          <w:sz w:val="24"/>
-          <w:sz w:val="24"/>
-          <w:szCs w:val="24"/>
-          <w:vertAlign w:val="baseline"/>
-          <w:lang w:val="en-US" w:eastAsia="zh-CN" w:bidi="ar-SA"/>
-        </w:rPr>
-        <w:t>{Tu:u∈U}.</w:t>
+        <w:t xml:space="preserve"> rangeT={Tu:u∈U}.</w:t>
       </w:r>
     </w:p>
     <w:p>
@@ -2240,64 +1898,7 @@
           <w:vertAlign w:val="baseline"/>
           <w:lang w:val="en-US" w:eastAsia="zh-CN" w:bidi="ar-SA"/>
         </w:rPr>
-        <w:t>13.</w:t>
-      </w:r>
-      <w:r>
-        <w:rPr>
-          <w:rFonts w:cs="等线" w:ascii="等线" w:hAnsi="等线"/>
-          <w:b/>
-          <w:bCs/>
-          <w:caps w:val="false"/>
-          <w:smallCaps w:val="false"/>
-          <w:color w:val="auto"/>
-          <w:spacing w:val="75"/>
-          <w:kern w:val="2"/>
-          <w:position w:val="0"/>
-          <w:sz w:val="24"/>
-          <w:sz w:val="24"/>
-          <w:szCs w:val="24"/>
-          <w:vertAlign w:val="baseline"/>
-          <w:lang w:val="en-US" w:eastAsia="zh-CN" w:bidi="ar-SA"/>
-        </w:rPr>
-        <w:t xml:space="preserve">Solution:  </w:t>
-      </w:r>
-      <w:r>
-        <w:rPr>
-          <w:rFonts w:cs="等线" w:ascii="等线" w:hAnsi="等线"/>
-          <w:b/>
-          <w:bCs/>
-          <w:caps w:val="false"/>
-          <w:smallCaps w:val="false"/>
-          <w:color w:val="auto"/>
-          <w:spacing w:val="75"/>
-          <w:kern w:val="2"/>
-          <w:position w:val="0"/>
-          <w:sz w:val="24"/>
-          <w:sz w:val="24"/>
-          <w:szCs w:val="24"/>
-          <w:vertAlign w:val="baseline"/>
-          <w:lang w:val="en-US" w:eastAsia="zh-CN" w:bidi="ar-SA"/>
-        </w:rPr>
-        <w:t>S</w:t>
-      </w:r>
-      <w:r>
-        <w:rPr>
-          <w:rFonts w:cs="等线" w:ascii="等线" w:hAnsi="等线"/>
-          <w:b/>
-          <w:bCs/>
-          <w:caps w:val="false"/>
-          <w:smallCaps w:val="false"/>
-          <w:color w:val="auto"/>
-          <w:spacing w:val="75"/>
-          <w:kern w:val="2"/>
-          <w:position w:val="0"/>
-          <w:sz w:val="24"/>
-          <w:sz w:val="24"/>
-          <w:szCs w:val="24"/>
-          <w:vertAlign w:val="baseline"/>
-          <w:lang w:val="en-US" w:eastAsia="zh-CN" w:bidi="ar-SA"/>
-        </w:rPr>
-        <w:t>ince T∈L(F</w:t>
+        <w:t>13.Solution:  Since T∈L(F</w:t>
       </w:r>
       <w:r>
         <w:rPr>
@@ -2597,64 +2198,7 @@
           <w:vertAlign w:val="baseline"/>
           <w:lang w:val="en-US" w:eastAsia="zh-CN" w:bidi="ar-SA"/>
         </w:rPr>
-        <w:t>)) is a basis of V.</w:t>
-      </w:r>
-      <w:r>
-        <w:rPr>
-          <w:rFonts w:cs="等线" w:ascii="等线" w:hAnsi="等线"/>
-          <w:b/>
-          <w:bCs/>
-          <w:caps w:val="false"/>
-          <w:smallCaps w:val="false"/>
-          <w:color w:val="auto"/>
-          <w:spacing w:val="75"/>
-          <w:kern w:val="2"/>
-          <w:position w:val="0"/>
-          <w:sz w:val="24"/>
-          <w:sz w:val="24"/>
-          <w:szCs w:val="24"/>
-          <w:vertAlign w:val="baseline"/>
-          <w:lang w:val="en-US" w:eastAsia="zh-CN" w:bidi="ar-SA"/>
-        </w:rPr>
-        <w:t xml:space="preserve"> since nullT is a subspace of v,</w:t>
-      </w:r>
-      <w:r>
-        <w:rPr>
-          <w:rFonts w:cs="等线" w:ascii="等线" w:hAnsi="等线"/>
-          <w:b/>
-          <w:bCs/>
-          <w:caps w:val="false"/>
-          <w:smallCaps w:val="false"/>
-          <w:color w:val="auto"/>
-          <w:spacing w:val="75"/>
-          <w:kern w:val="2"/>
-          <w:position w:val="0"/>
-          <w:sz w:val="24"/>
-          <w:sz w:val="24"/>
-          <w:szCs w:val="24"/>
-          <w:vertAlign w:val="baseline"/>
-          <w:lang w:val="en-US" w:eastAsia="zh-CN" w:bidi="ar-SA"/>
-        </w:rPr>
-        <w:t xml:space="preserve"> </w:t>
-      </w:r>
-      <w:r>
-        <w:rPr>
-          <w:rFonts w:cs="等线" w:ascii="等线" w:hAnsi="等线"/>
-          <w:b/>
-          <w:bCs/>
-          <w:caps w:val="false"/>
-          <w:smallCaps w:val="false"/>
-          <w:color w:val="auto"/>
-          <w:spacing w:val="75"/>
-          <w:kern w:val="2"/>
-          <w:position w:val="0"/>
-          <w:sz w:val="24"/>
-          <w:sz w:val="24"/>
-          <w:szCs w:val="24"/>
-          <w:vertAlign w:val="baseline"/>
-          <w:lang w:val="en-US" w:eastAsia="zh-CN" w:bidi="ar-SA"/>
-        </w:rPr>
-        <w:t>(x</w:t>
+        <w:t>)) is a basis of V. since nullT is a subspace of v, (x</w:t>
       </w:r>
       <w:r>
         <w:rPr>
@@ -2978,26 +2522,7 @@
           <w:vertAlign w:val="baseline"/>
           <w:lang w:val="en-US" w:eastAsia="zh-CN" w:bidi="ar-SA"/>
         </w:rPr>
-        <w:t>(5,1,0,0)+</w:t>
-      </w:r>
-      <w:r>
-        <w:rPr>
-          <w:rFonts w:cs="等线" w:ascii="等线" w:hAnsi="等线"/>
-          <w:b/>
-          <w:bCs/>
-          <w:caps w:val="false"/>
-          <w:smallCaps w:val="false"/>
-          <w:color w:val="auto"/>
-          <w:spacing w:val="75"/>
-          <w:kern w:val="2"/>
-          <w:position w:val="0"/>
-          <w:sz w:val="24"/>
-          <w:sz w:val="24"/>
-          <w:szCs w:val="24"/>
-          <w:vertAlign w:val="baseline"/>
-          <w:lang w:val="en-US" w:eastAsia="zh-CN" w:bidi="ar-SA"/>
-        </w:rPr>
-        <w:t>x</w:t>
+        <w:t>(5,1,0,0)+x</w:t>
       </w:r>
       <w:r>
         <w:rPr>
@@ -3261,26 +2786,7 @@
           <w:vertAlign w:val="baseline"/>
           <w:lang w:val="en-US" w:eastAsia="zh-CN" w:bidi="ar-SA"/>
         </w:rPr>
-        <w:t xml:space="preserve">)) is a basis of nullT in the condition of </w:t>
-      </w:r>
-      <w:r>
-        <w:rPr>
-          <w:rFonts w:cs="等线" w:ascii="等线" w:hAnsi="等线"/>
-          <w:b/>
-          <w:bCs/>
-          <w:caps w:val="false"/>
-          <w:smallCaps w:val="false"/>
-          <w:color w:val="auto"/>
-          <w:spacing w:val="75"/>
-          <w:kern w:val="2"/>
-          <w:position w:val="0"/>
-          <w:sz w:val="24"/>
-          <w:sz w:val="24"/>
-          <w:szCs w:val="24"/>
-          <w:vertAlign w:val="baseline"/>
-          <w:lang w:val="en-US" w:eastAsia="zh-CN" w:bidi="ar-SA"/>
-        </w:rPr>
-        <w:t>x</w:t>
+        <w:t>)) is a basis of nullT in the condition of x</w:t>
       </w:r>
       <w:r>
         <w:rPr>
@@ -3316,26 +2822,7 @@
           <w:vertAlign w:val="baseline"/>
           <w:lang w:val="en-US" w:eastAsia="zh-CN" w:bidi="ar-SA"/>
         </w:rPr>
-        <w:t xml:space="preserve">and </w:t>
-      </w:r>
-      <w:r>
-        <w:rPr>
-          <w:rFonts w:cs="等线" w:ascii="等线" w:hAnsi="等线"/>
-          <w:b/>
-          <w:bCs/>
-          <w:caps w:val="false"/>
-          <w:smallCaps w:val="false"/>
-          <w:color w:val="auto"/>
-          <w:spacing w:val="75"/>
-          <w:kern w:val="2"/>
-          <w:position w:val="0"/>
-          <w:sz w:val="24"/>
-          <w:sz w:val="24"/>
-          <w:szCs w:val="24"/>
-          <w:vertAlign w:val="baseline"/>
-          <w:lang w:val="en-US" w:eastAsia="zh-CN" w:bidi="ar-SA"/>
-        </w:rPr>
-        <w:t>x</w:t>
+        <w:t>and x</w:t>
       </w:r>
       <w:r>
         <w:rPr>
@@ -3409,26 +2896,7 @@
           <w:vertAlign w:val="baseline"/>
           <w:lang w:val="en-US" w:eastAsia="zh-CN" w:bidi="ar-SA"/>
         </w:rPr>
-        <w:t xml:space="preserve">  dimrangeT=dimV-dimnullT=2 which means rangeT=</w:t>
-      </w:r>
-      <w:r>
-        <w:rPr>
-          <w:rFonts w:cs="等线" w:ascii="等线" w:hAnsi="等线"/>
-          <w:b/>
-          <w:bCs/>
-          <w:caps w:val="false"/>
-          <w:smallCaps w:val="false"/>
-          <w:color w:val="auto"/>
-          <w:spacing w:val="75"/>
-          <w:kern w:val="2"/>
-          <w:position w:val="0"/>
-          <w:sz w:val="24"/>
-          <w:sz w:val="24"/>
-          <w:szCs w:val="24"/>
-          <w:vertAlign w:val="baseline"/>
-          <w:lang w:val="en-US" w:eastAsia="zh-CN" w:bidi="ar-SA"/>
-        </w:rPr>
-        <w:t>F</w:t>
+        <w:t xml:space="preserve">  dimrangeT=dimV-dimnullT=2 which means rangeT=F</w:t>
       </w:r>
       <w:r>
         <w:rPr>
@@ -3519,129 +2987,2975 @@
           <w:vertAlign w:val="baseline"/>
           <w:lang w:val="en-US" w:eastAsia="zh-CN" w:bidi="ar-SA"/>
         </w:rPr>
-        <w:t xml:space="preserve">15. </w:t>
-      </w:r>
-      <w:r>
-        <w:rPr>
-          <w:rFonts w:eastAsia="Liberation Mono" w:cs="等线" w:ascii="等线" w:hAnsi="等线"/>
-          <w:b/>
-          <w:bCs/>
-          <w:caps w:val="false"/>
-          <w:smallCaps w:val="false"/>
-          <w:strike w:val="false"/>
-          <w:dstrike w:val="false"/>
-          <w:color w:val="auto"/>
-          <w:spacing w:val="75"/>
-          <w:kern w:val="2"/>
-          <w:position w:val="0"/>
-          <w:sz w:val="24"/>
-          <w:sz w:val="24"/>
-          <w:szCs w:val="24"/>
-          <w:vertAlign w:val="baseline"/>
-          <w:lang w:val="en-US" w:eastAsia="zh-CN" w:bidi="ar-SA"/>
-        </w:rPr>
-        <w:t>P</w:t>
-      </w:r>
-      <w:r>
-        <w:rPr>
-          <w:rFonts w:cs="等线" w:ascii="等线" w:hAnsi="等线"/>
-          <w:b/>
-          <w:bCs/>
-          <w:caps w:val="false"/>
-          <w:smallCaps w:val="false"/>
-          <w:strike w:val="false"/>
-          <w:dstrike w:val="false"/>
-          <w:color w:val="auto"/>
-          <w:spacing w:val="75"/>
-          <w:kern w:val="2"/>
-          <w:position w:val="0"/>
-          <w:sz w:val="24"/>
-          <w:sz w:val="24"/>
-          <w:szCs w:val="24"/>
-          <w:vertAlign w:val="baseline"/>
-          <w:lang w:val="en-US" w:eastAsia="zh-CN" w:bidi="ar-SA"/>
-        </w:rPr>
-        <w:t>rove that there does not exist a linear map from F</w:t>
-      </w:r>
-      <w:r>
-        <w:rPr>
-          <w:rFonts w:cs="等线" w:ascii="等线" w:hAnsi="等线"/>
-          <w:b/>
-          <w:bCs/>
-          <w:caps w:val="false"/>
-          <w:smallCaps w:val="false"/>
-          <w:strike w:val="false"/>
-          <w:dstrike w:val="false"/>
-          <w:color w:val="auto"/>
-          <w:spacing w:val="75"/>
-          <w:kern w:val="2"/>
-          <w:sz w:val="24"/>
-          <w:szCs w:val="24"/>
-          <w:vertAlign w:val="superscript"/>
-          <w:lang w:val="en-US" w:eastAsia="zh-CN" w:bidi="ar-SA"/>
-        </w:rPr>
-        <w:t xml:space="preserve">5 </w:t>
-      </w:r>
-      <w:r>
-        <w:rPr>
-          <w:rFonts w:cs="等线" w:ascii="等线" w:hAnsi="等线"/>
-          <w:b/>
-          <w:bCs/>
-          <w:caps w:val="false"/>
-          <w:smallCaps w:val="false"/>
-          <w:strike w:val="false"/>
-          <w:dstrike w:val="false"/>
-          <w:color w:val="auto"/>
-          <w:spacing w:val="75"/>
-          <w:kern w:val="2"/>
-          <w:position w:val="0"/>
-          <w:sz w:val="24"/>
-          <w:sz w:val="24"/>
-          <w:szCs w:val="24"/>
-          <w:vertAlign w:val="baseline"/>
-          <w:lang w:val="en-US" w:eastAsia="zh-CN" w:bidi="ar-SA"/>
-        </w:rPr>
-        <w:t>to F</w:t>
-      </w:r>
-      <w:r>
-        <w:rPr>
-          <w:rFonts w:cs="等线" w:ascii="等线" w:hAnsi="等线"/>
-          <w:b/>
-          <w:bCs/>
-          <w:caps w:val="false"/>
-          <w:smallCaps w:val="false"/>
-          <w:strike w:val="false"/>
-          <w:dstrike w:val="false"/>
-          <w:color w:val="auto"/>
-          <w:spacing w:val="75"/>
-          <w:kern w:val="2"/>
-          <w:sz w:val="24"/>
-          <w:szCs w:val="24"/>
-          <w:vertAlign w:val="superscript"/>
-          <w:lang w:val="en-US" w:eastAsia="zh-CN" w:bidi="ar-SA"/>
-        </w:rPr>
-        <w:t xml:space="preserve">2 </w:t>
-      </w:r>
-      <w:r>
-        <w:rPr>
-          <w:rFonts w:cs="等线" w:ascii="等线" w:hAnsi="等线"/>
-          <w:b/>
-          <w:bCs/>
-          <w:caps w:val="false"/>
-          <w:smallCaps w:val="false"/>
-          <w:strike w:val="false"/>
-          <w:dstrike w:val="false"/>
-          <w:color w:val="auto"/>
-          <w:spacing w:val="75"/>
-          <w:kern w:val="2"/>
-          <w:position w:val="0"/>
-          <w:sz w:val="24"/>
-          <w:sz w:val="24"/>
-          <w:szCs w:val="24"/>
-          <w:vertAlign w:val="baseline"/>
-          <w:lang w:val="en-US" w:eastAsia="zh-CN" w:bidi="ar-SA"/>
-        </w:rPr>
-        <w:t xml:space="preserve">whose null space equals to </w:t>
+        <w:t>1</w:t>
+      </w:r>
+      <w:r>
+        <w:rPr>
+          <w:rFonts w:eastAsia="Liberation Mono" w:cs="等线" w:ascii="等线" w:hAnsi="等线"/>
+          <w:b/>
+          <w:bCs/>
+          <w:caps w:val="false"/>
+          <w:smallCaps w:val="false"/>
+          <w:strike w:val="false"/>
+          <w:dstrike w:val="false"/>
+          <w:color w:val="auto"/>
+          <w:spacing w:val="75"/>
+          <w:kern w:val="2"/>
+          <w:position w:val="0"/>
+          <w:sz w:val="24"/>
+          <w:sz w:val="24"/>
+          <w:szCs w:val="24"/>
+          <w:vertAlign w:val="baseline"/>
+          <w:lang w:val="en-US" w:eastAsia="zh-CN" w:bidi="ar-SA"/>
+        </w:rPr>
+        <w:t>6.Suppose that there exists a linear map on V whose null space and range are both finite dimensional. Prove that V is finite dimensional.</w:t>
+      </w:r>
+    </w:p>
+    <w:p>
+      <w:pPr>
+        <w:pStyle w:val="PreformattedText"/>
+        <w:rPr/>
+      </w:pPr>
+      <w:r>
+        <w:rPr>
+          <w:rFonts w:eastAsia="Liberation Mono" w:cs="等线" w:ascii="等线" w:hAnsi="等线"/>
+          <w:b/>
+          <w:bCs/>
+          <w:caps w:val="false"/>
+          <w:smallCaps w:val="false"/>
+          <w:strike w:val="false"/>
+          <w:dstrike w:val="false"/>
+          <w:color w:val="auto"/>
+          <w:spacing w:val="75"/>
+          <w:kern w:val="2"/>
+          <w:position w:val="0"/>
+          <w:sz w:val="24"/>
+          <w:sz w:val="24"/>
+          <w:szCs w:val="24"/>
+          <w:vertAlign w:val="baseline"/>
+          <w:lang w:val="en-US" w:eastAsia="zh-CN" w:bidi="ar-SA"/>
+        </w:rPr>
+        <w:t>(</w:t>
+      </w:r>
+      <w:r>
+        <w:rPr>
+          <w:rFonts w:eastAsia="Liberation Mono" w:cs="等线" w:ascii="等线" w:hAnsi="等线"/>
+          <w:b/>
+          <w:bCs/>
+          <w:caps w:val="false"/>
+          <w:smallCaps w:val="false"/>
+          <w:strike w:val="false"/>
+          <w:dstrike w:val="false"/>
+          <w:color w:val="C9211E"/>
+          <w:spacing w:val="75"/>
+          <w:kern w:val="2"/>
+          <w:position w:val="0"/>
+          <w:sz w:val="24"/>
+          <w:sz w:val="24"/>
+          <w:szCs w:val="24"/>
+          <w:vertAlign w:val="baseline"/>
+          <w:lang w:val="en-US" w:eastAsia="zh-CN" w:bidi="ar-SA"/>
+        </w:rPr>
+        <w:t>Note that the hypothesis that V is finite dimensional which we are trying to prove in this exercise can not be used here.</w:t>
+      </w:r>
+      <w:r>
+        <w:rPr>
+          <w:rFonts w:eastAsia="Liberation Mono" w:cs="等线" w:ascii="等线" w:hAnsi="等线"/>
+          <w:b/>
+          <w:bCs/>
+          <w:caps w:val="false"/>
+          <w:smallCaps w:val="false"/>
+          <w:strike w:val="false"/>
+          <w:dstrike w:val="false"/>
+          <w:color w:val="auto"/>
+          <w:spacing w:val="75"/>
+          <w:kern w:val="2"/>
+          <w:position w:val="0"/>
+          <w:sz w:val="24"/>
+          <w:sz w:val="24"/>
+          <w:szCs w:val="24"/>
+          <w:vertAlign w:val="baseline"/>
+          <w:lang w:val="en-US" w:eastAsia="zh-CN" w:bidi="ar-SA"/>
+        </w:rPr>
+        <w:t>)</w:t>
+      </w:r>
+    </w:p>
+    <w:p>
+      <w:pPr>
+        <w:pStyle w:val="PreformattedText"/>
+        <w:rPr>
+          <w:color w:val="55308D"/>
+        </w:rPr>
+      </w:pPr>
+      <w:r>
+        <w:rPr>
+          <w:rFonts w:eastAsia="Liberation Mono" w:cs="等线" w:ascii="等线" w:hAnsi="等线"/>
+          <w:b/>
+          <w:bCs/>
+          <w:caps w:val="false"/>
+          <w:smallCaps w:val="false"/>
+          <w:strike w:val="false"/>
+          <w:dstrike w:val="false"/>
+          <w:color w:val="55308D"/>
+          <w:spacing w:val="75"/>
+          <w:kern w:val="2"/>
+          <w:position w:val="0"/>
+          <w:sz w:val="24"/>
+          <w:sz w:val="24"/>
+          <w:szCs w:val="24"/>
+          <w:vertAlign w:val="baseline"/>
+          <w:lang w:val="en-US" w:eastAsia="zh-CN" w:bidi="ar-SA"/>
+        </w:rPr>
+        <w:t>key point: we must find a list (v</w:t>
+      </w:r>
+      <w:r>
+        <w:rPr>
+          <w:rFonts w:eastAsia="Liberation Mono" w:cs="等线" w:ascii="等线" w:hAnsi="等线"/>
+          <w:b/>
+          <w:bCs/>
+          <w:caps w:val="false"/>
+          <w:smallCaps w:val="false"/>
+          <w:strike w:val="false"/>
+          <w:dstrike w:val="false"/>
+          <w:color w:val="55308D"/>
+          <w:spacing w:val="75"/>
+          <w:kern w:val="2"/>
+          <w:sz w:val="24"/>
+          <w:szCs w:val="24"/>
+          <w:vertAlign w:val="subscript"/>
+          <w:lang w:val="en-US" w:eastAsia="zh-CN" w:bidi="ar-SA"/>
+        </w:rPr>
+        <w:t>1</w:t>
+      </w:r>
+      <w:r>
+        <w:rPr>
+          <w:rFonts w:eastAsia="Liberation Mono" w:cs="等线" w:ascii="等线" w:hAnsi="等线"/>
+          <w:b/>
+          <w:bCs/>
+          <w:caps w:val="false"/>
+          <w:smallCaps w:val="false"/>
+          <w:strike w:val="false"/>
+          <w:dstrike w:val="false"/>
+          <w:color w:val="55308D"/>
+          <w:spacing w:val="75"/>
+          <w:kern w:val="2"/>
+          <w:position w:val="0"/>
+          <w:sz w:val="24"/>
+          <w:sz w:val="24"/>
+          <w:szCs w:val="24"/>
+          <w:vertAlign w:val="baseline"/>
+          <w:lang w:val="en-US" w:eastAsia="zh-CN" w:bidi="ar-SA"/>
+        </w:rPr>
+        <w:t>,…,v</w:t>
+      </w:r>
+      <w:r>
+        <w:rPr>
+          <w:rFonts w:eastAsia="Liberation Mono" w:cs="等线" w:ascii="等线" w:hAnsi="等线"/>
+          <w:b/>
+          <w:bCs/>
+          <w:caps w:val="false"/>
+          <w:smallCaps w:val="false"/>
+          <w:strike w:val="false"/>
+          <w:dstrike w:val="false"/>
+          <w:color w:val="55308D"/>
+          <w:spacing w:val="75"/>
+          <w:kern w:val="2"/>
+          <w:sz w:val="24"/>
+          <w:szCs w:val="24"/>
+          <w:vertAlign w:val="subscript"/>
+          <w:lang w:val="en-US" w:eastAsia="zh-CN" w:bidi="ar-SA"/>
+        </w:rPr>
+        <w:t>n</w:t>
+      </w:r>
+      <w:r>
+        <w:rPr>
+          <w:rFonts w:eastAsia="Liberation Mono" w:cs="等线" w:ascii="等线" w:hAnsi="等线"/>
+          <w:b/>
+          <w:bCs/>
+          <w:caps w:val="false"/>
+          <w:smallCaps w:val="false"/>
+          <w:strike w:val="false"/>
+          <w:dstrike w:val="false"/>
+          <w:color w:val="55308D"/>
+          <w:spacing w:val="75"/>
+          <w:kern w:val="2"/>
+          <w:position w:val="0"/>
+          <w:sz w:val="24"/>
+          <w:sz w:val="24"/>
+          <w:szCs w:val="24"/>
+          <w:vertAlign w:val="baseline"/>
+          <w:lang w:val="en-US" w:eastAsia="zh-CN" w:bidi="ar-SA"/>
+        </w:rPr>
+        <w:t>) in V such that span(v</w:t>
+      </w:r>
+      <w:r>
+        <w:rPr>
+          <w:rFonts w:eastAsia="Liberation Mono" w:cs="等线" w:ascii="等线" w:hAnsi="等线"/>
+          <w:b/>
+          <w:bCs/>
+          <w:caps w:val="false"/>
+          <w:smallCaps w:val="false"/>
+          <w:strike w:val="false"/>
+          <w:dstrike w:val="false"/>
+          <w:color w:val="55308D"/>
+          <w:spacing w:val="75"/>
+          <w:kern w:val="2"/>
+          <w:sz w:val="24"/>
+          <w:szCs w:val="24"/>
+          <w:vertAlign w:val="subscript"/>
+          <w:lang w:val="en-US" w:eastAsia="zh-CN" w:bidi="ar-SA"/>
+        </w:rPr>
+        <w:t>1</w:t>
+      </w:r>
+      <w:r>
+        <w:rPr>
+          <w:rFonts w:eastAsia="Liberation Mono" w:cs="等线" w:ascii="等线" w:hAnsi="等线"/>
+          <w:b/>
+          <w:bCs/>
+          <w:caps w:val="false"/>
+          <w:smallCaps w:val="false"/>
+          <w:strike w:val="false"/>
+          <w:dstrike w:val="false"/>
+          <w:color w:val="55308D"/>
+          <w:spacing w:val="75"/>
+          <w:kern w:val="2"/>
+          <w:position w:val="0"/>
+          <w:sz w:val="24"/>
+          <w:sz w:val="24"/>
+          <w:szCs w:val="24"/>
+          <w:vertAlign w:val="baseline"/>
+          <w:lang w:val="en-US" w:eastAsia="zh-CN" w:bidi="ar-SA"/>
+        </w:rPr>
+        <w:t>,…,v</w:t>
+      </w:r>
+      <w:r>
+        <w:rPr>
+          <w:rFonts w:eastAsia="Liberation Mono" w:cs="等线" w:ascii="等线" w:hAnsi="等线"/>
+          <w:b/>
+          <w:bCs/>
+          <w:caps w:val="false"/>
+          <w:smallCaps w:val="false"/>
+          <w:strike w:val="false"/>
+          <w:dstrike w:val="false"/>
+          <w:color w:val="55308D"/>
+          <w:spacing w:val="75"/>
+          <w:kern w:val="2"/>
+          <w:sz w:val="24"/>
+          <w:szCs w:val="24"/>
+          <w:vertAlign w:val="subscript"/>
+          <w:lang w:val="en-US" w:eastAsia="zh-CN" w:bidi="ar-SA"/>
+        </w:rPr>
+        <w:t>n</w:t>
+      </w:r>
+      <w:r>
+        <w:rPr>
+          <w:rFonts w:eastAsia="Liberation Mono" w:cs="等线" w:ascii="等线" w:hAnsi="等线"/>
+          <w:b/>
+          <w:bCs/>
+          <w:caps w:val="false"/>
+          <w:smallCaps w:val="false"/>
+          <w:strike w:val="false"/>
+          <w:dstrike w:val="false"/>
+          <w:color w:val="55308D"/>
+          <w:spacing w:val="75"/>
+          <w:kern w:val="2"/>
+          <w:position w:val="0"/>
+          <w:sz w:val="24"/>
+          <w:sz w:val="24"/>
+          <w:szCs w:val="24"/>
+          <w:vertAlign w:val="baseline"/>
+          <w:lang w:val="en-US" w:eastAsia="zh-CN" w:bidi="ar-SA"/>
+        </w:rPr>
+        <w:t>)=V(by the definition of finite dimensional vector space)</w:t>
+      </w:r>
+    </w:p>
+    <w:p>
+      <w:pPr>
+        <w:pStyle w:val="PreformattedText"/>
+        <w:rPr/>
+      </w:pPr>
+      <w:r>
+        <w:rPr>
+          <w:rFonts w:eastAsia="Liberation Mono" w:cs="等线" w:ascii="等线" w:hAnsi="等线"/>
+          <w:b/>
+          <w:bCs/>
+          <w:caps w:val="false"/>
+          <w:smallCaps w:val="false"/>
+          <w:strike w:val="false"/>
+          <w:dstrike w:val="false"/>
+          <w:color w:val="auto"/>
+          <w:spacing w:val="75"/>
+          <w:kern w:val="2"/>
+          <w:position w:val="0"/>
+          <w:sz w:val="24"/>
+          <w:sz w:val="24"/>
+          <w:szCs w:val="24"/>
+          <w:vertAlign w:val="baseline"/>
+          <w:lang w:val="en-US" w:eastAsia="zh-CN" w:bidi="ar-SA"/>
+        </w:rPr>
+        <w:t>Proof: Suppose T is a linear map from V to W. Hence there exist a list of vectors u</w:t>
+      </w:r>
+      <w:r>
+        <w:rPr>
+          <w:rFonts w:eastAsia="Liberation Mono" w:cs="等线" w:ascii="等线" w:hAnsi="等线"/>
+          <w:b/>
+          <w:bCs/>
+          <w:caps w:val="false"/>
+          <w:smallCaps w:val="false"/>
+          <w:strike w:val="false"/>
+          <w:dstrike w:val="false"/>
+          <w:color w:val="auto"/>
+          <w:spacing w:val="75"/>
+          <w:kern w:val="2"/>
+          <w:sz w:val="24"/>
+          <w:szCs w:val="24"/>
+          <w:vertAlign w:val="subscript"/>
+          <w:lang w:val="en-US" w:eastAsia="zh-CN" w:bidi="ar-SA"/>
+        </w:rPr>
+        <w:t>1</w:t>
+      </w:r>
+      <w:r>
+        <w:rPr>
+          <w:rFonts w:eastAsia="Liberation Mono" w:cs="等线" w:ascii="等线" w:hAnsi="等线"/>
+          <w:b/>
+          <w:bCs/>
+          <w:caps w:val="false"/>
+          <w:smallCaps w:val="false"/>
+          <w:strike w:val="false"/>
+          <w:dstrike w:val="false"/>
+          <w:color w:val="auto"/>
+          <w:spacing w:val="75"/>
+          <w:kern w:val="2"/>
+          <w:position w:val="0"/>
+          <w:sz w:val="24"/>
+          <w:sz w:val="24"/>
+          <w:szCs w:val="24"/>
+          <w:vertAlign w:val="baseline"/>
+          <w:lang w:val="en-US" w:eastAsia="zh-CN" w:bidi="ar-SA"/>
+        </w:rPr>
+        <w:t>,…,u</w:t>
+      </w:r>
+      <w:r>
+        <w:rPr>
+          <w:rFonts w:eastAsia="Liberation Mono" w:cs="等线" w:ascii="等线" w:hAnsi="等线"/>
+          <w:b/>
+          <w:bCs/>
+          <w:caps w:val="false"/>
+          <w:smallCaps w:val="false"/>
+          <w:strike w:val="false"/>
+          <w:dstrike w:val="false"/>
+          <w:color w:val="auto"/>
+          <w:spacing w:val="75"/>
+          <w:kern w:val="2"/>
+          <w:sz w:val="24"/>
+          <w:szCs w:val="24"/>
+          <w:vertAlign w:val="subscript"/>
+          <w:lang w:val="en-US" w:eastAsia="zh-CN" w:bidi="ar-SA"/>
+        </w:rPr>
+        <w:t>n</w:t>
+      </w:r>
+      <w:r>
+        <w:rPr>
+          <w:rFonts w:eastAsia="Liberation Mono" w:cs="等线" w:ascii="等线" w:hAnsi="等线"/>
+          <w:b/>
+          <w:bCs/>
+          <w:caps w:val="false"/>
+          <w:smallCaps w:val="false"/>
+          <w:strike w:val="false"/>
+          <w:dstrike w:val="false"/>
+          <w:color w:val="auto"/>
+          <w:spacing w:val="75"/>
+          <w:kern w:val="2"/>
+          <w:position w:val="0"/>
+          <w:sz w:val="24"/>
+          <w:sz w:val="24"/>
+          <w:szCs w:val="24"/>
+          <w:vertAlign w:val="baseline"/>
+          <w:lang w:val="en-US" w:eastAsia="zh-CN" w:bidi="ar-SA"/>
+        </w:rPr>
+        <w:t>∈nullT and w</w:t>
+      </w:r>
+      <w:r>
+        <w:rPr>
+          <w:rFonts w:eastAsia="Liberation Mono" w:cs="等线" w:ascii="等线" w:hAnsi="等线"/>
+          <w:b/>
+          <w:bCs/>
+          <w:caps w:val="false"/>
+          <w:smallCaps w:val="false"/>
+          <w:strike w:val="false"/>
+          <w:dstrike w:val="false"/>
+          <w:color w:val="auto"/>
+          <w:spacing w:val="75"/>
+          <w:kern w:val="2"/>
+          <w:sz w:val="24"/>
+          <w:szCs w:val="24"/>
+          <w:vertAlign w:val="subscript"/>
+          <w:lang w:val="en-US" w:eastAsia="zh-CN" w:bidi="ar-SA"/>
+        </w:rPr>
+        <w:t>1</w:t>
+      </w:r>
+      <w:r>
+        <w:rPr>
+          <w:rFonts w:eastAsia="Liberation Mono" w:cs="等线" w:ascii="等线" w:hAnsi="等线"/>
+          <w:b/>
+          <w:bCs/>
+          <w:caps w:val="false"/>
+          <w:smallCaps w:val="false"/>
+          <w:strike w:val="false"/>
+          <w:dstrike w:val="false"/>
+          <w:color w:val="auto"/>
+          <w:spacing w:val="75"/>
+          <w:kern w:val="2"/>
+          <w:position w:val="0"/>
+          <w:sz w:val="24"/>
+          <w:sz w:val="24"/>
+          <w:szCs w:val="24"/>
+          <w:vertAlign w:val="baseline"/>
+          <w:lang w:val="en-US" w:eastAsia="zh-CN" w:bidi="ar-SA"/>
+        </w:rPr>
+        <w:t>,…,w</w:t>
+      </w:r>
+      <w:r>
+        <w:rPr>
+          <w:rFonts w:eastAsia="Liberation Mono" w:cs="等线" w:ascii="等线" w:hAnsi="等线"/>
+          <w:b/>
+          <w:bCs/>
+          <w:caps w:val="false"/>
+          <w:smallCaps w:val="false"/>
+          <w:strike w:val="false"/>
+          <w:dstrike w:val="false"/>
+          <w:color w:val="auto"/>
+          <w:spacing w:val="75"/>
+          <w:kern w:val="2"/>
+          <w:sz w:val="24"/>
+          <w:szCs w:val="24"/>
+          <w:vertAlign w:val="subscript"/>
+          <w:lang w:val="en-US" w:eastAsia="zh-CN" w:bidi="ar-SA"/>
+        </w:rPr>
+        <w:t>m</w:t>
+      </w:r>
+      <w:r>
+        <w:rPr>
+          <w:rFonts w:eastAsia="Liberation Mono" w:cs="等线" w:ascii="等线" w:hAnsi="等线"/>
+          <w:b/>
+          <w:bCs/>
+          <w:caps w:val="false"/>
+          <w:smallCaps w:val="false"/>
+          <w:strike w:val="false"/>
+          <w:dstrike w:val="false"/>
+          <w:color w:val="auto"/>
+          <w:spacing w:val="75"/>
+          <w:kern w:val="2"/>
+          <w:position w:val="0"/>
+          <w:sz w:val="24"/>
+          <w:sz w:val="24"/>
+          <w:szCs w:val="24"/>
+          <w:vertAlign w:val="baseline"/>
+          <w:lang w:val="en-US" w:eastAsia="zh-CN" w:bidi="ar-SA"/>
+        </w:rPr>
+        <w:t>∈rangeT that (u</w:t>
+      </w:r>
+      <w:r>
+        <w:rPr>
+          <w:rFonts w:eastAsia="Liberation Mono" w:cs="等线" w:ascii="等线" w:hAnsi="等线"/>
+          <w:b/>
+          <w:bCs/>
+          <w:caps w:val="false"/>
+          <w:smallCaps w:val="false"/>
+          <w:strike w:val="false"/>
+          <w:dstrike w:val="false"/>
+          <w:color w:val="auto"/>
+          <w:spacing w:val="75"/>
+          <w:kern w:val="2"/>
+          <w:sz w:val="24"/>
+          <w:szCs w:val="24"/>
+          <w:vertAlign w:val="subscript"/>
+          <w:lang w:val="en-US" w:eastAsia="zh-CN" w:bidi="ar-SA"/>
+        </w:rPr>
+        <w:t>1</w:t>
+      </w:r>
+      <w:r>
+        <w:rPr>
+          <w:rFonts w:eastAsia="Liberation Mono" w:cs="等线" w:ascii="等线" w:hAnsi="等线"/>
+          <w:b/>
+          <w:bCs/>
+          <w:caps w:val="false"/>
+          <w:smallCaps w:val="false"/>
+          <w:strike w:val="false"/>
+          <w:dstrike w:val="false"/>
+          <w:color w:val="auto"/>
+          <w:spacing w:val="75"/>
+          <w:kern w:val="2"/>
+          <w:position w:val="0"/>
+          <w:sz w:val="24"/>
+          <w:sz w:val="24"/>
+          <w:szCs w:val="24"/>
+          <w:vertAlign w:val="baseline"/>
+          <w:lang w:val="en-US" w:eastAsia="zh-CN" w:bidi="ar-SA"/>
+        </w:rPr>
+        <w:t>,…,u</w:t>
+      </w:r>
+      <w:r>
+        <w:rPr>
+          <w:rFonts w:eastAsia="Liberation Mono" w:cs="等线" w:ascii="等线" w:hAnsi="等线"/>
+          <w:b/>
+          <w:bCs/>
+          <w:caps w:val="false"/>
+          <w:smallCaps w:val="false"/>
+          <w:strike w:val="false"/>
+          <w:dstrike w:val="false"/>
+          <w:color w:val="auto"/>
+          <w:spacing w:val="75"/>
+          <w:kern w:val="2"/>
+          <w:sz w:val="24"/>
+          <w:szCs w:val="24"/>
+          <w:vertAlign w:val="subscript"/>
+          <w:lang w:val="en-US" w:eastAsia="zh-CN" w:bidi="ar-SA"/>
+        </w:rPr>
+        <w:t>n</w:t>
+      </w:r>
+      <w:r>
+        <w:rPr>
+          <w:rFonts w:eastAsia="Liberation Mono" w:cs="等线" w:ascii="等线" w:hAnsi="等线"/>
+          <w:b/>
+          <w:bCs/>
+          <w:caps w:val="false"/>
+          <w:smallCaps w:val="false"/>
+          <w:strike w:val="false"/>
+          <w:dstrike w:val="false"/>
+          <w:color w:val="auto"/>
+          <w:spacing w:val="75"/>
+          <w:kern w:val="2"/>
+          <w:position w:val="0"/>
+          <w:sz w:val="24"/>
+          <w:sz w:val="24"/>
+          <w:szCs w:val="24"/>
+          <w:vertAlign w:val="baseline"/>
+          <w:lang w:val="en-US" w:eastAsia="zh-CN" w:bidi="ar-SA"/>
+        </w:rPr>
+        <w:t>) spans nullT and (w</w:t>
+      </w:r>
+      <w:r>
+        <w:rPr>
+          <w:rFonts w:eastAsia="Liberation Mono" w:cs="等线" w:ascii="等线" w:hAnsi="等线"/>
+          <w:b/>
+          <w:bCs/>
+          <w:caps w:val="false"/>
+          <w:smallCaps w:val="false"/>
+          <w:strike w:val="false"/>
+          <w:dstrike w:val="false"/>
+          <w:color w:val="auto"/>
+          <w:spacing w:val="75"/>
+          <w:kern w:val="2"/>
+          <w:sz w:val="24"/>
+          <w:szCs w:val="24"/>
+          <w:vertAlign w:val="subscript"/>
+          <w:lang w:val="en-US" w:eastAsia="zh-CN" w:bidi="ar-SA"/>
+        </w:rPr>
+        <w:t>1</w:t>
+      </w:r>
+      <w:r>
+        <w:rPr>
+          <w:rFonts w:eastAsia="Liberation Mono" w:cs="等线" w:ascii="等线" w:hAnsi="等线"/>
+          <w:b/>
+          <w:bCs/>
+          <w:caps w:val="false"/>
+          <w:smallCaps w:val="false"/>
+          <w:strike w:val="false"/>
+          <w:dstrike w:val="false"/>
+          <w:color w:val="auto"/>
+          <w:spacing w:val="75"/>
+          <w:kern w:val="2"/>
+          <w:position w:val="0"/>
+          <w:sz w:val="24"/>
+          <w:sz w:val="24"/>
+          <w:szCs w:val="24"/>
+          <w:vertAlign w:val="baseline"/>
+          <w:lang w:val="en-US" w:eastAsia="zh-CN" w:bidi="ar-SA"/>
+        </w:rPr>
+        <w:t>,…,w</w:t>
+      </w:r>
+      <w:r>
+        <w:rPr>
+          <w:rFonts w:eastAsia="Liberation Mono" w:cs="等线" w:ascii="等线" w:hAnsi="等线"/>
+          <w:b/>
+          <w:bCs/>
+          <w:caps w:val="false"/>
+          <w:smallCaps w:val="false"/>
+          <w:strike w:val="false"/>
+          <w:dstrike w:val="false"/>
+          <w:color w:val="auto"/>
+          <w:spacing w:val="75"/>
+          <w:kern w:val="2"/>
+          <w:sz w:val="24"/>
+          <w:szCs w:val="24"/>
+          <w:vertAlign w:val="subscript"/>
+          <w:lang w:val="en-US" w:eastAsia="zh-CN" w:bidi="ar-SA"/>
+        </w:rPr>
+        <w:t>m</w:t>
+      </w:r>
+      <w:r>
+        <w:rPr>
+          <w:rFonts w:eastAsia="Liberation Mono" w:cs="等线" w:ascii="等线" w:hAnsi="等线"/>
+          <w:b/>
+          <w:bCs/>
+          <w:caps w:val="false"/>
+          <w:smallCaps w:val="false"/>
+          <w:strike w:val="false"/>
+          <w:dstrike w:val="false"/>
+          <w:color w:val="auto"/>
+          <w:spacing w:val="75"/>
+          <w:kern w:val="2"/>
+          <w:position w:val="0"/>
+          <w:sz w:val="24"/>
+          <w:sz w:val="24"/>
+          <w:szCs w:val="24"/>
+          <w:vertAlign w:val="baseline"/>
+          <w:lang w:val="en-US" w:eastAsia="zh-CN" w:bidi="ar-SA"/>
+        </w:rPr>
+        <w:t>) spans rangeT. Since each w</w:t>
+      </w:r>
+      <w:r>
+        <w:rPr>
+          <w:rFonts w:eastAsia="Liberation Mono" w:cs="等线" w:ascii="等线" w:hAnsi="等线"/>
+          <w:b/>
+          <w:bCs/>
+          <w:caps w:val="false"/>
+          <w:smallCaps w:val="false"/>
+          <w:strike w:val="false"/>
+          <w:dstrike w:val="false"/>
+          <w:color w:val="auto"/>
+          <w:spacing w:val="75"/>
+          <w:kern w:val="2"/>
+          <w:sz w:val="24"/>
+          <w:szCs w:val="24"/>
+          <w:vertAlign w:val="subscript"/>
+          <w:lang w:val="en-US" w:eastAsia="zh-CN" w:bidi="ar-SA"/>
+        </w:rPr>
+        <w:t>j</w:t>
+      </w:r>
+      <w:r>
+        <w:rPr>
+          <w:rFonts w:eastAsia="Liberation Mono" w:cs="等线" w:ascii="等线" w:hAnsi="等线"/>
+          <w:b/>
+          <w:bCs/>
+          <w:caps w:val="false"/>
+          <w:smallCaps w:val="false"/>
+          <w:strike w:val="false"/>
+          <w:dstrike w:val="false"/>
+          <w:color w:val="auto"/>
+          <w:spacing w:val="75"/>
+          <w:kern w:val="2"/>
+          <w:position w:val="0"/>
+          <w:sz w:val="24"/>
+          <w:sz w:val="24"/>
+          <w:szCs w:val="24"/>
+          <w:vertAlign w:val="baseline"/>
+          <w:lang w:val="en-US" w:eastAsia="zh-CN" w:bidi="ar-SA"/>
+        </w:rPr>
+        <w:t>(1</w:t>
+      </w:r>
+      <w:r>
+        <w:rPr>
+          <w:rFonts w:eastAsia="Liberation Mono" w:cs="等线" w:ascii="等线" w:hAnsi="等线"/>
+          <w:b/>
+          <w:bCs/>
+          <w:caps w:val="false"/>
+          <w:smallCaps w:val="false"/>
+          <w:strike w:val="false"/>
+          <w:dstrike w:val="false"/>
+          <w:color w:val="auto"/>
+          <w:spacing w:val="75"/>
+          <w:kern w:val="2"/>
+          <w:position w:val="0"/>
+          <w:sz w:val="24"/>
+          <w:sz w:val="24"/>
+          <w:szCs w:val="24"/>
+          <w:vertAlign w:val="baseline"/>
+          <w:lang w:val="en-US" w:eastAsia="zh-CN" w:bidi="ar-SA"/>
+        </w:rPr>
+        <w:t>≤j</w:t>
+      </w:r>
+      <w:r>
+        <w:rPr>
+          <w:rFonts w:eastAsia="Liberation Mono" w:cs="等线" w:ascii="等线" w:hAnsi="等线"/>
+          <w:b/>
+          <w:bCs/>
+          <w:caps w:val="false"/>
+          <w:smallCaps w:val="false"/>
+          <w:strike w:val="false"/>
+          <w:dstrike w:val="false"/>
+          <w:color w:val="auto"/>
+          <w:spacing w:val="75"/>
+          <w:kern w:val="2"/>
+          <w:position w:val="0"/>
+          <w:sz w:val="24"/>
+          <w:sz w:val="24"/>
+          <w:szCs w:val="24"/>
+          <w:vertAlign w:val="baseline"/>
+          <w:lang w:val="en-US" w:eastAsia="zh-CN" w:bidi="ar-SA"/>
+        </w:rPr>
+        <w:t>≤m)∈nullT, there exist vectors v</w:t>
+      </w:r>
+      <w:r>
+        <w:rPr>
+          <w:rFonts w:eastAsia="Liberation Mono" w:cs="等线" w:ascii="等线" w:hAnsi="等线"/>
+          <w:b/>
+          <w:bCs/>
+          <w:caps w:val="false"/>
+          <w:smallCaps w:val="false"/>
+          <w:strike w:val="false"/>
+          <w:dstrike w:val="false"/>
+          <w:color w:val="auto"/>
+          <w:spacing w:val="75"/>
+          <w:kern w:val="2"/>
+          <w:sz w:val="24"/>
+          <w:szCs w:val="24"/>
+          <w:vertAlign w:val="subscript"/>
+          <w:lang w:val="en-US" w:eastAsia="zh-CN" w:bidi="ar-SA"/>
+        </w:rPr>
+        <w:t>1</w:t>
+      </w:r>
+      <w:r>
+        <w:rPr>
+          <w:rFonts w:eastAsia="Liberation Mono" w:cs="等线" w:ascii="等线" w:hAnsi="等线"/>
+          <w:b/>
+          <w:bCs/>
+          <w:caps w:val="false"/>
+          <w:smallCaps w:val="false"/>
+          <w:strike w:val="false"/>
+          <w:dstrike w:val="false"/>
+          <w:color w:val="auto"/>
+          <w:spacing w:val="75"/>
+          <w:kern w:val="2"/>
+          <w:position w:val="0"/>
+          <w:sz w:val="24"/>
+          <w:sz w:val="24"/>
+          <w:szCs w:val="24"/>
+          <w:vertAlign w:val="baseline"/>
+          <w:lang w:val="en-US" w:eastAsia="zh-CN" w:bidi="ar-SA"/>
+        </w:rPr>
+        <w:t>,…,v</w:t>
+      </w:r>
+      <w:r>
+        <w:rPr>
+          <w:rFonts w:eastAsia="Liberation Mono" w:cs="等线" w:ascii="等线" w:hAnsi="等线"/>
+          <w:b/>
+          <w:bCs/>
+          <w:caps w:val="false"/>
+          <w:smallCaps w:val="false"/>
+          <w:strike w:val="false"/>
+          <w:dstrike w:val="false"/>
+          <w:color w:val="auto"/>
+          <w:spacing w:val="75"/>
+          <w:kern w:val="2"/>
+          <w:sz w:val="24"/>
+          <w:szCs w:val="24"/>
+          <w:vertAlign w:val="subscript"/>
+          <w:lang w:val="en-US" w:eastAsia="zh-CN" w:bidi="ar-SA"/>
+        </w:rPr>
+        <w:t xml:space="preserve">m </w:t>
+      </w:r>
+      <w:r>
+        <w:rPr>
+          <w:rFonts w:eastAsia="Liberation Mono" w:cs="等线" w:ascii="等线" w:hAnsi="等线"/>
+          <w:b/>
+          <w:bCs/>
+          <w:caps w:val="false"/>
+          <w:smallCaps w:val="false"/>
+          <w:strike w:val="false"/>
+          <w:dstrike w:val="false"/>
+          <w:color w:val="auto"/>
+          <w:spacing w:val="75"/>
+          <w:kern w:val="2"/>
+          <w:position w:val="0"/>
+          <w:sz w:val="24"/>
+          <w:sz w:val="24"/>
+          <w:szCs w:val="24"/>
+          <w:vertAlign w:val="baseline"/>
+          <w:lang w:val="en-US" w:eastAsia="zh-CN" w:bidi="ar-SA"/>
+        </w:rPr>
+        <w:t>∈V that Tv</w:t>
+      </w:r>
+      <w:r>
+        <w:rPr>
+          <w:rFonts w:eastAsia="Liberation Mono" w:cs="等线" w:ascii="等线" w:hAnsi="等线"/>
+          <w:b/>
+          <w:bCs/>
+          <w:caps w:val="false"/>
+          <w:smallCaps w:val="false"/>
+          <w:strike w:val="false"/>
+          <w:dstrike w:val="false"/>
+          <w:color w:val="auto"/>
+          <w:spacing w:val="75"/>
+          <w:kern w:val="2"/>
+          <w:sz w:val="24"/>
+          <w:szCs w:val="24"/>
+          <w:vertAlign w:val="subscript"/>
+          <w:lang w:val="en-US" w:eastAsia="zh-CN" w:bidi="ar-SA"/>
+        </w:rPr>
+        <w:t>j</w:t>
+      </w:r>
+      <w:r>
+        <w:rPr>
+          <w:rFonts w:eastAsia="Liberation Mono" w:cs="等线" w:ascii="等线" w:hAnsi="等线"/>
+          <w:b/>
+          <w:bCs/>
+          <w:caps w:val="false"/>
+          <w:smallCaps w:val="false"/>
+          <w:strike w:val="false"/>
+          <w:dstrike w:val="false"/>
+          <w:color w:val="auto"/>
+          <w:spacing w:val="75"/>
+          <w:kern w:val="2"/>
+          <w:position w:val="0"/>
+          <w:sz w:val="24"/>
+          <w:sz w:val="24"/>
+          <w:szCs w:val="24"/>
+          <w:vertAlign w:val="baseline"/>
+          <w:lang w:val="en-US" w:eastAsia="zh-CN" w:bidi="ar-SA"/>
+        </w:rPr>
+        <w:t>=w</w:t>
+      </w:r>
+      <w:r>
+        <w:rPr>
+          <w:rFonts w:eastAsia="Liberation Mono" w:cs="等线" w:ascii="等线" w:hAnsi="等线"/>
+          <w:b/>
+          <w:bCs/>
+          <w:caps w:val="false"/>
+          <w:smallCaps w:val="false"/>
+          <w:strike w:val="false"/>
+          <w:dstrike w:val="false"/>
+          <w:color w:val="auto"/>
+          <w:spacing w:val="75"/>
+          <w:kern w:val="2"/>
+          <w:sz w:val="24"/>
+          <w:szCs w:val="24"/>
+          <w:vertAlign w:val="subscript"/>
+          <w:lang w:val="en-US" w:eastAsia="zh-CN" w:bidi="ar-SA"/>
+        </w:rPr>
+        <w:t>j</w:t>
+      </w:r>
+      <w:r>
+        <w:rPr>
+          <w:rFonts w:eastAsia="Liberation Mono" w:cs="等线" w:ascii="等线" w:hAnsi="等线"/>
+          <w:b/>
+          <w:bCs/>
+          <w:caps w:val="false"/>
+          <w:smallCaps w:val="false"/>
+          <w:strike w:val="false"/>
+          <w:dstrike w:val="false"/>
+          <w:color w:val="auto"/>
+          <w:spacing w:val="75"/>
+          <w:kern w:val="2"/>
+          <w:position w:val="0"/>
+          <w:sz w:val="24"/>
+          <w:sz w:val="24"/>
+          <w:szCs w:val="24"/>
+          <w:vertAlign w:val="baseline"/>
+          <w:lang w:val="en-US" w:eastAsia="zh-CN" w:bidi="ar-SA"/>
+        </w:rPr>
+        <w:t>. Suppose v∈V, then Tv∈rangeT. So there exist a</w:t>
+      </w:r>
+      <w:r>
+        <w:rPr>
+          <w:rFonts w:eastAsia="Liberation Mono" w:cs="等线" w:ascii="等线" w:hAnsi="等线"/>
+          <w:b/>
+          <w:bCs/>
+          <w:caps w:val="false"/>
+          <w:smallCaps w:val="false"/>
+          <w:strike w:val="false"/>
+          <w:dstrike w:val="false"/>
+          <w:color w:val="auto"/>
+          <w:spacing w:val="75"/>
+          <w:kern w:val="2"/>
+          <w:sz w:val="24"/>
+          <w:szCs w:val="24"/>
+          <w:vertAlign w:val="subscript"/>
+          <w:lang w:val="en-US" w:eastAsia="zh-CN" w:bidi="ar-SA"/>
+        </w:rPr>
+        <w:t>1</w:t>
+      </w:r>
+      <w:r>
+        <w:rPr>
+          <w:rFonts w:eastAsia="Liberation Mono" w:cs="等线" w:ascii="等线" w:hAnsi="等线"/>
+          <w:b/>
+          <w:bCs/>
+          <w:caps w:val="false"/>
+          <w:smallCaps w:val="false"/>
+          <w:strike w:val="false"/>
+          <w:dstrike w:val="false"/>
+          <w:color w:val="auto"/>
+          <w:spacing w:val="75"/>
+          <w:kern w:val="2"/>
+          <w:position w:val="0"/>
+          <w:sz w:val="24"/>
+          <w:sz w:val="24"/>
+          <w:szCs w:val="24"/>
+          <w:vertAlign w:val="baseline"/>
+          <w:lang w:val="en-US" w:eastAsia="zh-CN" w:bidi="ar-SA"/>
+        </w:rPr>
+        <w:t>,…,a</w:t>
+      </w:r>
+      <w:r>
+        <w:rPr>
+          <w:rFonts w:eastAsia="Liberation Mono" w:cs="等线" w:ascii="等线" w:hAnsi="等线"/>
+          <w:b/>
+          <w:bCs/>
+          <w:caps w:val="false"/>
+          <w:smallCaps w:val="false"/>
+          <w:strike w:val="false"/>
+          <w:dstrike w:val="false"/>
+          <w:color w:val="auto"/>
+          <w:spacing w:val="75"/>
+          <w:kern w:val="2"/>
+          <w:sz w:val="24"/>
+          <w:szCs w:val="24"/>
+          <w:vertAlign w:val="subscript"/>
+          <w:lang w:val="en-US" w:eastAsia="zh-CN" w:bidi="ar-SA"/>
+        </w:rPr>
+        <w:t>m</w:t>
+      </w:r>
+      <w:r>
+        <w:rPr>
+          <w:rFonts w:eastAsia="Liberation Mono" w:cs="等线" w:ascii="等线" w:hAnsi="等线"/>
+          <w:b/>
+          <w:bCs/>
+          <w:caps w:val="false"/>
+          <w:smallCaps w:val="false"/>
+          <w:strike w:val="false"/>
+          <w:dstrike w:val="false"/>
+          <w:color w:val="auto"/>
+          <w:spacing w:val="75"/>
+          <w:kern w:val="2"/>
+          <w:position w:val="0"/>
+          <w:sz w:val="24"/>
+          <w:sz w:val="24"/>
+          <w:szCs w:val="24"/>
+          <w:vertAlign w:val="baseline"/>
+          <w:lang w:val="en-US" w:eastAsia="zh-CN" w:bidi="ar-SA"/>
+        </w:rPr>
+        <w:t>∈F</w:t>
+      </w:r>
+      <w:r>
+        <w:rPr>
+          <w:rFonts w:eastAsia="Liberation Mono" w:cs="等线" w:ascii="等线" w:hAnsi="等线"/>
+          <w:b/>
+          <w:bCs/>
+          <w:caps w:val="false"/>
+          <w:smallCaps w:val="false"/>
+          <w:strike w:val="false"/>
+          <w:dstrike w:val="false"/>
+          <w:color w:val="auto"/>
+          <w:spacing w:val="75"/>
+          <w:kern w:val="2"/>
+          <w:sz w:val="24"/>
+          <w:szCs w:val="24"/>
+          <w:vertAlign w:val="subscript"/>
+          <w:lang w:val="en-US" w:eastAsia="zh-CN" w:bidi="ar-SA"/>
+        </w:rPr>
+        <w:t xml:space="preserve"> </w:t>
+      </w:r>
+      <w:r>
+        <w:rPr>
+          <w:rFonts w:eastAsia="Liberation Mono" w:cs="等线" w:ascii="等线" w:hAnsi="等线"/>
+          <w:b/>
+          <w:bCs/>
+          <w:caps w:val="false"/>
+          <w:smallCaps w:val="false"/>
+          <w:strike w:val="false"/>
+          <w:dstrike w:val="false"/>
+          <w:color w:val="auto"/>
+          <w:spacing w:val="75"/>
+          <w:kern w:val="2"/>
+          <w:position w:val="0"/>
+          <w:sz w:val="24"/>
+          <w:sz w:val="24"/>
+          <w:szCs w:val="24"/>
+          <w:vertAlign w:val="baseline"/>
+          <w:lang w:val="en-US" w:eastAsia="zh-CN" w:bidi="ar-SA"/>
+        </w:rPr>
+        <w:t>such that Tv=∑</w:t>
+      </w:r>
+      <w:r>
+        <w:rPr>
+          <w:rFonts w:eastAsia="Liberation Mono" w:cs="等线" w:ascii="等线" w:hAnsi="等线"/>
+          <w:b/>
+          <w:bCs/>
+          <w:caps w:val="false"/>
+          <w:smallCaps w:val="false"/>
+          <w:strike w:val="false"/>
+          <w:dstrike w:val="false"/>
+          <w:color w:val="auto"/>
+          <w:spacing w:val="75"/>
+          <w:kern w:val="2"/>
+          <w:sz w:val="24"/>
+          <w:szCs w:val="24"/>
+          <w:vertAlign w:val="subscript"/>
+          <w:lang w:val="en-US" w:eastAsia="zh-CN" w:bidi="ar-SA"/>
+        </w:rPr>
+        <w:t>1≤j≤m</w:t>
+      </w:r>
+      <w:r>
+        <w:rPr>
+          <w:rFonts w:eastAsia="Liberation Mono" w:cs="等线" w:ascii="等线" w:hAnsi="等线"/>
+          <w:b/>
+          <w:bCs/>
+          <w:caps w:val="false"/>
+          <w:smallCaps w:val="false"/>
+          <w:strike w:val="false"/>
+          <w:dstrike w:val="false"/>
+          <w:color w:val="auto"/>
+          <w:spacing w:val="75"/>
+          <w:kern w:val="2"/>
+          <w:position w:val="0"/>
+          <w:sz w:val="24"/>
+          <w:sz w:val="24"/>
+          <w:szCs w:val="24"/>
+          <w:vertAlign w:val="baseline"/>
+          <w:lang w:val="en-US" w:eastAsia="zh-CN" w:bidi="ar-SA"/>
+        </w:rPr>
+        <w:t>a</w:t>
+      </w:r>
+      <w:r>
+        <w:rPr>
+          <w:rFonts w:eastAsia="Liberation Mono" w:cs="等线" w:ascii="等线" w:hAnsi="等线"/>
+          <w:b/>
+          <w:bCs/>
+          <w:caps w:val="false"/>
+          <w:smallCaps w:val="false"/>
+          <w:strike w:val="false"/>
+          <w:dstrike w:val="false"/>
+          <w:color w:val="auto"/>
+          <w:spacing w:val="75"/>
+          <w:kern w:val="2"/>
+          <w:sz w:val="24"/>
+          <w:szCs w:val="24"/>
+          <w:vertAlign w:val="subscript"/>
+          <w:lang w:val="en-US" w:eastAsia="zh-CN" w:bidi="ar-SA"/>
+        </w:rPr>
+        <w:t>j</w:t>
+      </w:r>
+      <w:r>
+        <w:rPr>
+          <w:rFonts w:eastAsia="Liberation Mono" w:cs="等线" w:ascii="等线" w:hAnsi="等线"/>
+          <w:b/>
+          <w:bCs/>
+          <w:caps w:val="false"/>
+          <w:smallCaps w:val="false"/>
+          <w:strike w:val="false"/>
+          <w:dstrike w:val="false"/>
+          <w:color w:val="auto"/>
+          <w:spacing w:val="75"/>
+          <w:kern w:val="2"/>
+          <w:position w:val="0"/>
+          <w:sz w:val="24"/>
+          <w:sz w:val="24"/>
+          <w:szCs w:val="24"/>
+          <w:vertAlign w:val="baseline"/>
+          <w:lang w:val="en-US" w:eastAsia="zh-CN" w:bidi="ar-SA"/>
+        </w:rPr>
+        <w:t>w</w:t>
+      </w:r>
+      <w:r>
+        <w:rPr>
+          <w:rFonts w:eastAsia="Liberation Mono" w:cs="等线" w:ascii="等线" w:hAnsi="等线"/>
+          <w:b/>
+          <w:bCs/>
+          <w:caps w:val="false"/>
+          <w:smallCaps w:val="false"/>
+          <w:strike w:val="false"/>
+          <w:dstrike w:val="false"/>
+          <w:color w:val="auto"/>
+          <w:spacing w:val="75"/>
+          <w:kern w:val="2"/>
+          <w:sz w:val="24"/>
+          <w:szCs w:val="24"/>
+          <w:vertAlign w:val="subscript"/>
+          <w:lang w:val="en-US" w:eastAsia="zh-CN" w:bidi="ar-SA"/>
+        </w:rPr>
+        <w:t>j</w:t>
+      </w:r>
+      <w:r>
+        <w:rPr>
+          <w:rFonts w:eastAsia="Liberation Mono" w:cs="等线" w:ascii="等线" w:hAnsi="等线"/>
+          <w:b/>
+          <w:bCs/>
+          <w:caps w:val="false"/>
+          <w:smallCaps w:val="false"/>
+          <w:strike w:val="false"/>
+          <w:dstrike w:val="false"/>
+          <w:color w:val="auto"/>
+          <w:spacing w:val="75"/>
+          <w:kern w:val="2"/>
+          <w:position w:val="0"/>
+          <w:sz w:val="24"/>
+          <w:sz w:val="24"/>
+          <w:szCs w:val="24"/>
+          <w:vertAlign w:val="baseline"/>
+          <w:lang w:val="en-US" w:eastAsia="zh-CN" w:bidi="ar-SA"/>
+        </w:rPr>
+        <w:t>=∑</w:t>
+      </w:r>
+      <w:r>
+        <w:rPr>
+          <w:rFonts w:eastAsia="Liberation Mono" w:cs="等线" w:ascii="等线" w:hAnsi="等线"/>
+          <w:b/>
+          <w:bCs/>
+          <w:caps w:val="false"/>
+          <w:smallCaps w:val="false"/>
+          <w:strike w:val="false"/>
+          <w:dstrike w:val="false"/>
+          <w:color w:val="auto"/>
+          <w:spacing w:val="75"/>
+          <w:kern w:val="2"/>
+          <w:sz w:val="24"/>
+          <w:szCs w:val="24"/>
+          <w:vertAlign w:val="subscript"/>
+          <w:lang w:val="en-US" w:eastAsia="zh-CN" w:bidi="ar-SA"/>
+        </w:rPr>
+        <w:t>1≤j≤m</w:t>
+      </w:r>
+      <w:r>
+        <w:rPr>
+          <w:rFonts w:eastAsia="Liberation Mono" w:cs="等线" w:ascii="等线" w:hAnsi="等线"/>
+          <w:b/>
+          <w:bCs/>
+          <w:caps w:val="false"/>
+          <w:smallCaps w:val="false"/>
+          <w:strike w:val="false"/>
+          <w:dstrike w:val="false"/>
+          <w:color w:val="auto"/>
+          <w:spacing w:val="75"/>
+          <w:kern w:val="2"/>
+          <w:position w:val="0"/>
+          <w:sz w:val="24"/>
+          <w:sz w:val="24"/>
+          <w:szCs w:val="24"/>
+          <w:vertAlign w:val="baseline"/>
+          <w:lang w:val="en-US" w:eastAsia="zh-CN" w:bidi="ar-SA"/>
+        </w:rPr>
+        <w:t>a</w:t>
+      </w:r>
+      <w:r>
+        <w:rPr>
+          <w:rFonts w:eastAsia="Liberation Mono" w:cs="等线" w:ascii="等线" w:hAnsi="等线"/>
+          <w:b/>
+          <w:bCs/>
+          <w:caps w:val="false"/>
+          <w:smallCaps w:val="false"/>
+          <w:strike w:val="false"/>
+          <w:dstrike w:val="false"/>
+          <w:color w:val="auto"/>
+          <w:spacing w:val="75"/>
+          <w:kern w:val="2"/>
+          <w:sz w:val="24"/>
+          <w:szCs w:val="24"/>
+          <w:vertAlign w:val="subscript"/>
+          <w:lang w:val="en-US" w:eastAsia="zh-CN" w:bidi="ar-SA"/>
+        </w:rPr>
+        <w:t>j</w:t>
+      </w:r>
+      <w:r>
+        <w:rPr>
+          <w:rFonts w:eastAsia="Liberation Mono" w:cs="等线" w:ascii="等线" w:hAnsi="等线"/>
+          <w:b/>
+          <w:bCs/>
+          <w:caps w:val="false"/>
+          <w:smallCaps w:val="false"/>
+          <w:strike w:val="false"/>
+          <w:dstrike w:val="false"/>
+          <w:color w:val="auto"/>
+          <w:spacing w:val="75"/>
+          <w:kern w:val="2"/>
+          <w:position w:val="0"/>
+          <w:sz w:val="24"/>
+          <w:sz w:val="24"/>
+          <w:szCs w:val="24"/>
+          <w:vertAlign w:val="baseline"/>
+          <w:lang w:val="en-US" w:eastAsia="zh-CN" w:bidi="ar-SA"/>
+        </w:rPr>
+        <w:t>Tv</w:t>
+      </w:r>
+      <w:r>
+        <w:rPr>
+          <w:rFonts w:eastAsia="Liberation Mono" w:cs="等线" w:ascii="等线" w:hAnsi="等线"/>
+          <w:b/>
+          <w:bCs/>
+          <w:caps w:val="false"/>
+          <w:smallCaps w:val="false"/>
+          <w:strike w:val="false"/>
+          <w:dstrike w:val="false"/>
+          <w:color w:val="auto"/>
+          <w:spacing w:val="75"/>
+          <w:kern w:val="2"/>
+          <w:sz w:val="24"/>
+          <w:szCs w:val="24"/>
+          <w:vertAlign w:val="subscript"/>
+          <w:lang w:val="en-US" w:eastAsia="zh-CN" w:bidi="ar-SA"/>
+        </w:rPr>
+        <w:t>j</w:t>
+      </w:r>
+      <w:r>
+        <w:rPr>
+          <w:rFonts w:eastAsia="Liberation Mono" w:cs="等线" w:ascii="等线" w:hAnsi="等线"/>
+          <w:b/>
+          <w:bCs/>
+          <w:caps w:val="false"/>
+          <w:smallCaps w:val="false"/>
+          <w:strike w:val="false"/>
+          <w:dstrike w:val="false"/>
+          <w:color w:val="auto"/>
+          <w:spacing w:val="75"/>
+          <w:kern w:val="2"/>
+          <w:position w:val="0"/>
+          <w:sz w:val="24"/>
+          <w:sz w:val="24"/>
+          <w:szCs w:val="24"/>
+          <w:vertAlign w:val="baseline"/>
+          <w:lang w:val="en-US" w:eastAsia="zh-CN" w:bidi="ar-SA"/>
+        </w:rPr>
+        <w:t>=T(∑</w:t>
+      </w:r>
+      <w:r>
+        <w:rPr>
+          <w:rFonts w:eastAsia="Liberation Mono" w:cs="等线" w:ascii="等线" w:hAnsi="等线"/>
+          <w:b/>
+          <w:bCs/>
+          <w:caps w:val="false"/>
+          <w:smallCaps w:val="false"/>
+          <w:strike w:val="false"/>
+          <w:dstrike w:val="false"/>
+          <w:color w:val="auto"/>
+          <w:spacing w:val="75"/>
+          <w:kern w:val="2"/>
+          <w:sz w:val="24"/>
+          <w:szCs w:val="24"/>
+          <w:vertAlign w:val="subscript"/>
+          <w:lang w:val="en-US" w:eastAsia="zh-CN" w:bidi="ar-SA"/>
+        </w:rPr>
+        <w:t>1≤j≤m</w:t>
+      </w:r>
+      <w:r>
+        <w:rPr>
+          <w:rFonts w:eastAsia="Liberation Mono" w:cs="等线" w:ascii="等线" w:hAnsi="等线"/>
+          <w:b/>
+          <w:bCs/>
+          <w:caps w:val="false"/>
+          <w:smallCaps w:val="false"/>
+          <w:strike w:val="false"/>
+          <w:dstrike w:val="false"/>
+          <w:color w:val="auto"/>
+          <w:spacing w:val="75"/>
+          <w:kern w:val="2"/>
+          <w:position w:val="0"/>
+          <w:sz w:val="24"/>
+          <w:sz w:val="24"/>
+          <w:szCs w:val="24"/>
+          <w:vertAlign w:val="baseline"/>
+          <w:lang w:val="en-US" w:eastAsia="zh-CN" w:bidi="ar-SA"/>
+        </w:rPr>
+        <w:t>a</w:t>
+      </w:r>
+      <w:r>
+        <w:rPr>
+          <w:rFonts w:eastAsia="Liberation Mono" w:cs="等线" w:ascii="等线" w:hAnsi="等线"/>
+          <w:b/>
+          <w:bCs/>
+          <w:caps w:val="false"/>
+          <w:smallCaps w:val="false"/>
+          <w:strike w:val="false"/>
+          <w:dstrike w:val="false"/>
+          <w:color w:val="auto"/>
+          <w:spacing w:val="75"/>
+          <w:kern w:val="2"/>
+          <w:sz w:val="24"/>
+          <w:szCs w:val="24"/>
+          <w:vertAlign w:val="subscript"/>
+          <w:lang w:val="en-US" w:eastAsia="zh-CN" w:bidi="ar-SA"/>
+        </w:rPr>
+        <w:t>j</w:t>
+      </w:r>
+      <w:r>
+        <w:rPr>
+          <w:rFonts w:eastAsia="Liberation Mono" w:cs="等线" w:ascii="等线" w:hAnsi="等线"/>
+          <w:b/>
+          <w:bCs/>
+          <w:caps w:val="false"/>
+          <w:smallCaps w:val="false"/>
+          <w:strike w:val="false"/>
+          <w:dstrike w:val="false"/>
+          <w:color w:val="auto"/>
+          <w:spacing w:val="75"/>
+          <w:kern w:val="2"/>
+          <w:position w:val="0"/>
+          <w:sz w:val="24"/>
+          <w:sz w:val="24"/>
+          <w:szCs w:val="24"/>
+          <w:vertAlign w:val="baseline"/>
+          <w:lang w:val="en-US" w:eastAsia="zh-CN" w:bidi="ar-SA"/>
+        </w:rPr>
+        <w:t>v</w:t>
+      </w:r>
+      <w:r>
+        <w:rPr>
+          <w:rFonts w:eastAsia="Liberation Mono" w:cs="等线" w:ascii="等线" w:hAnsi="等线"/>
+          <w:b/>
+          <w:bCs/>
+          <w:caps w:val="false"/>
+          <w:smallCaps w:val="false"/>
+          <w:strike w:val="false"/>
+          <w:dstrike w:val="false"/>
+          <w:color w:val="auto"/>
+          <w:spacing w:val="75"/>
+          <w:kern w:val="2"/>
+          <w:sz w:val="24"/>
+          <w:szCs w:val="24"/>
+          <w:vertAlign w:val="subscript"/>
+          <w:lang w:val="en-US" w:eastAsia="zh-CN" w:bidi="ar-SA"/>
+        </w:rPr>
+        <w:t>j</w:t>
+      </w:r>
+      <w:r>
+        <w:rPr>
+          <w:rFonts w:eastAsia="Liberation Mono" w:cs="等线" w:ascii="等线" w:hAnsi="等线"/>
+          <w:b/>
+          <w:bCs/>
+          <w:caps w:val="false"/>
+          <w:smallCaps w:val="false"/>
+          <w:strike w:val="false"/>
+          <w:dstrike w:val="false"/>
+          <w:color w:val="auto"/>
+          <w:spacing w:val="75"/>
+          <w:kern w:val="2"/>
+          <w:position w:val="0"/>
+          <w:sz w:val="24"/>
+          <w:sz w:val="24"/>
+          <w:szCs w:val="24"/>
+          <w:vertAlign w:val="baseline"/>
+          <w:lang w:val="en-US" w:eastAsia="zh-CN" w:bidi="ar-SA"/>
+        </w:rPr>
+        <w:t>). We can rewrite it in the way that T(v-∑</w:t>
+      </w:r>
+      <w:r>
+        <w:rPr>
+          <w:rFonts w:eastAsia="Liberation Mono" w:cs="等线" w:ascii="等线" w:hAnsi="等线"/>
+          <w:b/>
+          <w:bCs/>
+          <w:caps w:val="false"/>
+          <w:smallCaps w:val="false"/>
+          <w:strike w:val="false"/>
+          <w:dstrike w:val="false"/>
+          <w:color w:val="auto"/>
+          <w:spacing w:val="75"/>
+          <w:kern w:val="2"/>
+          <w:sz w:val="24"/>
+          <w:szCs w:val="24"/>
+          <w:vertAlign w:val="subscript"/>
+          <w:lang w:val="en-US" w:eastAsia="zh-CN" w:bidi="ar-SA"/>
+        </w:rPr>
+        <w:t>1≤j≤m</w:t>
+      </w:r>
+      <w:r>
+        <w:rPr>
+          <w:rFonts w:eastAsia="Liberation Mono" w:cs="等线" w:ascii="等线" w:hAnsi="等线"/>
+          <w:b/>
+          <w:bCs/>
+          <w:caps w:val="false"/>
+          <w:smallCaps w:val="false"/>
+          <w:strike w:val="false"/>
+          <w:dstrike w:val="false"/>
+          <w:color w:val="auto"/>
+          <w:spacing w:val="75"/>
+          <w:kern w:val="2"/>
+          <w:position w:val="0"/>
+          <w:sz w:val="24"/>
+          <w:sz w:val="24"/>
+          <w:szCs w:val="24"/>
+          <w:vertAlign w:val="baseline"/>
+          <w:lang w:val="en-US" w:eastAsia="zh-CN" w:bidi="ar-SA"/>
+        </w:rPr>
+        <w:t>a</w:t>
+      </w:r>
+      <w:r>
+        <w:rPr>
+          <w:rFonts w:eastAsia="Liberation Mono" w:cs="等线" w:ascii="等线" w:hAnsi="等线"/>
+          <w:b/>
+          <w:bCs/>
+          <w:caps w:val="false"/>
+          <w:smallCaps w:val="false"/>
+          <w:strike w:val="false"/>
+          <w:dstrike w:val="false"/>
+          <w:color w:val="auto"/>
+          <w:spacing w:val="75"/>
+          <w:kern w:val="2"/>
+          <w:sz w:val="24"/>
+          <w:szCs w:val="24"/>
+          <w:vertAlign w:val="subscript"/>
+          <w:lang w:val="en-US" w:eastAsia="zh-CN" w:bidi="ar-SA"/>
+        </w:rPr>
+        <w:t>j</w:t>
+      </w:r>
+      <w:r>
+        <w:rPr>
+          <w:rFonts w:eastAsia="Liberation Mono" w:cs="等线" w:ascii="等线" w:hAnsi="等线"/>
+          <w:b/>
+          <w:bCs/>
+          <w:caps w:val="false"/>
+          <w:smallCaps w:val="false"/>
+          <w:strike w:val="false"/>
+          <w:dstrike w:val="false"/>
+          <w:color w:val="auto"/>
+          <w:spacing w:val="75"/>
+          <w:kern w:val="2"/>
+          <w:position w:val="0"/>
+          <w:sz w:val="24"/>
+          <w:sz w:val="24"/>
+          <w:szCs w:val="24"/>
+          <w:vertAlign w:val="baseline"/>
+          <w:lang w:val="en-US" w:eastAsia="zh-CN" w:bidi="ar-SA"/>
+        </w:rPr>
+        <w:t>v</w:t>
+      </w:r>
+      <w:r>
+        <w:rPr>
+          <w:rFonts w:eastAsia="Liberation Mono" w:cs="等线" w:ascii="等线" w:hAnsi="等线"/>
+          <w:b/>
+          <w:bCs/>
+          <w:caps w:val="false"/>
+          <w:smallCaps w:val="false"/>
+          <w:strike w:val="false"/>
+          <w:dstrike w:val="false"/>
+          <w:color w:val="auto"/>
+          <w:spacing w:val="75"/>
+          <w:kern w:val="2"/>
+          <w:sz w:val="24"/>
+          <w:szCs w:val="24"/>
+          <w:vertAlign w:val="subscript"/>
+          <w:lang w:val="en-US" w:eastAsia="zh-CN" w:bidi="ar-SA"/>
+        </w:rPr>
+        <w:t>j</w:t>
+      </w:r>
+      <w:r>
+        <w:rPr>
+          <w:rFonts w:eastAsia="Liberation Mono" w:cs="等线" w:ascii="等线" w:hAnsi="等线"/>
+          <w:b/>
+          <w:bCs/>
+          <w:caps w:val="false"/>
+          <w:smallCaps w:val="false"/>
+          <w:strike w:val="false"/>
+          <w:dstrike w:val="false"/>
+          <w:color w:val="auto"/>
+          <w:spacing w:val="75"/>
+          <w:kern w:val="2"/>
+          <w:position w:val="0"/>
+          <w:sz w:val="24"/>
+          <w:sz w:val="24"/>
+          <w:szCs w:val="24"/>
+          <w:vertAlign w:val="baseline"/>
+          <w:lang w:val="en-US" w:eastAsia="zh-CN" w:bidi="ar-SA"/>
+        </w:rPr>
+        <w:t>)=0 which means v-∑</w:t>
+      </w:r>
+      <w:r>
+        <w:rPr>
+          <w:rFonts w:eastAsia="Liberation Mono" w:cs="等线" w:ascii="等线" w:hAnsi="等线"/>
+          <w:b/>
+          <w:bCs/>
+          <w:caps w:val="false"/>
+          <w:smallCaps w:val="false"/>
+          <w:strike w:val="false"/>
+          <w:dstrike w:val="false"/>
+          <w:color w:val="auto"/>
+          <w:spacing w:val="75"/>
+          <w:kern w:val="2"/>
+          <w:sz w:val="24"/>
+          <w:szCs w:val="24"/>
+          <w:vertAlign w:val="subscript"/>
+          <w:lang w:val="en-US" w:eastAsia="zh-CN" w:bidi="ar-SA"/>
+        </w:rPr>
+        <w:t>1≤j≤m</w:t>
+      </w:r>
+      <w:r>
+        <w:rPr>
+          <w:rFonts w:eastAsia="Liberation Mono" w:cs="等线" w:ascii="等线" w:hAnsi="等线"/>
+          <w:b/>
+          <w:bCs/>
+          <w:caps w:val="false"/>
+          <w:smallCaps w:val="false"/>
+          <w:strike w:val="false"/>
+          <w:dstrike w:val="false"/>
+          <w:color w:val="auto"/>
+          <w:spacing w:val="75"/>
+          <w:kern w:val="2"/>
+          <w:position w:val="0"/>
+          <w:sz w:val="24"/>
+          <w:sz w:val="24"/>
+          <w:szCs w:val="24"/>
+          <w:vertAlign w:val="baseline"/>
+          <w:lang w:val="en-US" w:eastAsia="zh-CN" w:bidi="ar-SA"/>
+        </w:rPr>
+        <w:t>a</w:t>
+      </w:r>
+      <w:r>
+        <w:rPr>
+          <w:rFonts w:eastAsia="Liberation Mono" w:cs="等线" w:ascii="等线" w:hAnsi="等线"/>
+          <w:b/>
+          <w:bCs/>
+          <w:caps w:val="false"/>
+          <w:smallCaps w:val="false"/>
+          <w:strike w:val="false"/>
+          <w:dstrike w:val="false"/>
+          <w:color w:val="auto"/>
+          <w:spacing w:val="75"/>
+          <w:kern w:val="2"/>
+          <w:sz w:val="24"/>
+          <w:szCs w:val="24"/>
+          <w:vertAlign w:val="subscript"/>
+          <w:lang w:val="en-US" w:eastAsia="zh-CN" w:bidi="ar-SA"/>
+        </w:rPr>
+        <w:t>j</w:t>
+      </w:r>
+      <w:r>
+        <w:rPr>
+          <w:rFonts w:eastAsia="Liberation Mono" w:cs="等线" w:ascii="等线" w:hAnsi="等线"/>
+          <w:b/>
+          <w:bCs/>
+          <w:caps w:val="false"/>
+          <w:smallCaps w:val="false"/>
+          <w:strike w:val="false"/>
+          <w:dstrike w:val="false"/>
+          <w:color w:val="auto"/>
+          <w:spacing w:val="75"/>
+          <w:kern w:val="2"/>
+          <w:position w:val="0"/>
+          <w:sz w:val="24"/>
+          <w:sz w:val="24"/>
+          <w:szCs w:val="24"/>
+          <w:vertAlign w:val="baseline"/>
+          <w:lang w:val="en-US" w:eastAsia="zh-CN" w:bidi="ar-SA"/>
+        </w:rPr>
+        <w:t>v</w:t>
+      </w:r>
+      <w:r>
+        <w:rPr>
+          <w:rFonts w:eastAsia="Liberation Mono" w:cs="等线" w:ascii="等线" w:hAnsi="等线"/>
+          <w:b/>
+          <w:bCs/>
+          <w:caps w:val="false"/>
+          <w:smallCaps w:val="false"/>
+          <w:strike w:val="false"/>
+          <w:dstrike w:val="false"/>
+          <w:color w:val="auto"/>
+          <w:spacing w:val="75"/>
+          <w:kern w:val="2"/>
+          <w:sz w:val="24"/>
+          <w:szCs w:val="24"/>
+          <w:vertAlign w:val="subscript"/>
+          <w:lang w:val="en-US" w:eastAsia="zh-CN" w:bidi="ar-SA"/>
+        </w:rPr>
+        <w:t>j</w:t>
+      </w:r>
+      <w:r>
+        <w:rPr>
+          <w:rFonts w:eastAsia="Liberation Mono" w:cs="等线" w:ascii="等线" w:hAnsi="等线"/>
+          <w:b/>
+          <w:bCs/>
+          <w:caps w:val="false"/>
+          <w:smallCaps w:val="false"/>
+          <w:strike w:val="false"/>
+          <w:dstrike w:val="false"/>
+          <w:color w:val="auto"/>
+          <w:spacing w:val="75"/>
+          <w:kern w:val="2"/>
+          <w:position w:val="0"/>
+          <w:sz w:val="24"/>
+          <w:sz w:val="24"/>
+          <w:szCs w:val="24"/>
+          <w:vertAlign w:val="baseline"/>
+          <w:lang w:val="en-US" w:eastAsia="zh-CN" w:bidi="ar-SA"/>
+        </w:rPr>
+        <w:t>∈nullT. Thus there exist b</w:t>
+      </w:r>
+      <w:r>
+        <w:rPr>
+          <w:rFonts w:eastAsia="Liberation Mono" w:cs="等线" w:ascii="等线" w:hAnsi="等线"/>
+          <w:b/>
+          <w:bCs/>
+          <w:caps w:val="false"/>
+          <w:smallCaps w:val="false"/>
+          <w:strike w:val="false"/>
+          <w:dstrike w:val="false"/>
+          <w:color w:val="auto"/>
+          <w:spacing w:val="75"/>
+          <w:kern w:val="2"/>
+          <w:sz w:val="24"/>
+          <w:szCs w:val="24"/>
+          <w:vertAlign w:val="subscript"/>
+          <w:lang w:val="en-US" w:eastAsia="zh-CN" w:bidi="ar-SA"/>
+        </w:rPr>
+        <w:t>1</w:t>
+      </w:r>
+      <w:r>
+        <w:rPr>
+          <w:rFonts w:eastAsia="Liberation Mono" w:cs="等线" w:ascii="等线" w:hAnsi="等线"/>
+          <w:b/>
+          <w:bCs/>
+          <w:caps w:val="false"/>
+          <w:smallCaps w:val="false"/>
+          <w:strike w:val="false"/>
+          <w:dstrike w:val="false"/>
+          <w:color w:val="auto"/>
+          <w:spacing w:val="75"/>
+          <w:kern w:val="2"/>
+          <w:position w:val="0"/>
+          <w:sz w:val="24"/>
+          <w:sz w:val="24"/>
+          <w:szCs w:val="24"/>
+          <w:vertAlign w:val="baseline"/>
+          <w:lang w:val="en-US" w:eastAsia="zh-CN" w:bidi="ar-SA"/>
+        </w:rPr>
+        <w:t>,…,b</w:t>
+      </w:r>
+      <w:r>
+        <w:rPr>
+          <w:rFonts w:eastAsia="Liberation Mono" w:cs="等线" w:ascii="等线" w:hAnsi="等线"/>
+          <w:b/>
+          <w:bCs/>
+          <w:caps w:val="false"/>
+          <w:smallCaps w:val="false"/>
+          <w:strike w:val="false"/>
+          <w:dstrike w:val="false"/>
+          <w:color w:val="auto"/>
+          <w:spacing w:val="75"/>
+          <w:kern w:val="2"/>
+          <w:sz w:val="24"/>
+          <w:szCs w:val="24"/>
+          <w:vertAlign w:val="subscript"/>
+          <w:lang w:val="en-US" w:eastAsia="zh-CN" w:bidi="ar-SA"/>
+        </w:rPr>
+        <w:t>n</w:t>
+      </w:r>
+      <w:r>
+        <w:rPr>
+          <w:rFonts w:eastAsia="Liberation Mono" w:cs="等线" w:ascii="等线" w:hAnsi="等线"/>
+          <w:b/>
+          <w:bCs/>
+          <w:caps w:val="false"/>
+          <w:smallCaps w:val="false"/>
+          <w:strike w:val="false"/>
+          <w:dstrike w:val="false"/>
+          <w:color w:val="auto"/>
+          <w:spacing w:val="75"/>
+          <w:kern w:val="2"/>
+          <w:position w:val="0"/>
+          <w:sz w:val="24"/>
+          <w:sz w:val="24"/>
+          <w:szCs w:val="24"/>
+          <w:vertAlign w:val="baseline"/>
+          <w:lang w:val="en-US" w:eastAsia="zh-CN" w:bidi="ar-SA"/>
+        </w:rPr>
+        <w:t>∈F such that v-∑</w:t>
+      </w:r>
+      <w:r>
+        <w:rPr>
+          <w:rFonts w:eastAsia="Liberation Mono" w:cs="等线" w:ascii="等线" w:hAnsi="等线"/>
+          <w:b/>
+          <w:bCs/>
+          <w:caps w:val="false"/>
+          <w:smallCaps w:val="false"/>
+          <w:strike w:val="false"/>
+          <w:dstrike w:val="false"/>
+          <w:color w:val="auto"/>
+          <w:spacing w:val="75"/>
+          <w:kern w:val="2"/>
+          <w:sz w:val="24"/>
+          <w:szCs w:val="24"/>
+          <w:vertAlign w:val="subscript"/>
+          <w:lang w:val="en-US" w:eastAsia="zh-CN" w:bidi="ar-SA"/>
+        </w:rPr>
+        <w:t>1≤j≤m</w:t>
+      </w:r>
+      <w:r>
+        <w:rPr>
+          <w:rFonts w:eastAsia="Liberation Mono" w:cs="等线" w:ascii="等线" w:hAnsi="等线"/>
+          <w:b/>
+          <w:bCs/>
+          <w:caps w:val="false"/>
+          <w:smallCaps w:val="false"/>
+          <w:strike w:val="false"/>
+          <w:dstrike w:val="false"/>
+          <w:color w:val="auto"/>
+          <w:spacing w:val="75"/>
+          <w:kern w:val="2"/>
+          <w:position w:val="0"/>
+          <w:sz w:val="24"/>
+          <w:sz w:val="24"/>
+          <w:szCs w:val="24"/>
+          <w:vertAlign w:val="baseline"/>
+          <w:lang w:val="en-US" w:eastAsia="zh-CN" w:bidi="ar-SA"/>
+        </w:rPr>
+        <w:t>a</w:t>
+      </w:r>
+      <w:r>
+        <w:rPr>
+          <w:rFonts w:eastAsia="Liberation Mono" w:cs="等线" w:ascii="等线" w:hAnsi="等线"/>
+          <w:b/>
+          <w:bCs/>
+          <w:caps w:val="false"/>
+          <w:smallCaps w:val="false"/>
+          <w:strike w:val="false"/>
+          <w:dstrike w:val="false"/>
+          <w:color w:val="auto"/>
+          <w:spacing w:val="75"/>
+          <w:kern w:val="2"/>
+          <w:sz w:val="24"/>
+          <w:szCs w:val="24"/>
+          <w:vertAlign w:val="subscript"/>
+          <w:lang w:val="en-US" w:eastAsia="zh-CN" w:bidi="ar-SA"/>
+        </w:rPr>
+        <w:t>j</w:t>
+      </w:r>
+      <w:r>
+        <w:rPr>
+          <w:rFonts w:eastAsia="Liberation Mono" w:cs="等线" w:ascii="等线" w:hAnsi="等线"/>
+          <w:b/>
+          <w:bCs/>
+          <w:caps w:val="false"/>
+          <w:smallCaps w:val="false"/>
+          <w:strike w:val="false"/>
+          <w:dstrike w:val="false"/>
+          <w:color w:val="auto"/>
+          <w:spacing w:val="75"/>
+          <w:kern w:val="2"/>
+          <w:position w:val="0"/>
+          <w:sz w:val="24"/>
+          <w:sz w:val="24"/>
+          <w:szCs w:val="24"/>
+          <w:vertAlign w:val="baseline"/>
+          <w:lang w:val="en-US" w:eastAsia="zh-CN" w:bidi="ar-SA"/>
+        </w:rPr>
+        <w:t>v</w:t>
+      </w:r>
+      <w:r>
+        <w:rPr>
+          <w:rFonts w:eastAsia="Liberation Mono" w:cs="等线" w:ascii="等线" w:hAnsi="等线"/>
+          <w:b/>
+          <w:bCs/>
+          <w:caps w:val="false"/>
+          <w:smallCaps w:val="false"/>
+          <w:strike w:val="false"/>
+          <w:dstrike w:val="false"/>
+          <w:color w:val="auto"/>
+          <w:spacing w:val="75"/>
+          <w:kern w:val="2"/>
+          <w:sz w:val="24"/>
+          <w:szCs w:val="24"/>
+          <w:vertAlign w:val="subscript"/>
+          <w:lang w:val="en-US" w:eastAsia="zh-CN" w:bidi="ar-SA"/>
+        </w:rPr>
+        <w:t>j</w:t>
+      </w:r>
+      <w:r>
+        <w:rPr>
+          <w:rFonts w:eastAsia="Liberation Mono" w:cs="等线" w:ascii="等线" w:hAnsi="等线"/>
+          <w:b/>
+          <w:bCs/>
+          <w:caps w:val="false"/>
+          <w:smallCaps w:val="false"/>
+          <w:strike w:val="false"/>
+          <w:dstrike w:val="false"/>
+          <w:color w:val="auto"/>
+          <w:spacing w:val="75"/>
+          <w:kern w:val="2"/>
+          <w:position w:val="0"/>
+          <w:sz w:val="24"/>
+          <w:sz w:val="24"/>
+          <w:szCs w:val="24"/>
+          <w:vertAlign w:val="baseline"/>
+          <w:lang w:val="en-US" w:eastAsia="zh-CN" w:bidi="ar-SA"/>
+        </w:rPr>
+        <w:t>=∑</w:t>
+      </w:r>
+      <w:r>
+        <w:rPr>
+          <w:rFonts w:eastAsia="Liberation Mono" w:cs="等线" w:ascii="等线" w:hAnsi="等线"/>
+          <w:b/>
+          <w:bCs/>
+          <w:caps w:val="false"/>
+          <w:smallCaps w:val="false"/>
+          <w:strike w:val="false"/>
+          <w:dstrike w:val="false"/>
+          <w:color w:val="auto"/>
+          <w:spacing w:val="75"/>
+          <w:kern w:val="2"/>
+          <w:sz w:val="24"/>
+          <w:szCs w:val="24"/>
+          <w:vertAlign w:val="subscript"/>
+          <w:lang w:val="en-US" w:eastAsia="zh-CN" w:bidi="ar-SA"/>
+        </w:rPr>
+        <w:t>1≤k≤n</w:t>
+      </w:r>
+      <w:r>
+        <w:rPr>
+          <w:rFonts w:eastAsia="Liberation Mono" w:cs="等线" w:ascii="等线" w:hAnsi="等线"/>
+          <w:b/>
+          <w:bCs/>
+          <w:caps w:val="false"/>
+          <w:smallCaps w:val="false"/>
+          <w:strike w:val="false"/>
+          <w:dstrike w:val="false"/>
+          <w:color w:val="auto"/>
+          <w:spacing w:val="75"/>
+          <w:kern w:val="2"/>
+          <w:position w:val="0"/>
+          <w:sz w:val="24"/>
+          <w:sz w:val="24"/>
+          <w:szCs w:val="24"/>
+          <w:vertAlign w:val="baseline"/>
+          <w:lang w:val="en-US" w:eastAsia="zh-CN" w:bidi="ar-SA"/>
+        </w:rPr>
+        <w:t>b</w:t>
+      </w:r>
+      <w:r>
+        <w:rPr>
+          <w:rFonts w:eastAsia="Liberation Mono" w:cs="等线" w:ascii="等线" w:hAnsi="等线"/>
+          <w:b/>
+          <w:bCs/>
+          <w:caps w:val="false"/>
+          <w:smallCaps w:val="false"/>
+          <w:strike w:val="false"/>
+          <w:dstrike w:val="false"/>
+          <w:color w:val="auto"/>
+          <w:spacing w:val="75"/>
+          <w:kern w:val="2"/>
+          <w:sz w:val="24"/>
+          <w:szCs w:val="24"/>
+          <w:vertAlign w:val="subscript"/>
+          <w:lang w:val="en-US" w:eastAsia="zh-CN" w:bidi="ar-SA"/>
+        </w:rPr>
+        <w:t>k</w:t>
+      </w:r>
+      <w:r>
+        <w:rPr>
+          <w:rFonts w:eastAsia="Liberation Mono" w:cs="等线" w:ascii="等线" w:hAnsi="等线"/>
+          <w:b/>
+          <w:bCs/>
+          <w:caps w:val="false"/>
+          <w:smallCaps w:val="false"/>
+          <w:strike w:val="false"/>
+          <w:dstrike w:val="false"/>
+          <w:color w:val="auto"/>
+          <w:spacing w:val="75"/>
+          <w:kern w:val="2"/>
+          <w:position w:val="0"/>
+          <w:sz w:val="24"/>
+          <w:sz w:val="24"/>
+          <w:szCs w:val="24"/>
+          <w:vertAlign w:val="baseline"/>
+          <w:lang w:val="en-US" w:eastAsia="zh-CN" w:bidi="ar-SA"/>
+        </w:rPr>
+        <w:t>u</w:t>
+      </w:r>
+      <w:r>
+        <w:rPr>
+          <w:rFonts w:eastAsia="Liberation Mono" w:cs="等线" w:ascii="等线" w:hAnsi="等线"/>
+          <w:b/>
+          <w:bCs/>
+          <w:caps w:val="false"/>
+          <w:smallCaps w:val="false"/>
+          <w:strike w:val="false"/>
+          <w:dstrike w:val="false"/>
+          <w:color w:val="auto"/>
+          <w:spacing w:val="75"/>
+          <w:kern w:val="2"/>
+          <w:sz w:val="24"/>
+          <w:szCs w:val="24"/>
+          <w:vertAlign w:val="subscript"/>
+          <w:lang w:val="en-US" w:eastAsia="zh-CN" w:bidi="ar-SA"/>
+        </w:rPr>
+        <w:t>k</w:t>
+      </w:r>
+      <w:r>
+        <w:rPr>
+          <w:rFonts w:eastAsia="Liberation Mono" w:cs="等线" w:ascii="等线" w:hAnsi="等线"/>
+          <w:b/>
+          <w:bCs/>
+          <w:caps w:val="false"/>
+          <w:smallCaps w:val="false"/>
+          <w:strike w:val="false"/>
+          <w:dstrike w:val="false"/>
+          <w:color w:val="auto"/>
+          <w:spacing w:val="75"/>
+          <w:kern w:val="2"/>
+          <w:position w:val="0"/>
+          <w:sz w:val="24"/>
+          <w:sz w:val="24"/>
+          <w:szCs w:val="24"/>
+          <w:vertAlign w:val="baseline"/>
+          <w:lang w:val="en-US" w:eastAsia="zh-CN" w:bidi="ar-SA"/>
+        </w:rPr>
+        <w:t>. Hence we have v=∑</w:t>
+      </w:r>
+      <w:r>
+        <w:rPr>
+          <w:rFonts w:eastAsia="Liberation Mono" w:cs="等线" w:ascii="等线" w:hAnsi="等线"/>
+          <w:b/>
+          <w:bCs/>
+          <w:caps w:val="false"/>
+          <w:smallCaps w:val="false"/>
+          <w:strike w:val="false"/>
+          <w:dstrike w:val="false"/>
+          <w:color w:val="auto"/>
+          <w:spacing w:val="75"/>
+          <w:kern w:val="2"/>
+          <w:sz w:val="24"/>
+          <w:szCs w:val="24"/>
+          <w:vertAlign w:val="subscript"/>
+          <w:lang w:val="en-US" w:eastAsia="zh-CN" w:bidi="ar-SA"/>
+        </w:rPr>
+        <w:t>1≤j≤m</w:t>
+      </w:r>
+      <w:r>
+        <w:rPr>
+          <w:rFonts w:eastAsia="Liberation Mono" w:cs="等线" w:ascii="等线" w:hAnsi="等线"/>
+          <w:b/>
+          <w:bCs/>
+          <w:caps w:val="false"/>
+          <w:smallCaps w:val="false"/>
+          <w:strike w:val="false"/>
+          <w:dstrike w:val="false"/>
+          <w:color w:val="auto"/>
+          <w:spacing w:val="75"/>
+          <w:kern w:val="2"/>
+          <w:position w:val="0"/>
+          <w:sz w:val="24"/>
+          <w:sz w:val="24"/>
+          <w:szCs w:val="24"/>
+          <w:vertAlign w:val="baseline"/>
+          <w:lang w:val="en-US" w:eastAsia="zh-CN" w:bidi="ar-SA"/>
+        </w:rPr>
+        <w:t>a</w:t>
+      </w:r>
+      <w:r>
+        <w:rPr>
+          <w:rFonts w:eastAsia="Liberation Mono" w:cs="等线" w:ascii="等线" w:hAnsi="等线"/>
+          <w:b/>
+          <w:bCs/>
+          <w:caps w:val="false"/>
+          <w:smallCaps w:val="false"/>
+          <w:strike w:val="false"/>
+          <w:dstrike w:val="false"/>
+          <w:color w:val="auto"/>
+          <w:spacing w:val="75"/>
+          <w:kern w:val="2"/>
+          <w:sz w:val="24"/>
+          <w:szCs w:val="24"/>
+          <w:vertAlign w:val="subscript"/>
+          <w:lang w:val="en-US" w:eastAsia="zh-CN" w:bidi="ar-SA"/>
+        </w:rPr>
+        <w:t>j</w:t>
+      </w:r>
+      <w:r>
+        <w:rPr>
+          <w:rFonts w:eastAsia="Liberation Mono" w:cs="等线" w:ascii="等线" w:hAnsi="等线"/>
+          <w:b/>
+          <w:bCs/>
+          <w:caps w:val="false"/>
+          <w:smallCaps w:val="false"/>
+          <w:strike w:val="false"/>
+          <w:dstrike w:val="false"/>
+          <w:color w:val="auto"/>
+          <w:spacing w:val="75"/>
+          <w:kern w:val="2"/>
+          <w:position w:val="0"/>
+          <w:sz w:val="24"/>
+          <w:sz w:val="24"/>
+          <w:szCs w:val="24"/>
+          <w:vertAlign w:val="baseline"/>
+          <w:lang w:val="en-US" w:eastAsia="zh-CN" w:bidi="ar-SA"/>
+        </w:rPr>
+        <w:t>v</w:t>
+      </w:r>
+      <w:r>
+        <w:rPr>
+          <w:rFonts w:eastAsia="Liberation Mono" w:cs="等线" w:ascii="等线" w:hAnsi="等线"/>
+          <w:b/>
+          <w:bCs/>
+          <w:caps w:val="false"/>
+          <w:smallCaps w:val="false"/>
+          <w:strike w:val="false"/>
+          <w:dstrike w:val="false"/>
+          <w:color w:val="auto"/>
+          <w:spacing w:val="75"/>
+          <w:kern w:val="2"/>
+          <w:sz w:val="24"/>
+          <w:szCs w:val="24"/>
+          <w:vertAlign w:val="subscript"/>
+          <w:lang w:val="en-US" w:eastAsia="zh-CN" w:bidi="ar-SA"/>
+        </w:rPr>
+        <w:t>j</w:t>
+      </w:r>
+      <w:r>
+        <w:rPr>
+          <w:rFonts w:eastAsia="Liberation Mono" w:cs="等线" w:ascii="等线" w:hAnsi="等线"/>
+          <w:b/>
+          <w:bCs/>
+          <w:caps w:val="false"/>
+          <w:smallCaps w:val="false"/>
+          <w:strike w:val="false"/>
+          <w:dstrike w:val="false"/>
+          <w:color w:val="auto"/>
+          <w:spacing w:val="75"/>
+          <w:kern w:val="2"/>
+          <w:position w:val="0"/>
+          <w:sz w:val="24"/>
+          <w:sz w:val="24"/>
+          <w:szCs w:val="24"/>
+          <w:vertAlign w:val="baseline"/>
+          <w:lang w:val="en-US" w:eastAsia="zh-CN" w:bidi="ar-SA"/>
+        </w:rPr>
+        <w:t>+∑</w:t>
+      </w:r>
+      <w:r>
+        <w:rPr>
+          <w:rFonts w:eastAsia="Liberation Mono" w:cs="等线" w:ascii="等线" w:hAnsi="等线"/>
+          <w:b/>
+          <w:bCs/>
+          <w:caps w:val="false"/>
+          <w:smallCaps w:val="false"/>
+          <w:strike w:val="false"/>
+          <w:dstrike w:val="false"/>
+          <w:color w:val="auto"/>
+          <w:spacing w:val="75"/>
+          <w:kern w:val="2"/>
+          <w:sz w:val="24"/>
+          <w:szCs w:val="24"/>
+          <w:vertAlign w:val="subscript"/>
+          <w:lang w:val="en-US" w:eastAsia="zh-CN" w:bidi="ar-SA"/>
+        </w:rPr>
+        <w:t>1≤k≤n</w:t>
+      </w:r>
+      <w:r>
+        <w:rPr>
+          <w:rFonts w:eastAsia="Liberation Mono" w:cs="等线" w:ascii="等线" w:hAnsi="等线"/>
+          <w:b/>
+          <w:bCs/>
+          <w:caps w:val="false"/>
+          <w:smallCaps w:val="false"/>
+          <w:strike w:val="false"/>
+          <w:dstrike w:val="false"/>
+          <w:color w:val="auto"/>
+          <w:spacing w:val="75"/>
+          <w:kern w:val="2"/>
+          <w:position w:val="0"/>
+          <w:sz w:val="24"/>
+          <w:sz w:val="24"/>
+          <w:szCs w:val="24"/>
+          <w:vertAlign w:val="baseline"/>
+          <w:lang w:val="en-US" w:eastAsia="zh-CN" w:bidi="ar-SA"/>
+        </w:rPr>
+        <w:t>b</w:t>
+      </w:r>
+      <w:r>
+        <w:rPr>
+          <w:rFonts w:eastAsia="Liberation Mono" w:cs="等线" w:ascii="等线" w:hAnsi="等线"/>
+          <w:b/>
+          <w:bCs/>
+          <w:caps w:val="false"/>
+          <w:smallCaps w:val="false"/>
+          <w:strike w:val="false"/>
+          <w:dstrike w:val="false"/>
+          <w:color w:val="auto"/>
+          <w:spacing w:val="75"/>
+          <w:kern w:val="2"/>
+          <w:sz w:val="24"/>
+          <w:szCs w:val="24"/>
+          <w:vertAlign w:val="subscript"/>
+          <w:lang w:val="en-US" w:eastAsia="zh-CN" w:bidi="ar-SA"/>
+        </w:rPr>
+        <w:t>k</w:t>
+      </w:r>
+      <w:r>
+        <w:rPr>
+          <w:rFonts w:eastAsia="Liberation Mono" w:cs="等线" w:ascii="等线" w:hAnsi="等线"/>
+          <w:b/>
+          <w:bCs/>
+          <w:caps w:val="false"/>
+          <w:smallCaps w:val="false"/>
+          <w:strike w:val="false"/>
+          <w:dstrike w:val="false"/>
+          <w:color w:val="auto"/>
+          <w:spacing w:val="75"/>
+          <w:kern w:val="2"/>
+          <w:position w:val="0"/>
+          <w:sz w:val="24"/>
+          <w:sz w:val="24"/>
+          <w:szCs w:val="24"/>
+          <w:vertAlign w:val="baseline"/>
+          <w:lang w:val="en-US" w:eastAsia="zh-CN" w:bidi="ar-SA"/>
+        </w:rPr>
+        <w:t>u</w:t>
+      </w:r>
+      <w:r>
+        <w:rPr>
+          <w:rFonts w:eastAsia="Liberation Mono" w:cs="等线" w:ascii="等线" w:hAnsi="等线"/>
+          <w:b/>
+          <w:bCs/>
+          <w:caps w:val="false"/>
+          <w:smallCaps w:val="false"/>
+          <w:strike w:val="false"/>
+          <w:dstrike w:val="false"/>
+          <w:color w:val="auto"/>
+          <w:spacing w:val="75"/>
+          <w:kern w:val="2"/>
+          <w:sz w:val="24"/>
+          <w:szCs w:val="24"/>
+          <w:vertAlign w:val="subscript"/>
+          <w:lang w:val="en-US" w:eastAsia="zh-CN" w:bidi="ar-SA"/>
+        </w:rPr>
+        <w:t>k</w:t>
+      </w:r>
+      <w:r>
+        <w:rPr>
+          <w:rFonts w:eastAsia="Liberation Mono" w:cs="等线" w:ascii="等线" w:hAnsi="等线"/>
+          <w:b/>
+          <w:bCs/>
+          <w:caps w:val="false"/>
+          <w:smallCaps w:val="false"/>
+          <w:strike w:val="false"/>
+          <w:dstrike w:val="false"/>
+          <w:color w:val="auto"/>
+          <w:spacing w:val="75"/>
+          <w:kern w:val="2"/>
+          <w:position w:val="0"/>
+          <w:sz w:val="24"/>
+          <w:sz w:val="24"/>
+          <w:szCs w:val="24"/>
+          <w:vertAlign w:val="baseline"/>
+          <w:lang w:val="en-US" w:eastAsia="zh-CN" w:bidi="ar-SA"/>
+        </w:rPr>
+        <w:t>, in other words, (a</w:t>
+      </w:r>
+      <w:r>
+        <w:rPr>
+          <w:rFonts w:eastAsia="Liberation Mono" w:cs="等线" w:ascii="等线" w:hAnsi="等线"/>
+          <w:b/>
+          <w:bCs/>
+          <w:caps w:val="false"/>
+          <w:smallCaps w:val="false"/>
+          <w:strike w:val="false"/>
+          <w:dstrike w:val="false"/>
+          <w:color w:val="auto"/>
+          <w:spacing w:val="75"/>
+          <w:kern w:val="2"/>
+          <w:sz w:val="24"/>
+          <w:szCs w:val="24"/>
+          <w:vertAlign w:val="subscript"/>
+          <w:lang w:val="en-US" w:eastAsia="zh-CN" w:bidi="ar-SA"/>
+        </w:rPr>
+        <w:t>1</w:t>
+      </w:r>
+      <w:r>
+        <w:rPr>
+          <w:rFonts w:eastAsia="Liberation Mono" w:cs="等线" w:ascii="等线" w:hAnsi="等线"/>
+          <w:b/>
+          <w:bCs/>
+          <w:caps w:val="false"/>
+          <w:smallCaps w:val="false"/>
+          <w:strike w:val="false"/>
+          <w:dstrike w:val="false"/>
+          <w:color w:val="auto"/>
+          <w:spacing w:val="75"/>
+          <w:kern w:val="2"/>
+          <w:position w:val="0"/>
+          <w:sz w:val="24"/>
+          <w:sz w:val="24"/>
+          <w:szCs w:val="24"/>
+          <w:vertAlign w:val="baseline"/>
+          <w:lang w:val="en-US" w:eastAsia="zh-CN" w:bidi="ar-SA"/>
+        </w:rPr>
+        <w:t>,…,a</w:t>
+      </w:r>
+      <w:r>
+        <w:rPr>
+          <w:rFonts w:eastAsia="Liberation Mono" w:cs="等线" w:ascii="等线" w:hAnsi="等线"/>
+          <w:b/>
+          <w:bCs/>
+          <w:caps w:val="false"/>
+          <w:smallCaps w:val="false"/>
+          <w:strike w:val="false"/>
+          <w:dstrike w:val="false"/>
+          <w:color w:val="auto"/>
+          <w:spacing w:val="75"/>
+          <w:kern w:val="2"/>
+          <w:sz w:val="24"/>
+          <w:szCs w:val="24"/>
+          <w:vertAlign w:val="subscript"/>
+          <w:lang w:val="en-US" w:eastAsia="zh-CN" w:bidi="ar-SA"/>
+        </w:rPr>
+        <w:t>m</w:t>
+      </w:r>
+      <w:r>
+        <w:rPr>
+          <w:rFonts w:eastAsia="Liberation Mono" w:cs="等线" w:ascii="等线" w:hAnsi="等线"/>
+          <w:b/>
+          <w:bCs/>
+          <w:caps w:val="false"/>
+          <w:smallCaps w:val="false"/>
+          <w:strike w:val="false"/>
+          <w:dstrike w:val="false"/>
+          <w:color w:val="auto"/>
+          <w:spacing w:val="75"/>
+          <w:kern w:val="2"/>
+          <w:position w:val="0"/>
+          <w:sz w:val="24"/>
+          <w:sz w:val="24"/>
+          <w:szCs w:val="24"/>
+          <w:vertAlign w:val="baseline"/>
+          <w:lang w:val="en-US" w:eastAsia="zh-CN" w:bidi="ar-SA"/>
+        </w:rPr>
+        <w:t>,b</w:t>
+      </w:r>
+      <w:r>
+        <w:rPr>
+          <w:rFonts w:eastAsia="Liberation Mono" w:cs="等线" w:ascii="等线" w:hAnsi="等线"/>
+          <w:b/>
+          <w:bCs/>
+          <w:caps w:val="false"/>
+          <w:smallCaps w:val="false"/>
+          <w:strike w:val="false"/>
+          <w:dstrike w:val="false"/>
+          <w:color w:val="auto"/>
+          <w:spacing w:val="75"/>
+          <w:kern w:val="2"/>
+          <w:sz w:val="24"/>
+          <w:szCs w:val="24"/>
+          <w:vertAlign w:val="subscript"/>
+          <w:lang w:val="en-US" w:eastAsia="zh-CN" w:bidi="ar-SA"/>
+        </w:rPr>
+        <w:t>1</w:t>
+      </w:r>
+      <w:r>
+        <w:rPr>
+          <w:rFonts w:eastAsia="Liberation Mono" w:cs="等线" w:ascii="等线" w:hAnsi="等线"/>
+          <w:b/>
+          <w:bCs/>
+          <w:caps w:val="false"/>
+          <w:smallCaps w:val="false"/>
+          <w:strike w:val="false"/>
+          <w:dstrike w:val="false"/>
+          <w:color w:val="auto"/>
+          <w:spacing w:val="75"/>
+          <w:kern w:val="2"/>
+          <w:position w:val="0"/>
+          <w:sz w:val="24"/>
+          <w:sz w:val="24"/>
+          <w:szCs w:val="24"/>
+          <w:vertAlign w:val="baseline"/>
+          <w:lang w:val="en-US" w:eastAsia="zh-CN" w:bidi="ar-SA"/>
+        </w:rPr>
+        <w:t>,…,b</w:t>
+      </w:r>
+      <w:r>
+        <w:rPr>
+          <w:rFonts w:eastAsia="Liberation Mono" w:cs="等线" w:ascii="等线" w:hAnsi="等线"/>
+          <w:b/>
+          <w:bCs/>
+          <w:caps w:val="false"/>
+          <w:smallCaps w:val="false"/>
+          <w:strike w:val="false"/>
+          <w:dstrike w:val="false"/>
+          <w:color w:val="auto"/>
+          <w:spacing w:val="75"/>
+          <w:kern w:val="2"/>
+          <w:sz w:val="24"/>
+          <w:szCs w:val="24"/>
+          <w:vertAlign w:val="subscript"/>
+          <w:lang w:val="en-US" w:eastAsia="zh-CN" w:bidi="ar-SA"/>
+        </w:rPr>
+        <w:t>n</w:t>
+      </w:r>
+      <w:r>
+        <w:rPr>
+          <w:rFonts w:eastAsia="Liberation Mono" w:cs="等线" w:ascii="等线" w:hAnsi="等线"/>
+          <w:b/>
+          <w:bCs/>
+          <w:caps w:val="false"/>
+          <w:smallCaps w:val="false"/>
+          <w:strike w:val="false"/>
+          <w:dstrike w:val="false"/>
+          <w:color w:val="auto"/>
+          <w:spacing w:val="75"/>
+          <w:kern w:val="2"/>
+          <w:position w:val="0"/>
+          <w:sz w:val="24"/>
+          <w:sz w:val="24"/>
+          <w:szCs w:val="24"/>
+          <w:vertAlign w:val="baseline"/>
+          <w:lang w:val="en-US" w:eastAsia="zh-CN" w:bidi="ar-SA"/>
+        </w:rPr>
+        <w:t>) spans V. Hence V is finite dimensional.</w:t>
+      </w:r>
+    </w:p>
+    <w:p>
+      <w:pPr>
+        <w:pStyle w:val="PreformattedText"/>
+        <w:rPr>
+          <w:strike/>
+        </w:rPr>
+      </w:pPr>
+      <w:r>
+        <w:rPr>
+          <w:rFonts w:ascii="等线" w:hAnsi="等线" w:cs="等线"/>
+          <w:b/>
+          <w:bCs/>
+          <w:caps w:val="false"/>
+          <w:smallCaps w:val="false"/>
+          <w:strike/>
+          <w:color w:val="auto"/>
+          <w:spacing w:val="75"/>
+          <w:kern w:val="2"/>
+          <w:position w:val="0"/>
+          <w:sz w:val="24"/>
+          <w:sz w:val="24"/>
+          <w:szCs w:val="24"/>
+          <w:vertAlign w:val="baseline"/>
+          <w:lang w:val="en-US" w:eastAsia="zh-CN" w:bidi="ar-SA"/>
+        </w:rPr>
+        <w:t xml:space="preserve">                                      </w:t>
+      </w:r>
+    </w:p>
+    <w:p>
+      <w:pPr>
+        <w:pStyle w:val="PreformattedText"/>
+        <w:rPr>
+          <w:rFonts w:ascii="等线" w:hAnsi="等线" w:eastAsia="Liberation Mono" w:cs="等线"/>
+          <w:b/>
+          <w:b/>
+          <w:bCs/>
+          <w:caps w:val="false"/>
+          <w:smallCaps w:val="false"/>
+          <w:strike w:val="false"/>
+          <w:dstrike w:val="false"/>
+          <w:color w:val="auto"/>
+          <w:spacing w:val="75"/>
+          <w:kern w:val="2"/>
+          <w:position w:val="0"/>
+          <w:sz w:val="24"/>
+          <w:sz w:val="24"/>
+          <w:szCs w:val="24"/>
+          <w:vertAlign w:val="baseline"/>
+          <w:lang w:val="en-US" w:eastAsia="zh-CN" w:bidi="ar-SA"/>
+        </w:rPr>
+      </w:pPr>
+      <w:r>
+        <w:rPr>
+          <w:rFonts w:eastAsia="Liberation Mono" w:cs="等线" w:ascii="等线" w:hAnsi="等线"/>
+          <w:b/>
+          <w:bCs/>
+          <w:caps w:val="false"/>
+          <w:smallCaps w:val="false"/>
+          <w:strike w:val="false"/>
+          <w:dstrike w:val="false"/>
+          <w:color w:val="auto"/>
+          <w:spacing w:val="75"/>
+          <w:kern w:val="2"/>
+          <w:position w:val="0"/>
+          <w:sz w:val="24"/>
+          <w:sz w:val="24"/>
+          <w:szCs w:val="24"/>
+          <w:vertAlign w:val="baseline"/>
+          <w:lang w:val="en-US" w:eastAsia="zh-CN" w:bidi="ar-SA"/>
+        </w:rPr>
+        <w:t>17. Suppose V and W are both finite dimensional. Prove that there exists an injective linear map from V to W if and only if dimV≤dimW.</w:t>
+      </w:r>
+    </w:p>
+    <w:p>
+      <w:pPr>
+        <w:pStyle w:val="PreformattedText"/>
+        <w:rPr/>
+      </w:pPr>
+      <w:r>
+        <w:rPr>
+          <w:rFonts w:eastAsia="Liberation Mono" w:cs="等线" w:ascii="等线" w:hAnsi="等线"/>
+          <w:b/>
+          <w:bCs/>
+          <w:caps w:val="false"/>
+          <w:smallCaps w:val="false"/>
+          <w:strike w:val="false"/>
+          <w:dstrike w:val="false"/>
+          <w:color w:val="auto"/>
+          <w:spacing w:val="75"/>
+          <w:kern w:val="2"/>
+          <w:position w:val="0"/>
+          <w:sz w:val="24"/>
+          <w:sz w:val="24"/>
+          <w:szCs w:val="24"/>
+          <w:vertAlign w:val="baseline"/>
+          <w:lang w:val="en-US" w:eastAsia="zh-CN" w:bidi="ar-SA"/>
+        </w:rPr>
+        <w:t>Proof: Prove the one hand first that if     there exists an injective linear map from V to W, dimV≤dimW. Suppose T∈L(V,W). Because V and W are both finite dimensional and T is injective which means nullT={0}, dimV=dimnullT+dimrangeT=dimrangeT≤dimW(since rangeT is a subspace in W). Let`s prove the other hand. Suppose dimV=n and dimW=m, we have n≤m. Suppose w</w:t>
+      </w:r>
+      <w:r>
+        <w:rPr>
+          <w:rFonts w:eastAsia="Liberation Mono" w:cs="等线" w:ascii="等线" w:hAnsi="等线"/>
+          <w:b/>
+          <w:bCs/>
+          <w:caps w:val="false"/>
+          <w:smallCaps w:val="false"/>
+          <w:strike w:val="false"/>
+          <w:dstrike w:val="false"/>
+          <w:color w:val="auto"/>
+          <w:spacing w:val="75"/>
+          <w:kern w:val="2"/>
+          <w:sz w:val="24"/>
+          <w:szCs w:val="24"/>
+          <w:vertAlign w:val="subscript"/>
+          <w:lang w:val="en-US" w:eastAsia="zh-CN" w:bidi="ar-SA"/>
+        </w:rPr>
+        <w:t>1</w:t>
+      </w:r>
+      <w:r>
+        <w:rPr>
+          <w:rFonts w:eastAsia="Liberation Mono" w:cs="等线" w:ascii="等线" w:hAnsi="等线"/>
+          <w:b/>
+          <w:bCs/>
+          <w:caps w:val="false"/>
+          <w:smallCaps w:val="false"/>
+          <w:strike w:val="false"/>
+          <w:dstrike w:val="false"/>
+          <w:color w:val="auto"/>
+          <w:spacing w:val="75"/>
+          <w:kern w:val="2"/>
+          <w:position w:val="0"/>
+          <w:sz w:val="24"/>
+          <w:sz w:val="24"/>
+          <w:szCs w:val="24"/>
+          <w:vertAlign w:val="baseline"/>
+          <w:lang w:val="en-US" w:eastAsia="zh-CN" w:bidi="ar-SA"/>
+        </w:rPr>
+        <w:t>,…,w</w:t>
+      </w:r>
+      <w:r>
+        <w:rPr>
+          <w:rFonts w:eastAsia="Liberation Mono" w:cs="等线" w:ascii="等线" w:hAnsi="等线"/>
+          <w:b/>
+          <w:bCs/>
+          <w:caps w:val="false"/>
+          <w:smallCaps w:val="false"/>
+          <w:strike w:val="false"/>
+          <w:dstrike w:val="false"/>
+          <w:color w:val="auto"/>
+          <w:spacing w:val="75"/>
+          <w:kern w:val="2"/>
+          <w:sz w:val="24"/>
+          <w:szCs w:val="24"/>
+          <w:vertAlign w:val="subscript"/>
+          <w:lang w:val="en-US" w:eastAsia="zh-CN" w:bidi="ar-SA"/>
+        </w:rPr>
+        <w:t xml:space="preserve">n </w:t>
+      </w:r>
+      <w:r>
+        <w:rPr>
+          <w:rFonts w:eastAsia="Liberation Mono" w:cs="等线" w:ascii="等线" w:hAnsi="等线"/>
+          <w:b/>
+          <w:bCs/>
+          <w:caps w:val="false"/>
+          <w:smallCaps w:val="false"/>
+          <w:strike w:val="false"/>
+          <w:dstrike w:val="false"/>
+          <w:color w:val="auto"/>
+          <w:spacing w:val="75"/>
+          <w:kern w:val="2"/>
+          <w:position w:val="0"/>
+          <w:sz w:val="24"/>
+          <w:sz w:val="24"/>
+          <w:szCs w:val="24"/>
+          <w:vertAlign w:val="baseline"/>
+          <w:lang w:val="en-US" w:eastAsia="zh-CN" w:bidi="ar-SA"/>
+        </w:rPr>
+        <w:t>is a linearly independent list of W. Define T by: T(z</w:t>
+      </w:r>
+      <w:r>
+        <w:rPr>
+          <w:rFonts w:eastAsia="Liberation Mono" w:cs="等线" w:ascii="等线" w:hAnsi="等线"/>
+          <w:b/>
+          <w:bCs/>
+          <w:caps w:val="false"/>
+          <w:smallCaps w:val="false"/>
+          <w:strike w:val="false"/>
+          <w:dstrike w:val="false"/>
+          <w:color w:val="auto"/>
+          <w:spacing w:val="75"/>
+          <w:kern w:val="2"/>
+          <w:sz w:val="24"/>
+          <w:szCs w:val="24"/>
+          <w:vertAlign w:val="subscript"/>
+          <w:lang w:val="en-US" w:eastAsia="zh-CN" w:bidi="ar-SA"/>
+        </w:rPr>
+        <w:t>1</w:t>
+      </w:r>
+      <w:r>
+        <w:rPr>
+          <w:rFonts w:eastAsia="Liberation Mono" w:cs="等线" w:ascii="等线" w:hAnsi="等线"/>
+          <w:b/>
+          <w:bCs/>
+          <w:caps w:val="false"/>
+          <w:smallCaps w:val="false"/>
+          <w:strike w:val="false"/>
+          <w:dstrike w:val="false"/>
+          <w:color w:val="auto"/>
+          <w:spacing w:val="75"/>
+          <w:kern w:val="2"/>
+          <w:position w:val="0"/>
+          <w:sz w:val="24"/>
+          <w:sz w:val="24"/>
+          <w:szCs w:val="24"/>
+          <w:vertAlign w:val="baseline"/>
+          <w:lang w:val="en-US" w:eastAsia="zh-CN" w:bidi="ar-SA"/>
+        </w:rPr>
+        <w:t>,…,z</w:t>
+      </w:r>
+      <w:r>
+        <w:rPr>
+          <w:rFonts w:eastAsia="Liberation Mono" w:cs="等线" w:ascii="等线" w:hAnsi="等线"/>
+          <w:b/>
+          <w:bCs/>
+          <w:caps w:val="false"/>
+          <w:smallCaps w:val="false"/>
+          <w:strike w:val="false"/>
+          <w:dstrike w:val="false"/>
+          <w:color w:val="auto"/>
+          <w:spacing w:val="75"/>
+          <w:kern w:val="2"/>
+          <w:sz w:val="24"/>
+          <w:szCs w:val="24"/>
+          <w:vertAlign w:val="subscript"/>
+          <w:lang w:val="en-US" w:eastAsia="zh-CN" w:bidi="ar-SA"/>
+        </w:rPr>
+        <w:t>n</w:t>
+      </w:r>
+      <w:r>
+        <w:rPr>
+          <w:rFonts w:eastAsia="Liberation Mono" w:cs="等线" w:ascii="等线" w:hAnsi="等线"/>
+          <w:b/>
+          <w:bCs/>
+          <w:caps w:val="false"/>
+          <w:smallCaps w:val="false"/>
+          <w:strike w:val="false"/>
+          <w:dstrike w:val="false"/>
+          <w:color w:val="auto"/>
+          <w:spacing w:val="75"/>
+          <w:kern w:val="2"/>
+          <w:position w:val="0"/>
+          <w:sz w:val="24"/>
+          <w:sz w:val="24"/>
+          <w:szCs w:val="24"/>
+          <w:vertAlign w:val="baseline"/>
+          <w:lang w:val="en-US" w:eastAsia="zh-CN" w:bidi="ar-SA"/>
+        </w:rPr>
+        <w:t>)= z</w:t>
+      </w:r>
+      <w:r>
+        <w:rPr>
+          <w:rFonts w:eastAsia="Liberation Mono" w:cs="等线" w:ascii="等线" w:hAnsi="等线"/>
+          <w:b/>
+          <w:bCs/>
+          <w:caps w:val="false"/>
+          <w:smallCaps w:val="false"/>
+          <w:strike w:val="false"/>
+          <w:dstrike w:val="false"/>
+          <w:color w:val="auto"/>
+          <w:spacing w:val="75"/>
+          <w:kern w:val="2"/>
+          <w:sz w:val="24"/>
+          <w:szCs w:val="24"/>
+          <w:vertAlign w:val="subscript"/>
+          <w:lang w:val="en-US" w:eastAsia="zh-CN" w:bidi="ar-SA"/>
+        </w:rPr>
+        <w:t>1</w:t>
+      </w:r>
+      <w:r>
+        <w:rPr>
+          <w:rFonts w:eastAsia="Liberation Mono" w:cs="等线" w:ascii="等线" w:hAnsi="等线"/>
+          <w:b/>
+          <w:bCs/>
+          <w:caps w:val="false"/>
+          <w:smallCaps w:val="false"/>
+          <w:strike w:val="false"/>
+          <w:dstrike w:val="false"/>
+          <w:color w:val="auto"/>
+          <w:spacing w:val="75"/>
+          <w:kern w:val="2"/>
+          <w:position w:val="0"/>
+          <w:sz w:val="24"/>
+          <w:sz w:val="24"/>
+          <w:szCs w:val="24"/>
+          <w:vertAlign w:val="baseline"/>
+          <w:lang w:val="en-US" w:eastAsia="zh-CN" w:bidi="ar-SA"/>
+        </w:rPr>
+        <w:t>w</w:t>
+      </w:r>
+      <w:r>
+        <w:rPr>
+          <w:rFonts w:eastAsia="Liberation Mono" w:cs="等线" w:ascii="等线" w:hAnsi="等线"/>
+          <w:b/>
+          <w:bCs/>
+          <w:caps w:val="false"/>
+          <w:smallCaps w:val="false"/>
+          <w:strike w:val="false"/>
+          <w:dstrike w:val="false"/>
+          <w:color w:val="auto"/>
+          <w:spacing w:val="75"/>
+          <w:kern w:val="2"/>
+          <w:sz w:val="24"/>
+          <w:szCs w:val="24"/>
+          <w:vertAlign w:val="subscript"/>
+          <w:lang w:val="en-US" w:eastAsia="zh-CN" w:bidi="ar-SA"/>
+        </w:rPr>
+        <w:t>1</w:t>
+      </w:r>
+      <w:r>
+        <w:rPr>
+          <w:rFonts w:eastAsia="Liberation Mono" w:cs="等线" w:ascii="等线" w:hAnsi="等线"/>
+          <w:b/>
+          <w:bCs/>
+          <w:caps w:val="false"/>
+          <w:smallCaps w:val="false"/>
+          <w:strike w:val="false"/>
+          <w:dstrike w:val="false"/>
+          <w:color w:val="auto"/>
+          <w:spacing w:val="75"/>
+          <w:kern w:val="2"/>
+          <w:position w:val="0"/>
+          <w:sz w:val="24"/>
+          <w:sz w:val="24"/>
+          <w:szCs w:val="24"/>
+          <w:vertAlign w:val="baseline"/>
+          <w:lang w:val="en-US" w:eastAsia="zh-CN" w:bidi="ar-SA"/>
+        </w:rPr>
+        <w:t>,+…+w</w:t>
+      </w:r>
+      <w:r>
+        <w:rPr>
+          <w:rFonts w:eastAsia="Liberation Mono" w:cs="等线" w:ascii="等线" w:hAnsi="等线"/>
+          <w:b/>
+          <w:bCs/>
+          <w:caps w:val="false"/>
+          <w:smallCaps w:val="false"/>
+          <w:strike w:val="false"/>
+          <w:dstrike w:val="false"/>
+          <w:color w:val="auto"/>
+          <w:spacing w:val="75"/>
+          <w:kern w:val="2"/>
+          <w:sz w:val="24"/>
+          <w:szCs w:val="24"/>
+          <w:vertAlign w:val="subscript"/>
+          <w:lang w:val="en-US" w:eastAsia="zh-CN" w:bidi="ar-SA"/>
+        </w:rPr>
+        <w:t>n</w:t>
+      </w:r>
+      <w:r>
+        <w:rPr>
+          <w:rFonts w:eastAsia="Liberation Mono" w:cs="等线" w:ascii="等线" w:hAnsi="等线"/>
+          <w:b/>
+          <w:bCs/>
+          <w:caps w:val="false"/>
+          <w:smallCaps w:val="false"/>
+          <w:strike w:val="false"/>
+          <w:dstrike w:val="false"/>
+          <w:color w:val="auto"/>
+          <w:spacing w:val="75"/>
+          <w:kern w:val="2"/>
+          <w:position w:val="0"/>
+          <w:sz w:val="24"/>
+          <w:sz w:val="24"/>
+          <w:szCs w:val="24"/>
+          <w:vertAlign w:val="baseline"/>
+          <w:lang w:val="en-US" w:eastAsia="zh-CN" w:bidi="ar-SA"/>
+        </w:rPr>
+        <w:t>z</w:t>
+      </w:r>
+      <w:r>
+        <w:rPr>
+          <w:rFonts w:eastAsia="Liberation Mono" w:cs="等线" w:ascii="等线" w:hAnsi="等线"/>
+          <w:b/>
+          <w:bCs/>
+          <w:caps w:val="false"/>
+          <w:smallCaps w:val="false"/>
+          <w:strike w:val="false"/>
+          <w:dstrike w:val="false"/>
+          <w:color w:val="auto"/>
+          <w:spacing w:val="75"/>
+          <w:kern w:val="2"/>
+          <w:sz w:val="24"/>
+          <w:szCs w:val="24"/>
+          <w:vertAlign w:val="subscript"/>
+          <w:lang w:val="en-US" w:eastAsia="zh-CN" w:bidi="ar-SA"/>
+        </w:rPr>
+        <w:t>n</w:t>
+      </w:r>
+      <w:r>
+        <w:rPr>
+          <w:rFonts w:eastAsia="Liberation Mono" w:cs="等线" w:ascii="等线" w:hAnsi="等线"/>
+          <w:b/>
+          <w:bCs/>
+          <w:caps w:val="false"/>
+          <w:smallCaps w:val="false"/>
+          <w:strike w:val="false"/>
+          <w:dstrike w:val="false"/>
+          <w:color w:val="auto"/>
+          <w:spacing w:val="75"/>
+          <w:kern w:val="2"/>
+          <w:position w:val="0"/>
+          <w:sz w:val="24"/>
+          <w:sz w:val="24"/>
+          <w:szCs w:val="24"/>
+          <w:vertAlign w:val="baseline"/>
+          <w:lang w:val="en-US" w:eastAsia="zh-CN" w:bidi="ar-SA"/>
+        </w:rPr>
+        <w:t>(z</w:t>
+      </w:r>
+      <w:r>
+        <w:rPr>
+          <w:rFonts w:eastAsia="Liberation Mono" w:cs="等线" w:ascii="等线" w:hAnsi="等线"/>
+          <w:b/>
+          <w:bCs/>
+          <w:caps w:val="false"/>
+          <w:smallCaps w:val="false"/>
+          <w:strike w:val="false"/>
+          <w:dstrike w:val="false"/>
+          <w:color w:val="auto"/>
+          <w:spacing w:val="75"/>
+          <w:kern w:val="2"/>
+          <w:sz w:val="24"/>
+          <w:szCs w:val="24"/>
+          <w:vertAlign w:val="subscript"/>
+          <w:lang w:val="en-US" w:eastAsia="zh-CN" w:bidi="ar-SA"/>
+        </w:rPr>
+        <w:t>1</w:t>
+      </w:r>
+      <w:r>
+        <w:rPr>
+          <w:rFonts w:eastAsia="Liberation Mono" w:cs="等线" w:ascii="等线" w:hAnsi="等线"/>
+          <w:b/>
+          <w:bCs/>
+          <w:caps w:val="false"/>
+          <w:smallCaps w:val="false"/>
+          <w:strike w:val="false"/>
+          <w:dstrike w:val="false"/>
+          <w:color w:val="auto"/>
+          <w:spacing w:val="75"/>
+          <w:kern w:val="2"/>
+          <w:position w:val="0"/>
+          <w:sz w:val="24"/>
+          <w:sz w:val="24"/>
+          <w:szCs w:val="24"/>
+          <w:vertAlign w:val="baseline"/>
+          <w:lang w:val="en-US" w:eastAsia="zh-CN" w:bidi="ar-SA"/>
+        </w:rPr>
+        <w:t>,…,z</w:t>
+      </w:r>
+      <w:r>
+        <w:rPr>
+          <w:rFonts w:eastAsia="Liberation Mono" w:cs="等线" w:ascii="等线" w:hAnsi="等线"/>
+          <w:b/>
+          <w:bCs/>
+          <w:caps w:val="false"/>
+          <w:smallCaps w:val="false"/>
+          <w:strike w:val="false"/>
+          <w:dstrike w:val="false"/>
+          <w:color w:val="auto"/>
+          <w:spacing w:val="75"/>
+          <w:kern w:val="2"/>
+          <w:sz w:val="24"/>
+          <w:szCs w:val="24"/>
+          <w:vertAlign w:val="subscript"/>
+          <w:lang w:val="en-US" w:eastAsia="zh-CN" w:bidi="ar-SA"/>
+        </w:rPr>
+        <w:t>n</w:t>
+      </w:r>
+      <w:r>
+        <w:rPr>
+          <w:rFonts w:eastAsia="Liberation Mono" w:cs="等线" w:ascii="等线" w:hAnsi="等线"/>
+          <w:b/>
+          <w:bCs/>
+          <w:caps w:val="false"/>
+          <w:smallCaps w:val="false"/>
+          <w:strike w:val="false"/>
+          <w:dstrike w:val="false"/>
+          <w:color w:val="auto"/>
+          <w:spacing w:val="75"/>
+          <w:kern w:val="2"/>
+          <w:position w:val="0"/>
+          <w:sz w:val="24"/>
+          <w:sz w:val="24"/>
+          <w:szCs w:val="24"/>
+          <w:vertAlign w:val="baseline"/>
+          <w:lang w:val="en-US" w:eastAsia="zh-CN" w:bidi="ar-SA"/>
+        </w:rPr>
+        <w:t>∈F). By 3(b), because w</w:t>
+      </w:r>
+      <w:r>
+        <w:rPr>
+          <w:rFonts w:eastAsia="Liberation Mono" w:cs="等线" w:ascii="等线" w:hAnsi="等线"/>
+          <w:b/>
+          <w:bCs/>
+          <w:caps w:val="false"/>
+          <w:smallCaps w:val="false"/>
+          <w:strike w:val="false"/>
+          <w:dstrike w:val="false"/>
+          <w:color w:val="auto"/>
+          <w:spacing w:val="75"/>
+          <w:kern w:val="2"/>
+          <w:sz w:val="24"/>
+          <w:szCs w:val="24"/>
+          <w:vertAlign w:val="subscript"/>
+          <w:lang w:val="en-US" w:eastAsia="zh-CN" w:bidi="ar-SA"/>
+        </w:rPr>
+        <w:t>1</w:t>
+      </w:r>
+      <w:r>
+        <w:rPr>
+          <w:rFonts w:eastAsia="Liberation Mono" w:cs="等线" w:ascii="等线" w:hAnsi="等线"/>
+          <w:b/>
+          <w:bCs/>
+          <w:caps w:val="false"/>
+          <w:smallCaps w:val="false"/>
+          <w:strike w:val="false"/>
+          <w:dstrike w:val="false"/>
+          <w:color w:val="auto"/>
+          <w:spacing w:val="75"/>
+          <w:kern w:val="2"/>
+          <w:position w:val="0"/>
+          <w:sz w:val="24"/>
+          <w:sz w:val="24"/>
+          <w:szCs w:val="24"/>
+          <w:vertAlign w:val="baseline"/>
+          <w:lang w:val="en-US" w:eastAsia="zh-CN" w:bidi="ar-SA"/>
+        </w:rPr>
+        <w:t>,…,w</w:t>
+      </w:r>
+      <w:r>
+        <w:rPr>
+          <w:rFonts w:eastAsia="Liberation Mono" w:cs="等线" w:ascii="等线" w:hAnsi="等线"/>
+          <w:b/>
+          <w:bCs/>
+          <w:caps w:val="false"/>
+          <w:smallCaps w:val="false"/>
+          <w:strike w:val="false"/>
+          <w:dstrike w:val="false"/>
+          <w:color w:val="auto"/>
+          <w:spacing w:val="75"/>
+          <w:kern w:val="2"/>
+          <w:sz w:val="24"/>
+          <w:szCs w:val="24"/>
+          <w:vertAlign w:val="subscript"/>
+          <w:lang w:val="en-US" w:eastAsia="zh-CN" w:bidi="ar-SA"/>
+        </w:rPr>
+        <w:t xml:space="preserve">n </w:t>
+      </w:r>
+      <w:r>
+        <w:rPr>
+          <w:rFonts w:eastAsia="Liberation Mono" w:cs="等线" w:ascii="等线" w:hAnsi="等线"/>
+          <w:b/>
+          <w:bCs/>
+          <w:caps w:val="false"/>
+          <w:smallCaps w:val="false"/>
+          <w:strike w:val="false"/>
+          <w:dstrike w:val="false"/>
+          <w:color w:val="auto"/>
+          <w:spacing w:val="75"/>
+          <w:kern w:val="2"/>
+          <w:position w:val="0"/>
+          <w:sz w:val="24"/>
+          <w:sz w:val="24"/>
+          <w:szCs w:val="24"/>
+          <w:vertAlign w:val="baseline"/>
+          <w:lang w:val="en-US" w:eastAsia="zh-CN" w:bidi="ar-SA"/>
+        </w:rPr>
+        <w:t>is linearly independent, T(0,…,0)=0 if and only if z</w:t>
+      </w:r>
+      <w:r>
+        <w:rPr>
+          <w:rFonts w:eastAsia="Liberation Mono" w:cs="等线" w:ascii="等线" w:hAnsi="等线"/>
+          <w:b/>
+          <w:bCs/>
+          <w:caps w:val="false"/>
+          <w:smallCaps w:val="false"/>
+          <w:strike w:val="false"/>
+          <w:dstrike w:val="false"/>
+          <w:color w:val="auto"/>
+          <w:spacing w:val="75"/>
+          <w:kern w:val="2"/>
+          <w:sz w:val="24"/>
+          <w:szCs w:val="24"/>
+          <w:vertAlign w:val="subscript"/>
+          <w:lang w:val="en-US" w:eastAsia="zh-CN" w:bidi="ar-SA"/>
+        </w:rPr>
+        <w:t>1</w:t>
+      </w:r>
+      <w:r>
+        <w:rPr>
+          <w:rFonts w:eastAsia="Liberation Mono" w:cs="等线" w:ascii="等线" w:hAnsi="等线"/>
+          <w:b/>
+          <w:bCs/>
+          <w:caps w:val="false"/>
+          <w:smallCaps w:val="false"/>
+          <w:strike w:val="false"/>
+          <w:dstrike w:val="false"/>
+          <w:color w:val="auto"/>
+          <w:spacing w:val="75"/>
+          <w:kern w:val="2"/>
+          <w:position w:val="0"/>
+          <w:sz w:val="24"/>
+          <w:sz w:val="24"/>
+          <w:szCs w:val="24"/>
+          <w:vertAlign w:val="baseline"/>
+          <w:lang w:val="en-US" w:eastAsia="zh-CN" w:bidi="ar-SA"/>
+        </w:rPr>
+        <w:t>=...=z</w:t>
+      </w:r>
+      <w:r>
+        <w:rPr>
+          <w:rFonts w:eastAsia="Liberation Mono" w:cs="等线" w:ascii="等线" w:hAnsi="等线"/>
+          <w:b/>
+          <w:bCs/>
+          <w:caps w:val="false"/>
+          <w:smallCaps w:val="false"/>
+          <w:strike w:val="false"/>
+          <w:dstrike w:val="false"/>
+          <w:color w:val="auto"/>
+          <w:spacing w:val="75"/>
+          <w:kern w:val="2"/>
+          <w:sz w:val="24"/>
+          <w:szCs w:val="24"/>
+          <w:vertAlign w:val="subscript"/>
+          <w:lang w:val="en-US" w:eastAsia="zh-CN" w:bidi="ar-SA"/>
+        </w:rPr>
+        <w:t>n</w:t>
+      </w:r>
+      <w:r>
+        <w:rPr>
+          <w:rFonts w:eastAsia="Liberation Mono" w:cs="等线" w:ascii="等线" w:hAnsi="等线"/>
+          <w:b/>
+          <w:bCs/>
+          <w:caps w:val="false"/>
+          <w:smallCaps w:val="false"/>
+          <w:strike w:val="false"/>
+          <w:dstrike w:val="false"/>
+          <w:color w:val="auto"/>
+          <w:spacing w:val="75"/>
+          <w:kern w:val="2"/>
+          <w:position w:val="0"/>
+          <w:sz w:val="24"/>
+          <w:sz w:val="24"/>
+          <w:szCs w:val="24"/>
+          <w:vertAlign w:val="baseline"/>
+          <w:lang w:val="en-US" w:eastAsia="zh-CN" w:bidi="ar-SA"/>
+        </w:rPr>
+        <w:t>, which means nullT={0}. Hence, T is injective.</w:t>
       </w:r>
     </w:p>
     <w:sectPr>
@@ -3680,7 +5994,7 @@
     </w:r>
     <w:r>
       <w:rPr/>
-      <w:t>2</w:t>
+      <w:t>1</w:t>
     </w:r>
     <w:r>
       <w:rPr/>
@@ -3723,7 +6037,7 @@
     <w:pPr>
       <w:widowControl w:val="false"/>
       <w:suppressAutoHyphens w:val="true"/>
-      <w:overflowPunct w:val="true"/>
+      <w:overflowPunct w:val="false"/>
       <w:bidi w:val="0"/>
       <w:spacing w:before="0" w:after="0"/>
       <w:jc w:val="both"/>
@@ -3894,7 +6208,7 @@
     <w:pPr>
       <w:widowControl/>
       <w:suppressAutoHyphens w:val="true"/>
-      <w:overflowPunct w:val="true"/>
+      <w:overflowPunct w:val="false"/>
       <w:bidi w:val="0"/>
       <w:spacing w:before="0" w:after="0"/>
       <w:jc w:val="left"/>

</xml_diff>

<commit_message>
practice 23 of 3B is being proved
</commit_message>
<xml_diff>
--- a/Solutions to Linear Algebra Done Right 3rd.docx
+++ b/Solutions to Linear Algebra Done Right 3rd.docx
@@ -1788,7 +1788,45 @@
           <w:vertAlign w:val="baseline"/>
           <w:lang w:val="en-US" w:eastAsia="zh-CN" w:bidi="ar-SA"/>
         </w:rPr>
-        <w:t>here in my own opinion,we should proof that Tv can be linear represented by a vector in {Tu:u∈U} so that Tv is a vector in {Tu:u∈U}, and Tv must be a arbitrary vector in rangeT</w:t>
+        <w:t xml:space="preserve">here in my own opinion,we should proof that Tv can be linear </w:t>
+      </w:r>
+      <w:r>
+        <w:rPr>
+          <w:rFonts w:eastAsia="Liberation Mono" w:cs="等线" w:ascii="等线" w:hAnsi="等线"/>
+          <w:b/>
+          <w:bCs/>
+          <w:caps w:val="false"/>
+          <w:smallCaps w:val="false"/>
+          <w:color w:val="FF0000"/>
+          <w:spacing w:val="75"/>
+          <w:kern w:val="2"/>
+          <w:position w:val="0"/>
+          <w:sz w:val="24"/>
+          <w:sz w:val="24"/>
+          <w:szCs w:val="24"/>
+          <w:vertAlign w:val="baseline"/>
+          <w:lang w:val="en-US" w:eastAsia="zh-CN" w:bidi="ar-SA"/>
+        </w:rPr>
+        <w:t>combined</w:t>
+      </w:r>
+      <w:r>
+        <w:rPr>
+          <w:rFonts w:cs="等线" w:ascii="等线" w:hAnsi="等线"/>
+          <w:b/>
+          <w:bCs/>
+          <w:caps w:val="false"/>
+          <w:smallCaps w:val="false"/>
+          <w:color w:val="FF0000"/>
+          <w:spacing w:val="75"/>
+          <w:kern w:val="2"/>
+          <w:position w:val="0"/>
+          <w:sz w:val="24"/>
+          <w:sz w:val="24"/>
+          <w:szCs w:val="24"/>
+          <w:vertAlign w:val="baseline"/>
+          <w:lang w:val="en-US" w:eastAsia="zh-CN" w:bidi="ar-SA"/>
+        </w:rPr>
+        <w:t xml:space="preserve"> by a vector in {Tu:u∈U} so that Tv is a vector in {Tu:u∈U}, and Tv must be a arbitrary vector in rangeT</w:t>
       </w:r>
       <w:r>
         <w:rPr>
@@ -3653,49 +3691,7 @@
           <w:vertAlign w:val="baseline"/>
           <w:lang w:val="en-US" w:eastAsia="zh-CN" w:bidi="ar-SA"/>
         </w:rPr>
-        <w:t>(1</w:t>
-      </w:r>
-      <w:r>
-        <w:rPr>
-          <w:rFonts w:eastAsia="Liberation Mono" w:cs="等线" w:ascii="等线" w:hAnsi="等线"/>
-          <w:b/>
-          <w:bCs/>
-          <w:caps w:val="false"/>
-          <w:smallCaps w:val="false"/>
-          <w:strike w:val="false"/>
-          <w:dstrike w:val="false"/>
-          <w:color w:val="auto"/>
-          <w:spacing w:val="75"/>
-          <w:kern w:val="2"/>
-          <w:position w:val="0"/>
-          <w:sz w:val="24"/>
-          <w:sz w:val="24"/>
-          <w:szCs w:val="24"/>
-          <w:vertAlign w:val="baseline"/>
-          <w:lang w:val="en-US" w:eastAsia="zh-CN" w:bidi="ar-SA"/>
-        </w:rPr>
-        <w:t>≤j</w:t>
-      </w:r>
-      <w:r>
-        <w:rPr>
-          <w:rFonts w:eastAsia="Liberation Mono" w:cs="等线" w:ascii="等线" w:hAnsi="等线"/>
-          <w:b/>
-          <w:bCs/>
-          <w:caps w:val="false"/>
-          <w:smallCaps w:val="false"/>
-          <w:strike w:val="false"/>
-          <w:dstrike w:val="false"/>
-          <w:color w:val="auto"/>
-          <w:spacing w:val="75"/>
-          <w:kern w:val="2"/>
-          <w:position w:val="0"/>
-          <w:sz w:val="24"/>
-          <w:sz w:val="24"/>
-          <w:szCs w:val="24"/>
-          <w:vertAlign w:val="baseline"/>
-          <w:lang w:val="en-US" w:eastAsia="zh-CN" w:bidi="ar-SA"/>
-        </w:rPr>
-        <w:t>≤m)∈nullT, there exist vectors v</w:t>
+        <w:t>(1≤j≤m)∈nullT, there exist vectors v</w:t>
       </w:r>
       <w:r>
         <w:rPr>
@@ -5342,7 +5338,7 @@
           <w:spacing w:val="75"/>
           <w:kern w:val="2"/>
           <w:position w:val="0"/>
-          <w:sz w:val="24"/>
+          <w:sz w:val="20"/>
           <w:sz w:val="24"/>
           <w:szCs w:val="24"/>
           <w:vertAlign w:val="baseline"/>
@@ -5395,17 +5391,36 @@
           <w:vertAlign w:val="baseline"/>
           <w:lang w:val="en-US" w:eastAsia="zh-CN" w:bidi="ar-SA"/>
         </w:rPr>
-        <w:t>Proof: Prove the one hand first that if     there exists an injective linear map from V to W, dimV≤dimW. Suppose T∈L(V,W). Because V and W are both finite dimensional and T is injective which means nullT={0}, dimV=dimnullT+dimrangeT=dimrangeT≤dimW(since rangeT is a subspace in W). Let`s prove the other hand. Suppose dimV=n and dimW=m, we have n≤m. Suppose w</w:t>
-      </w:r>
-      <w:r>
-        <w:rPr>
-          <w:rFonts w:eastAsia="Liberation Mono" w:cs="等线" w:ascii="等线" w:hAnsi="等线"/>
-          <w:b/>
-          <w:bCs/>
-          <w:caps w:val="false"/>
-          <w:smallCaps w:val="false"/>
-          <w:strike w:val="false"/>
-          <w:dstrike w:val="false"/>
+        <w:t xml:space="preserve">Proof: Prove the one hand first that if there exists an injective linear map from V to W, dimV≤dimW. Suppose T∈L(V,W). Because V and W are both finite dimensional and T is injective which means nullT={0}, dimV=dimnullT+dimrangeT=dimrangeT≤dimW(since rangeT is a subspace in W). Let`s prove the other hand. </w:t>
+      </w:r>
+      <w:r>
+        <w:rPr>
+          <w:rFonts w:eastAsia="Liberation Mono" w:cs="等线" w:ascii="等线" w:hAnsi="等线"/>
+          <w:b/>
+          <w:bCs/>
+          <w:caps w:val="false"/>
+          <w:smallCaps w:val="false"/>
+          <w:strike/>
+          <w:color w:val="auto"/>
+          <w:spacing w:val="75"/>
+          <w:kern w:val="2"/>
+          <w:position w:val="0"/>
+          <w:sz w:val="24"/>
+          <w:sz w:val="24"/>
+          <w:szCs w:val="24"/>
+          <w:vertAlign w:val="baseline"/>
+          <w:lang w:val="en-US" w:eastAsia="zh-CN" w:bidi="ar-SA"/>
+        </w:rPr>
+        <w:t>Suppose dimV=n and dimW=m, we have n≤m. Suppose w</w:t>
+      </w:r>
+      <w:r>
+        <w:rPr>
+          <w:rFonts w:eastAsia="Liberation Mono" w:cs="等线" w:ascii="等线" w:hAnsi="等线"/>
+          <w:b/>
+          <w:bCs/>
+          <w:caps w:val="false"/>
+          <w:smallCaps w:val="false"/>
+          <w:strike/>
           <w:color w:val="auto"/>
           <w:spacing w:val="75"/>
           <w:kern w:val="2"/>
@@ -5423,8 +5438,7 @@
           <w:bCs/>
           <w:caps w:val="false"/>
           <w:smallCaps w:val="false"/>
-          <w:strike w:val="false"/>
-          <w:dstrike w:val="false"/>
+          <w:strike/>
           <w:color w:val="auto"/>
           <w:spacing w:val="75"/>
           <w:kern w:val="2"/>
@@ -5444,8 +5458,7 @@
           <w:bCs/>
           <w:caps w:val="false"/>
           <w:smallCaps w:val="false"/>
-          <w:strike w:val="false"/>
-          <w:dstrike w:val="false"/>
+          <w:strike/>
           <w:color w:val="auto"/>
           <w:spacing w:val="75"/>
           <w:kern w:val="2"/>
@@ -5463,8 +5476,7 @@
           <w:bCs/>
           <w:caps w:val="false"/>
           <w:smallCaps w:val="false"/>
-          <w:strike w:val="false"/>
-          <w:dstrike w:val="false"/>
+          <w:strike/>
           <w:color w:val="auto"/>
           <w:spacing w:val="75"/>
           <w:kern w:val="2"/>
@@ -5484,8 +5496,7 @@
           <w:bCs/>
           <w:caps w:val="false"/>
           <w:smallCaps w:val="false"/>
-          <w:strike w:val="false"/>
-          <w:dstrike w:val="false"/>
+          <w:strike/>
           <w:color w:val="auto"/>
           <w:spacing w:val="75"/>
           <w:kern w:val="2"/>
@@ -5503,8 +5514,7 @@
           <w:bCs/>
           <w:caps w:val="false"/>
           <w:smallCaps w:val="false"/>
-          <w:strike w:val="false"/>
-          <w:dstrike w:val="false"/>
+          <w:strike/>
           <w:color w:val="auto"/>
           <w:spacing w:val="75"/>
           <w:kern w:val="2"/>
@@ -5524,8 +5534,7 @@
           <w:bCs/>
           <w:caps w:val="false"/>
           <w:smallCaps w:val="false"/>
-          <w:strike w:val="false"/>
-          <w:dstrike w:val="false"/>
+          <w:strike/>
           <w:color w:val="auto"/>
           <w:spacing w:val="75"/>
           <w:kern w:val="2"/>
@@ -5543,8 +5552,7 @@
           <w:bCs/>
           <w:caps w:val="false"/>
           <w:smallCaps w:val="false"/>
-          <w:strike w:val="false"/>
-          <w:dstrike w:val="false"/>
+          <w:strike/>
           <w:color w:val="auto"/>
           <w:spacing w:val="75"/>
           <w:kern w:val="2"/>
@@ -5564,8 +5572,7 @@
           <w:bCs/>
           <w:caps w:val="false"/>
           <w:smallCaps w:val="false"/>
-          <w:strike w:val="false"/>
-          <w:dstrike w:val="false"/>
+          <w:strike/>
           <w:color w:val="auto"/>
           <w:spacing w:val="75"/>
           <w:kern w:val="2"/>
@@ -5583,8 +5590,7 @@
           <w:bCs/>
           <w:caps w:val="false"/>
           <w:smallCaps w:val="false"/>
-          <w:strike w:val="false"/>
-          <w:dstrike w:val="false"/>
+          <w:strike/>
           <w:color w:val="auto"/>
           <w:spacing w:val="75"/>
           <w:kern w:val="2"/>
@@ -5604,8 +5610,7 @@
           <w:bCs/>
           <w:caps w:val="false"/>
           <w:smallCaps w:val="false"/>
-          <w:strike w:val="false"/>
-          <w:dstrike w:val="false"/>
+          <w:strike/>
           <w:color w:val="auto"/>
           <w:spacing w:val="75"/>
           <w:kern w:val="2"/>
@@ -5623,8 +5628,7 @@
           <w:bCs/>
           <w:caps w:val="false"/>
           <w:smallCaps w:val="false"/>
-          <w:strike w:val="false"/>
-          <w:dstrike w:val="false"/>
+          <w:strike/>
           <w:color w:val="auto"/>
           <w:spacing w:val="75"/>
           <w:kern w:val="2"/>
@@ -5644,8 +5648,7 @@
           <w:bCs/>
           <w:caps w:val="false"/>
           <w:smallCaps w:val="false"/>
-          <w:strike w:val="false"/>
-          <w:dstrike w:val="false"/>
+          <w:strike/>
           <w:color w:val="auto"/>
           <w:spacing w:val="75"/>
           <w:kern w:val="2"/>
@@ -5663,8 +5666,7 @@
           <w:bCs/>
           <w:caps w:val="false"/>
           <w:smallCaps w:val="false"/>
-          <w:strike w:val="false"/>
-          <w:dstrike w:val="false"/>
+          <w:strike/>
           <w:color w:val="auto"/>
           <w:spacing w:val="75"/>
           <w:kern w:val="2"/>
@@ -5684,8 +5686,7 @@
           <w:bCs/>
           <w:caps w:val="false"/>
           <w:smallCaps w:val="false"/>
-          <w:strike w:val="false"/>
-          <w:dstrike w:val="false"/>
+          <w:strike/>
           <w:color w:val="auto"/>
           <w:spacing w:val="75"/>
           <w:kern w:val="2"/>
@@ -5703,8 +5704,7 @@
           <w:bCs/>
           <w:caps w:val="false"/>
           <w:smallCaps w:val="false"/>
-          <w:strike w:val="false"/>
-          <w:dstrike w:val="false"/>
+          <w:strike/>
           <w:color w:val="auto"/>
           <w:spacing w:val="75"/>
           <w:kern w:val="2"/>
@@ -5724,8 +5724,7 @@
           <w:bCs/>
           <w:caps w:val="false"/>
           <w:smallCaps w:val="false"/>
-          <w:strike w:val="false"/>
-          <w:dstrike w:val="false"/>
+          <w:strike/>
           <w:color w:val="auto"/>
           <w:spacing w:val="75"/>
           <w:kern w:val="2"/>
@@ -5743,8 +5742,7 @@
           <w:bCs/>
           <w:caps w:val="false"/>
           <w:smallCaps w:val="false"/>
-          <w:strike w:val="false"/>
-          <w:dstrike w:val="false"/>
+          <w:strike/>
           <w:color w:val="auto"/>
           <w:spacing w:val="75"/>
           <w:kern w:val="2"/>
@@ -5764,8 +5762,7 @@
           <w:bCs/>
           <w:caps w:val="false"/>
           <w:smallCaps w:val="false"/>
-          <w:strike w:val="false"/>
-          <w:dstrike w:val="false"/>
+          <w:strike/>
           <w:color w:val="auto"/>
           <w:spacing w:val="75"/>
           <w:kern w:val="2"/>
@@ -5783,8 +5780,7 @@
           <w:bCs/>
           <w:caps w:val="false"/>
           <w:smallCaps w:val="false"/>
-          <w:strike w:val="false"/>
-          <w:dstrike w:val="false"/>
+          <w:strike/>
           <w:color w:val="auto"/>
           <w:spacing w:val="75"/>
           <w:kern w:val="2"/>
@@ -5804,8 +5800,7 @@
           <w:bCs/>
           <w:caps w:val="false"/>
           <w:smallCaps w:val="false"/>
-          <w:strike w:val="false"/>
-          <w:dstrike w:val="false"/>
+          <w:strike/>
           <w:color w:val="auto"/>
           <w:spacing w:val="75"/>
           <w:kern w:val="2"/>
@@ -5823,8 +5818,7 @@
           <w:bCs/>
           <w:caps w:val="false"/>
           <w:smallCaps w:val="false"/>
-          <w:strike w:val="false"/>
-          <w:dstrike w:val="false"/>
+          <w:strike/>
           <w:color w:val="auto"/>
           <w:spacing w:val="75"/>
           <w:kern w:val="2"/>
@@ -5844,8 +5838,7 @@
           <w:bCs/>
           <w:caps w:val="false"/>
           <w:smallCaps w:val="false"/>
-          <w:strike w:val="false"/>
-          <w:dstrike w:val="false"/>
+          <w:strike/>
           <w:color w:val="auto"/>
           <w:spacing w:val="75"/>
           <w:kern w:val="2"/>
@@ -5863,8 +5856,7 @@
           <w:bCs/>
           <w:caps w:val="false"/>
           <w:smallCaps w:val="false"/>
-          <w:strike w:val="false"/>
-          <w:dstrike w:val="false"/>
+          <w:strike/>
           <w:color w:val="auto"/>
           <w:spacing w:val="75"/>
           <w:kern w:val="2"/>
@@ -5884,8 +5876,7 @@
           <w:bCs/>
           <w:caps w:val="false"/>
           <w:smallCaps w:val="false"/>
-          <w:strike w:val="false"/>
-          <w:dstrike w:val="false"/>
+          <w:strike/>
           <w:color w:val="auto"/>
           <w:spacing w:val="75"/>
           <w:kern w:val="2"/>
@@ -5903,8 +5894,7 @@
           <w:bCs/>
           <w:caps w:val="false"/>
           <w:smallCaps w:val="false"/>
-          <w:strike w:val="false"/>
-          <w:dstrike w:val="false"/>
+          <w:strike/>
           <w:color w:val="auto"/>
           <w:spacing w:val="75"/>
           <w:kern w:val="2"/>
@@ -5924,8 +5914,7 @@
           <w:bCs/>
           <w:caps w:val="false"/>
           <w:smallCaps w:val="false"/>
-          <w:strike w:val="false"/>
-          <w:dstrike w:val="false"/>
+          <w:strike/>
           <w:color w:val="auto"/>
           <w:spacing w:val="75"/>
           <w:kern w:val="2"/>
@@ -5943,8 +5932,7 @@
           <w:bCs/>
           <w:caps w:val="false"/>
           <w:smallCaps w:val="false"/>
-          <w:strike w:val="false"/>
-          <w:dstrike w:val="false"/>
+          <w:strike/>
           <w:color w:val="auto"/>
           <w:spacing w:val="75"/>
           <w:kern w:val="2"/>
@@ -5956,6 +5944,1755 @@
           <w:lang w:val="en-US" w:eastAsia="zh-CN" w:bidi="ar-SA"/>
         </w:rPr>
         <w:t>, which means nullT={0}. Hence, T is injective.</w:t>
+      </w:r>
+    </w:p>
+    <w:p>
+      <w:pPr>
+        <w:pStyle w:val="PreformattedText"/>
+        <w:rPr/>
+      </w:pPr>
+      <w:r>
+        <w:rPr>
+          <w:rFonts w:eastAsia="Liberation Mono" w:cs="等线" w:ascii="等线" w:hAnsi="等线"/>
+          <w:b/>
+          <w:bCs/>
+          <w:caps w:val="false"/>
+          <w:smallCaps w:val="false"/>
+          <w:strike w:val="false"/>
+          <w:dstrike w:val="false"/>
+          <w:color w:val="auto"/>
+          <w:spacing w:val="75"/>
+          <w:kern w:val="2"/>
+          <w:position w:val="0"/>
+          <w:sz w:val="24"/>
+          <w:sz w:val="24"/>
+          <w:szCs w:val="24"/>
+          <w:vertAlign w:val="baseline"/>
+          <w:lang w:val="en-US" w:eastAsia="zh-CN" w:bidi="ar-SA"/>
+        </w:rPr>
+        <w:t>Suppose (v</w:t>
+      </w:r>
+      <w:r>
+        <w:rPr>
+          <w:rFonts w:eastAsia="Liberation Mono" w:cs="等线" w:ascii="等线" w:hAnsi="等线"/>
+          <w:b/>
+          <w:bCs/>
+          <w:caps w:val="false"/>
+          <w:smallCaps w:val="false"/>
+          <w:strike w:val="false"/>
+          <w:dstrike w:val="false"/>
+          <w:color w:val="auto"/>
+          <w:spacing w:val="75"/>
+          <w:kern w:val="2"/>
+          <w:sz w:val="24"/>
+          <w:szCs w:val="24"/>
+          <w:vertAlign w:val="subscript"/>
+          <w:lang w:val="en-US" w:eastAsia="zh-CN" w:bidi="ar-SA"/>
+        </w:rPr>
+        <w:t>1</w:t>
+      </w:r>
+      <w:r>
+        <w:rPr>
+          <w:rFonts w:eastAsia="Liberation Mono" w:cs="等线" w:ascii="等线" w:hAnsi="等线"/>
+          <w:b/>
+          <w:bCs/>
+          <w:caps w:val="false"/>
+          <w:smallCaps w:val="false"/>
+          <w:strike w:val="false"/>
+          <w:dstrike w:val="false"/>
+          <w:color w:val="auto"/>
+          <w:spacing w:val="75"/>
+          <w:kern w:val="2"/>
+          <w:position w:val="0"/>
+          <w:sz w:val="24"/>
+          <w:sz w:val="24"/>
+          <w:szCs w:val="24"/>
+          <w:vertAlign w:val="baseline"/>
+          <w:lang w:val="en-US" w:eastAsia="zh-CN" w:bidi="ar-SA"/>
+        </w:rPr>
+        <w:t>,…,v</w:t>
+      </w:r>
+      <w:r>
+        <w:rPr>
+          <w:rFonts w:eastAsia="Liberation Mono" w:cs="等线" w:ascii="等线" w:hAnsi="等线"/>
+          <w:b/>
+          <w:bCs/>
+          <w:caps w:val="false"/>
+          <w:smallCaps w:val="false"/>
+          <w:strike w:val="false"/>
+          <w:dstrike w:val="false"/>
+          <w:color w:val="auto"/>
+          <w:spacing w:val="75"/>
+          <w:kern w:val="2"/>
+          <w:sz w:val="24"/>
+          <w:szCs w:val="24"/>
+          <w:vertAlign w:val="subscript"/>
+          <w:lang w:val="en-US" w:eastAsia="zh-CN" w:bidi="ar-SA"/>
+        </w:rPr>
+        <w:t>n</w:t>
+      </w:r>
+      <w:r>
+        <w:rPr>
+          <w:rFonts w:eastAsia="Liberation Mono" w:cs="等线" w:ascii="等线" w:hAnsi="等线"/>
+          <w:b/>
+          <w:bCs/>
+          <w:caps w:val="false"/>
+          <w:smallCaps w:val="false"/>
+          <w:strike w:val="false"/>
+          <w:dstrike w:val="false"/>
+          <w:color w:val="auto"/>
+          <w:spacing w:val="75"/>
+          <w:kern w:val="2"/>
+          <w:position w:val="0"/>
+          <w:sz w:val="24"/>
+          <w:sz w:val="24"/>
+          <w:szCs w:val="24"/>
+          <w:vertAlign w:val="baseline"/>
+          <w:lang w:val="en-US" w:eastAsia="zh-CN" w:bidi="ar-SA"/>
+        </w:rPr>
+        <w:t>) is a basis of V and (w</w:t>
+      </w:r>
+      <w:r>
+        <w:rPr>
+          <w:rFonts w:eastAsia="Liberation Mono" w:cs="等线" w:ascii="等线" w:hAnsi="等线"/>
+          <w:b/>
+          <w:bCs/>
+          <w:caps w:val="false"/>
+          <w:smallCaps w:val="false"/>
+          <w:strike w:val="false"/>
+          <w:dstrike w:val="false"/>
+          <w:color w:val="auto"/>
+          <w:spacing w:val="75"/>
+          <w:kern w:val="2"/>
+          <w:sz w:val="24"/>
+          <w:szCs w:val="24"/>
+          <w:vertAlign w:val="subscript"/>
+          <w:lang w:val="en-US" w:eastAsia="zh-CN" w:bidi="ar-SA"/>
+        </w:rPr>
+        <w:t>1</w:t>
+      </w:r>
+      <w:r>
+        <w:rPr>
+          <w:rFonts w:eastAsia="Liberation Mono" w:cs="等线" w:ascii="等线" w:hAnsi="等线"/>
+          <w:b/>
+          <w:bCs/>
+          <w:caps w:val="false"/>
+          <w:smallCaps w:val="false"/>
+          <w:strike w:val="false"/>
+          <w:dstrike w:val="false"/>
+          <w:color w:val="auto"/>
+          <w:spacing w:val="75"/>
+          <w:kern w:val="2"/>
+          <w:position w:val="0"/>
+          <w:sz w:val="24"/>
+          <w:sz w:val="24"/>
+          <w:szCs w:val="24"/>
+          <w:vertAlign w:val="baseline"/>
+          <w:lang w:val="en-US" w:eastAsia="zh-CN" w:bidi="ar-SA"/>
+        </w:rPr>
+        <w:t>,…,w</w:t>
+      </w:r>
+      <w:r>
+        <w:rPr>
+          <w:rFonts w:eastAsia="Liberation Mono" w:cs="等线" w:ascii="等线" w:hAnsi="等线"/>
+          <w:b/>
+          <w:bCs/>
+          <w:caps w:val="false"/>
+          <w:smallCaps w:val="false"/>
+          <w:strike w:val="false"/>
+          <w:dstrike w:val="false"/>
+          <w:color w:val="auto"/>
+          <w:spacing w:val="75"/>
+          <w:kern w:val="2"/>
+          <w:sz w:val="24"/>
+          <w:szCs w:val="24"/>
+          <w:vertAlign w:val="subscript"/>
+          <w:lang w:val="en-US" w:eastAsia="zh-CN" w:bidi="ar-SA"/>
+        </w:rPr>
+        <w:t>m</w:t>
+      </w:r>
+      <w:r>
+        <w:rPr>
+          <w:rFonts w:eastAsia="Liberation Mono" w:cs="等线" w:ascii="等线" w:hAnsi="等线"/>
+          <w:b/>
+          <w:bCs/>
+          <w:caps w:val="false"/>
+          <w:smallCaps w:val="false"/>
+          <w:strike w:val="false"/>
+          <w:dstrike w:val="false"/>
+          <w:color w:val="auto"/>
+          <w:spacing w:val="75"/>
+          <w:kern w:val="2"/>
+          <w:position w:val="0"/>
+          <w:sz w:val="24"/>
+          <w:sz w:val="24"/>
+          <w:szCs w:val="24"/>
+          <w:vertAlign w:val="baseline"/>
+          <w:lang w:val="en-US" w:eastAsia="zh-CN" w:bidi="ar-SA"/>
+        </w:rPr>
+        <w:t>) is a basis of W. Define T by: Tv</w:t>
+      </w:r>
+      <w:r>
+        <w:rPr>
+          <w:rFonts w:eastAsia="Liberation Mono" w:cs="等线" w:ascii="等线" w:hAnsi="等线"/>
+          <w:b/>
+          <w:bCs/>
+          <w:caps w:val="false"/>
+          <w:smallCaps w:val="false"/>
+          <w:strike w:val="false"/>
+          <w:dstrike w:val="false"/>
+          <w:color w:val="auto"/>
+          <w:spacing w:val="75"/>
+          <w:kern w:val="2"/>
+          <w:sz w:val="24"/>
+          <w:szCs w:val="24"/>
+          <w:vertAlign w:val="subscript"/>
+          <w:lang w:val="en-US" w:eastAsia="zh-CN" w:bidi="ar-SA"/>
+        </w:rPr>
+        <w:t>j</w:t>
+      </w:r>
+      <w:r>
+        <w:rPr>
+          <w:rFonts w:eastAsia="Liberation Mono" w:cs="等线" w:ascii="等线" w:hAnsi="等线"/>
+          <w:b/>
+          <w:bCs/>
+          <w:caps w:val="false"/>
+          <w:smallCaps w:val="false"/>
+          <w:strike w:val="false"/>
+          <w:dstrike w:val="false"/>
+          <w:color w:val="auto"/>
+          <w:spacing w:val="75"/>
+          <w:kern w:val="2"/>
+          <w:position w:val="0"/>
+          <w:sz w:val="24"/>
+          <w:sz w:val="24"/>
+          <w:szCs w:val="24"/>
+          <w:vertAlign w:val="baseline"/>
+          <w:lang w:val="en-US" w:eastAsia="zh-CN" w:bidi="ar-SA"/>
+        </w:rPr>
+        <w:t>=w</w:t>
+      </w:r>
+      <w:r>
+        <w:rPr>
+          <w:rFonts w:eastAsia="Liberation Mono" w:cs="等线" w:ascii="等线" w:hAnsi="等线"/>
+          <w:b/>
+          <w:bCs/>
+          <w:caps w:val="false"/>
+          <w:smallCaps w:val="false"/>
+          <w:strike w:val="false"/>
+          <w:dstrike w:val="false"/>
+          <w:color w:val="auto"/>
+          <w:spacing w:val="75"/>
+          <w:kern w:val="2"/>
+          <w:sz w:val="24"/>
+          <w:szCs w:val="24"/>
+          <w:vertAlign w:val="subscript"/>
+          <w:lang w:val="en-US" w:eastAsia="zh-CN" w:bidi="ar-SA"/>
+        </w:rPr>
+        <w:t>j</w:t>
+      </w:r>
+      <w:r>
+        <w:rPr>
+          <w:rFonts w:eastAsia="Liberation Mono" w:cs="等线" w:ascii="等线" w:hAnsi="等线"/>
+          <w:b/>
+          <w:bCs/>
+          <w:caps w:val="false"/>
+          <w:smallCaps w:val="false"/>
+          <w:strike w:val="false"/>
+          <w:dstrike w:val="false"/>
+          <w:color w:val="auto"/>
+          <w:spacing w:val="75"/>
+          <w:kern w:val="2"/>
+          <w:position w:val="0"/>
+          <w:sz w:val="24"/>
+          <w:sz w:val="24"/>
+          <w:szCs w:val="24"/>
+          <w:vertAlign w:val="baseline"/>
+          <w:lang w:val="en-US" w:eastAsia="zh-CN" w:bidi="ar-SA"/>
+        </w:rPr>
+        <w:t>, 1≤j≤n. Because n≤m, Tv</w:t>
+      </w:r>
+      <w:r>
+        <w:rPr>
+          <w:rFonts w:eastAsia="Liberation Mono" w:cs="等线" w:ascii="等线" w:hAnsi="等线"/>
+          <w:b/>
+          <w:bCs/>
+          <w:caps w:val="false"/>
+          <w:smallCaps w:val="false"/>
+          <w:strike w:val="false"/>
+          <w:dstrike w:val="false"/>
+          <w:color w:val="auto"/>
+          <w:spacing w:val="75"/>
+          <w:kern w:val="2"/>
+          <w:sz w:val="24"/>
+          <w:szCs w:val="24"/>
+          <w:vertAlign w:val="subscript"/>
+          <w:lang w:val="en-US" w:eastAsia="zh-CN" w:bidi="ar-SA"/>
+        </w:rPr>
+        <w:t>j</w:t>
+      </w:r>
+      <w:r>
+        <w:rPr>
+          <w:rFonts w:eastAsia="Liberation Mono" w:cs="等线" w:ascii="等线" w:hAnsi="等线"/>
+          <w:b/>
+          <w:bCs/>
+          <w:caps w:val="false"/>
+          <w:smallCaps w:val="false"/>
+          <w:strike w:val="false"/>
+          <w:dstrike w:val="false"/>
+          <w:color w:val="auto"/>
+          <w:spacing w:val="75"/>
+          <w:kern w:val="2"/>
+          <w:position w:val="0"/>
+          <w:sz w:val="24"/>
+          <w:sz w:val="24"/>
+          <w:szCs w:val="24"/>
+          <w:vertAlign w:val="baseline"/>
+          <w:lang w:val="en-US" w:eastAsia="zh-CN" w:bidi="ar-SA"/>
+        </w:rPr>
+        <w:t>=w</w:t>
+      </w:r>
+      <w:r>
+        <w:rPr>
+          <w:rFonts w:eastAsia="Liberation Mono" w:cs="等线" w:ascii="等线" w:hAnsi="等线"/>
+          <w:b/>
+          <w:bCs/>
+          <w:caps w:val="false"/>
+          <w:smallCaps w:val="false"/>
+          <w:strike w:val="false"/>
+          <w:dstrike w:val="false"/>
+          <w:color w:val="auto"/>
+          <w:spacing w:val="75"/>
+          <w:kern w:val="2"/>
+          <w:sz w:val="24"/>
+          <w:szCs w:val="24"/>
+          <w:vertAlign w:val="subscript"/>
+          <w:lang w:val="en-US" w:eastAsia="zh-CN" w:bidi="ar-SA"/>
+        </w:rPr>
+        <w:t>j</w:t>
+      </w:r>
+      <w:r>
+        <w:rPr>
+          <w:rFonts w:eastAsia="Liberation Mono" w:cs="等线" w:ascii="等线" w:hAnsi="等线"/>
+          <w:b/>
+          <w:bCs/>
+          <w:caps w:val="false"/>
+          <w:smallCaps w:val="false"/>
+          <w:strike w:val="false"/>
+          <w:dstrike w:val="false"/>
+          <w:color w:val="auto"/>
+          <w:spacing w:val="75"/>
+          <w:kern w:val="2"/>
+          <w:position w:val="0"/>
+          <w:sz w:val="24"/>
+          <w:sz w:val="24"/>
+          <w:szCs w:val="24"/>
+          <w:vertAlign w:val="baseline"/>
+          <w:lang w:val="en-US" w:eastAsia="zh-CN" w:bidi="ar-SA"/>
+        </w:rPr>
+        <w:t xml:space="preserve"> (1≤j≤n) makes sense. Suppose v∈nullT. Because (v</w:t>
+      </w:r>
+      <w:r>
+        <w:rPr>
+          <w:rFonts w:eastAsia="Liberation Mono" w:cs="等线" w:ascii="等线" w:hAnsi="等线"/>
+          <w:b/>
+          <w:bCs/>
+          <w:caps w:val="false"/>
+          <w:smallCaps w:val="false"/>
+          <w:strike w:val="false"/>
+          <w:dstrike w:val="false"/>
+          <w:color w:val="auto"/>
+          <w:spacing w:val="75"/>
+          <w:kern w:val="2"/>
+          <w:sz w:val="24"/>
+          <w:szCs w:val="24"/>
+          <w:vertAlign w:val="subscript"/>
+          <w:lang w:val="en-US" w:eastAsia="zh-CN" w:bidi="ar-SA"/>
+        </w:rPr>
+        <w:t>1</w:t>
+      </w:r>
+      <w:r>
+        <w:rPr>
+          <w:rFonts w:eastAsia="Liberation Mono" w:cs="等线" w:ascii="等线" w:hAnsi="等线"/>
+          <w:b/>
+          <w:bCs/>
+          <w:caps w:val="false"/>
+          <w:smallCaps w:val="false"/>
+          <w:strike w:val="false"/>
+          <w:dstrike w:val="false"/>
+          <w:color w:val="auto"/>
+          <w:spacing w:val="75"/>
+          <w:kern w:val="2"/>
+          <w:position w:val="0"/>
+          <w:sz w:val="24"/>
+          <w:sz w:val="24"/>
+          <w:szCs w:val="24"/>
+          <w:vertAlign w:val="baseline"/>
+          <w:lang w:val="en-US" w:eastAsia="zh-CN" w:bidi="ar-SA"/>
+        </w:rPr>
+        <w:t>,…,v</w:t>
+      </w:r>
+      <w:r>
+        <w:rPr>
+          <w:rFonts w:eastAsia="Liberation Mono" w:cs="等线" w:ascii="等线" w:hAnsi="等线"/>
+          <w:b/>
+          <w:bCs/>
+          <w:caps w:val="false"/>
+          <w:smallCaps w:val="false"/>
+          <w:strike w:val="false"/>
+          <w:dstrike w:val="false"/>
+          <w:color w:val="auto"/>
+          <w:spacing w:val="75"/>
+          <w:kern w:val="2"/>
+          <w:sz w:val="24"/>
+          <w:szCs w:val="24"/>
+          <w:vertAlign w:val="subscript"/>
+          <w:lang w:val="en-US" w:eastAsia="zh-CN" w:bidi="ar-SA"/>
+        </w:rPr>
+        <w:t>n</w:t>
+      </w:r>
+      <w:r>
+        <w:rPr>
+          <w:rFonts w:eastAsia="Liberation Mono" w:cs="等线" w:ascii="等线" w:hAnsi="等线"/>
+          <w:b/>
+          <w:bCs/>
+          <w:caps w:val="false"/>
+          <w:smallCaps w:val="false"/>
+          <w:strike w:val="false"/>
+          <w:dstrike w:val="false"/>
+          <w:color w:val="auto"/>
+          <w:spacing w:val="75"/>
+          <w:kern w:val="2"/>
+          <w:position w:val="0"/>
+          <w:sz w:val="24"/>
+          <w:sz w:val="24"/>
+          <w:szCs w:val="24"/>
+          <w:vertAlign w:val="baseline"/>
+          <w:lang w:val="en-US" w:eastAsia="zh-CN" w:bidi="ar-SA"/>
+        </w:rPr>
+        <w:t>) is a basis of V, there exist a</w:t>
+      </w:r>
+      <w:r>
+        <w:rPr>
+          <w:rFonts w:eastAsia="Liberation Mono" w:cs="等线" w:ascii="等线" w:hAnsi="等线"/>
+          <w:b/>
+          <w:bCs/>
+          <w:caps w:val="false"/>
+          <w:smallCaps w:val="false"/>
+          <w:strike w:val="false"/>
+          <w:dstrike w:val="false"/>
+          <w:color w:val="auto"/>
+          <w:spacing w:val="75"/>
+          <w:kern w:val="2"/>
+          <w:sz w:val="24"/>
+          <w:szCs w:val="24"/>
+          <w:vertAlign w:val="subscript"/>
+          <w:lang w:val="en-US" w:eastAsia="zh-CN" w:bidi="ar-SA"/>
+        </w:rPr>
+        <w:t>1</w:t>
+      </w:r>
+      <w:r>
+        <w:rPr>
+          <w:rFonts w:eastAsia="Liberation Mono" w:cs="等线" w:ascii="等线" w:hAnsi="等线"/>
+          <w:b/>
+          <w:bCs/>
+          <w:caps w:val="false"/>
+          <w:smallCaps w:val="false"/>
+          <w:strike w:val="false"/>
+          <w:dstrike w:val="false"/>
+          <w:color w:val="auto"/>
+          <w:spacing w:val="75"/>
+          <w:kern w:val="2"/>
+          <w:position w:val="0"/>
+          <w:sz w:val="24"/>
+          <w:sz w:val="24"/>
+          <w:szCs w:val="24"/>
+          <w:vertAlign w:val="baseline"/>
+          <w:lang w:val="en-US" w:eastAsia="zh-CN" w:bidi="ar-SA"/>
+        </w:rPr>
+        <w:t>,…,a</w:t>
+      </w:r>
+      <w:r>
+        <w:rPr>
+          <w:rFonts w:eastAsia="Liberation Mono" w:cs="等线" w:ascii="等线" w:hAnsi="等线"/>
+          <w:b/>
+          <w:bCs/>
+          <w:caps w:val="false"/>
+          <w:smallCaps w:val="false"/>
+          <w:strike w:val="false"/>
+          <w:dstrike w:val="false"/>
+          <w:color w:val="auto"/>
+          <w:spacing w:val="75"/>
+          <w:kern w:val="2"/>
+          <w:sz w:val="24"/>
+          <w:szCs w:val="24"/>
+          <w:vertAlign w:val="subscript"/>
+          <w:lang w:val="en-US" w:eastAsia="zh-CN" w:bidi="ar-SA"/>
+        </w:rPr>
+        <w:t>n</w:t>
+      </w:r>
+      <w:r>
+        <w:rPr>
+          <w:rFonts w:eastAsia="Liberation Mono" w:cs="等线" w:ascii="等线" w:hAnsi="等线"/>
+          <w:b/>
+          <w:bCs/>
+          <w:caps w:val="false"/>
+          <w:smallCaps w:val="false"/>
+          <w:strike w:val="false"/>
+          <w:dstrike w:val="false"/>
+          <w:color w:val="auto"/>
+          <w:spacing w:val="75"/>
+          <w:kern w:val="2"/>
+          <w:position w:val="0"/>
+          <w:sz w:val="24"/>
+          <w:sz w:val="24"/>
+          <w:szCs w:val="24"/>
+          <w:vertAlign w:val="baseline"/>
+          <w:lang w:val="en-US" w:eastAsia="zh-CN" w:bidi="ar-SA"/>
+        </w:rPr>
+        <w:t>∈F such that v=∑</w:t>
+      </w:r>
+      <w:r>
+        <w:rPr>
+          <w:rFonts w:eastAsia="Liberation Mono" w:cs="等线" w:ascii="等线" w:hAnsi="等线"/>
+          <w:b/>
+          <w:bCs/>
+          <w:caps w:val="false"/>
+          <w:smallCaps w:val="false"/>
+          <w:strike w:val="false"/>
+          <w:dstrike w:val="false"/>
+          <w:color w:val="auto"/>
+          <w:spacing w:val="75"/>
+          <w:kern w:val="2"/>
+          <w:sz w:val="24"/>
+          <w:szCs w:val="24"/>
+          <w:vertAlign w:val="subscript"/>
+          <w:lang w:val="en-US" w:eastAsia="zh-CN" w:bidi="ar-SA"/>
+        </w:rPr>
+        <w:t>1≤j≤n</w:t>
+      </w:r>
+      <w:r>
+        <w:rPr>
+          <w:rFonts w:eastAsia="Liberation Mono" w:cs="等线" w:ascii="等线" w:hAnsi="等线"/>
+          <w:b/>
+          <w:bCs/>
+          <w:caps w:val="false"/>
+          <w:smallCaps w:val="false"/>
+          <w:strike w:val="false"/>
+          <w:dstrike w:val="false"/>
+          <w:color w:val="auto"/>
+          <w:spacing w:val="75"/>
+          <w:kern w:val="2"/>
+          <w:position w:val="0"/>
+          <w:sz w:val="24"/>
+          <w:sz w:val="24"/>
+          <w:szCs w:val="24"/>
+          <w:vertAlign w:val="baseline"/>
+          <w:lang w:val="en-US" w:eastAsia="zh-CN" w:bidi="ar-SA"/>
+        </w:rPr>
+        <w:t>a</w:t>
+      </w:r>
+      <w:r>
+        <w:rPr>
+          <w:rFonts w:eastAsia="Liberation Mono" w:cs="等线" w:ascii="等线" w:hAnsi="等线"/>
+          <w:b/>
+          <w:bCs/>
+          <w:caps w:val="false"/>
+          <w:smallCaps w:val="false"/>
+          <w:strike w:val="false"/>
+          <w:dstrike w:val="false"/>
+          <w:color w:val="auto"/>
+          <w:spacing w:val="75"/>
+          <w:kern w:val="2"/>
+          <w:sz w:val="24"/>
+          <w:szCs w:val="24"/>
+          <w:vertAlign w:val="subscript"/>
+          <w:lang w:val="en-US" w:eastAsia="zh-CN" w:bidi="ar-SA"/>
+        </w:rPr>
+        <w:t>j</w:t>
+      </w:r>
+      <w:r>
+        <w:rPr>
+          <w:rFonts w:eastAsia="Liberation Mono" w:cs="等线" w:ascii="等线" w:hAnsi="等线"/>
+          <w:b/>
+          <w:bCs/>
+          <w:caps w:val="false"/>
+          <w:smallCaps w:val="false"/>
+          <w:strike w:val="false"/>
+          <w:dstrike w:val="false"/>
+          <w:color w:val="auto"/>
+          <w:spacing w:val="75"/>
+          <w:kern w:val="2"/>
+          <w:position w:val="0"/>
+          <w:sz w:val="24"/>
+          <w:sz w:val="24"/>
+          <w:szCs w:val="24"/>
+          <w:vertAlign w:val="baseline"/>
+          <w:lang w:val="en-US" w:eastAsia="zh-CN" w:bidi="ar-SA"/>
+        </w:rPr>
+        <w:t>v</w:t>
+      </w:r>
+      <w:r>
+        <w:rPr>
+          <w:rFonts w:eastAsia="Liberation Mono" w:cs="等线" w:ascii="等线" w:hAnsi="等线"/>
+          <w:b/>
+          <w:bCs/>
+          <w:caps w:val="false"/>
+          <w:smallCaps w:val="false"/>
+          <w:strike w:val="false"/>
+          <w:dstrike w:val="false"/>
+          <w:color w:val="auto"/>
+          <w:spacing w:val="75"/>
+          <w:kern w:val="2"/>
+          <w:sz w:val="24"/>
+          <w:szCs w:val="24"/>
+          <w:vertAlign w:val="subscript"/>
+          <w:lang w:val="en-US" w:eastAsia="zh-CN" w:bidi="ar-SA"/>
+        </w:rPr>
+        <w:t>j</w:t>
+      </w:r>
+      <w:r>
+        <w:rPr>
+          <w:rFonts w:eastAsia="Liberation Mono" w:cs="等线" w:ascii="等线" w:hAnsi="等线"/>
+          <w:b/>
+          <w:bCs/>
+          <w:caps w:val="false"/>
+          <w:smallCaps w:val="false"/>
+          <w:strike w:val="false"/>
+          <w:dstrike w:val="false"/>
+          <w:color w:val="auto"/>
+          <w:spacing w:val="75"/>
+          <w:kern w:val="2"/>
+          <w:position w:val="0"/>
+          <w:sz w:val="24"/>
+          <w:sz w:val="24"/>
+          <w:szCs w:val="24"/>
+          <w:vertAlign w:val="baseline"/>
+          <w:lang w:val="en-US" w:eastAsia="zh-CN" w:bidi="ar-SA"/>
+        </w:rPr>
+        <w:t>. Applying T for both sides: Tv=T(∑</w:t>
+      </w:r>
+      <w:r>
+        <w:rPr>
+          <w:rFonts w:eastAsia="Liberation Mono" w:cs="等线" w:ascii="等线" w:hAnsi="等线"/>
+          <w:b/>
+          <w:bCs/>
+          <w:caps w:val="false"/>
+          <w:smallCaps w:val="false"/>
+          <w:strike w:val="false"/>
+          <w:dstrike w:val="false"/>
+          <w:color w:val="auto"/>
+          <w:spacing w:val="75"/>
+          <w:kern w:val="2"/>
+          <w:sz w:val="24"/>
+          <w:szCs w:val="24"/>
+          <w:vertAlign w:val="subscript"/>
+          <w:lang w:val="en-US" w:eastAsia="zh-CN" w:bidi="ar-SA"/>
+        </w:rPr>
+        <w:t>1≤j≤n</w:t>
+      </w:r>
+      <w:r>
+        <w:rPr>
+          <w:rFonts w:eastAsia="Liberation Mono" w:cs="等线" w:ascii="等线" w:hAnsi="等线"/>
+          <w:b/>
+          <w:bCs/>
+          <w:caps w:val="false"/>
+          <w:smallCaps w:val="false"/>
+          <w:strike w:val="false"/>
+          <w:dstrike w:val="false"/>
+          <w:color w:val="auto"/>
+          <w:spacing w:val="75"/>
+          <w:kern w:val="2"/>
+          <w:position w:val="0"/>
+          <w:sz w:val="24"/>
+          <w:sz w:val="24"/>
+          <w:szCs w:val="24"/>
+          <w:vertAlign w:val="baseline"/>
+          <w:lang w:val="en-US" w:eastAsia="zh-CN" w:bidi="ar-SA"/>
+        </w:rPr>
+        <w:t>a</w:t>
+      </w:r>
+      <w:r>
+        <w:rPr>
+          <w:rFonts w:eastAsia="Liberation Mono" w:cs="等线" w:ascii="等线" w:hAnsi="等线"/>
+          <w:b/>
+          <w:bCs/>
+          <w:caps w:val="false"/>
+          <w:smallCaps w:val="false"/>
+          <w:strike w:val="false"/>
+          <w:dstrike w:val="false"/>
+          <w:color w:val="auto"/>
+          <w:spacing w:val="75"/>
+          <w:kern w:val="2"/>
+          <w:sz w:val="24"/>
+          <w:szCs w:val="24"/>
+          <w:vertAlign w:val="subscript"/>
+          <w:lang w:val="en-US" w:eastAsia="zh-CN" w:bidi="ar-SA"/>
+        </w:rPr>
+        <w:t>j</w:t>
+      </w:r>
+      <w:r>
+        <w:rPr>
+          <w:rFonts w:eastAsia="Liberation Mono" w:cs="等线" w:ascii="等线" w:hAnsi="等线"/>
+          <w:b/>
+          <w:bCs/>
+          <w:caps w:val="false"/>
+          <w:smallCaps w:val="false"/>
+          <w:strike w:val="false"/>
+          <w:dstrike w:val="false"/>
+          <w:color w:val="auto"/>
+          <w:spacing w:val="75"/>
+          <w:kern w:val="2"/>
+          <w:position w:val="0"/>
+          <w:sz w:val="24"/>
+          <w:sz w:val="24"/>
+          <w:szCs w:val="24"/>
+          <w:vertAlign w:val="baseline"/>
+          <w:lang w:val="en-US" w:eastAsia="zh-CN" w:bidi="ar-SA"/>
+        </w:rPr>
+        <w:t>v</w:t>
+      </w:r>
+      <w:r>
+        <w:rPr>
+          <w:rFonts w:eastAsia="Liberation Mono" w:cs="等线" w:ascii="等线" w:hAnsi="等线"/>
+          <w:b/>
+          <w:bCs/>
+          <w:caps w:val="false"/>
+          <w:smallCaps w:val="false"/>
+          <w:strike w:val="false"/>
+          <w:dstrike w:val="false"/>
+          <w:color w:val="auto"/>
+          <w:spacing w:val="75"/>
+          <w:kern w:val="2"/>
+          <w:sz w:val="24"/>
+          <w:szCs w:val="24"/>
+          <w:vertAlign w:val="subscript"/>
+          <w:lang w:val="en-US" w:eastAsia="zh-CN" w:bidi="ar-SA"/>
+        </w:rPr>
+        <w:t>j</w:t>
+      </w:r>
+      <w:r>
+        <w:rPr>
+          <w:rFonts w:eastAsia="Liberation Mono" w:cs="等线" w:ascii="等线" w:hAnsi="等线"/>
+          <w:b/>
+          <w:bCs/>
+          <w:caps w:val="false"/>
+          <w:smallCaps w:val="false"/>
+          <w:strike w:val="false"/>
+          <w:dstrike w:val="false"/>
+          <w:color w:val="auto"/>
+          <w:spacing w:val="75"/>
+          <w:kern w:val="2"/>
+          <w:position w:val="0"/>
+          <w:sz w:val="24"/>
+          <w:sz w:val="24"/>
+          <w:szCs w:val="24"/>
+          <w:vertAlign w:val="baseline"/>
+          <w:lang w:val="en-US" w:eastAsia="zh-CN" w:bidi="ar-SA"/>
+        </w:rPr>
+        <w:t>)=∑</w:t>
+      </w:r>
+      <w:r>
+        <w:rPr>
+          <w:rFonts w:eastAsia="Liberation Mono" w:cs="等线" w:ascii="等线" w:hAnsi="等线"/>
+          <w:b/>
+          <w:bCs/>
+          <w:caps w:val="false"/>
+          <w:smallCaps w:val="false"/>
+          <w:strike w:val="false"/>
+          <w:dstrike w:val="false"/>
+          <w:color w:val="auto"/>
+          <w:spacing w:val="75"/>
+          <w:kern w:val="2"/>
+          <w:sz w:val="24"/>
+          <w:szCs w:val="24"/>
+          <w:vertAlign w:val="subscript"/>
+          <w:lang w:val="en-US" w:eastAsia="zh-CN" w:bidi="ar-SA"/>
+        </w:rPr>
+        <w:t>1≤j≤n</w:t>
+      </w:r>
+      <w:r>
+        <w:rPr>
+          <w:rFonts w:eastAsia="Liberation Mono" w:cs="等线" w:ascii="等线" w:hAnsi="等线"/>
+          <w:b/>
+          <w:bCs/>
+          <w:caps w:val="false"/>
+          <w:smallCaps w:val="false"/>
+          <w:strike w:val="false"/>
+          <w:dstrike w:val="false"/>
+          <w:color w:val="auto"/>
+          <w:spacing w:val="75"/>
+          <w:kern w:val="2"/>
+          <w:position w:val="0"/>
+          <w:sz w:val="24"/>
+          <w:sz w:val="24"/>
+          <w:szCs w:val="24"/>
+          <w:vertAlign w:val="baseline"/>
+          <w:lang w:val="en-US" w:eastAsia="zh-CN" w:bidi="ar-SA"/>
+        </w:rPr>
+        <w:t>a</w:t>
+      </w:r>
+      <w:r>
+        <w:rPr>
+          <w:rFonts w:eastAsia="Liberation Mono" w:cs="等线" w:ascii="等线" w:hAnsi="等线"/>
+          <w:b/>
+          <w:bCs/>
+          <w:caps w:val="false"/>
+          <w:smallCaps w:val="false"/>
+          <w:strike w:val="false"/>
+          <w:dstrike w:val="false"/>
+          <w:color w:val="auto"/>
+          <w:spacing w:val="75"/>
+          <w:kern w:val="2"/>
+          <w:sz w:val="24"/>
+          <w:szCs w:val="24"/>
+          <w:vertAlign w:val="subscript"/>
+          <w:lang w:val="en-US" w:eastAsia="zh-CN" w:bidi="ar-SA"/>
+        </w:rPr>
+        <w:t>j</w:t>
+      </w:r>
+      <w:r>
+        <w:rPr>
+          <w:rFonts w:eastAsia="Liberation Mono" w:cs="等线" w:ascii="等线" w:hAnsi="等线"/>
+          <w:b/>
+          <w:bCs/>
+          <w:caps w:val="false"/>
+          <w:smallCaps w:val="false"/>
+          <w:strike w:val="false"/>
+          <w:dstrike w:val="false"/>
+          <w:color w:val="auto"/>
+          <w:spacing w:val="75"/>
+          <w:kern w:val="2"/>
+          <w:position w:val="0"/>
+          <w:sz w:val="24"/>
+          <w:sz w:val="24"/>
+          <w:szCs w:val="24"/>
+          <w:vertAlign w:val="baseline"/>
+          <w:lang w:val="en-US" w:eastAsia="zh-CN" w:bidi="ar-SA"/>
+        </w:rPr>
+        <w:t>Tv</w:t>
+      </w:r>
+      <w:r>
+        <w:rPr>
+          <w:rFonts w:eastAsia="Liberation Mono" w:cs="等线" w:ascii="等线" w:hAnsi="等线"/>
+          <w:b/>
+          <w:bCs/>
+          <w:caps w:val="false"/>
+          <w:smallCaps w:val="false"/>
+          <w:strike w:val="false"/>
+          <w:dstrike w:val="false"/>
+          <w:color w:val="auto"/>
+          <w:spacing w:val="75"/>
+          <w:kern w:val="2"/>
+          <w:sz w:val="24"/>
+          <w:szCs w:val="24"/>
+          <w:vertAlign w:val="subscript"/>
+          <w:lang w:val="en-US" w:eastAsia="zh-CN" w:bidi="ar-SA"/>
+        </w:rPr>
+        <w:t>j</w:t>
+      </w:r>
+      <w:r>
+        <w:rPr>
+          <w:rFonts w:eastAsia="Liberation Mono" w:cs="等线" w:ascii="等线" w:hAnsi="等线"/>
+          <w:b/>
+          <w:bCs/>
+          <w:caps w:val="false"/>
+          <w:smallCaps w:val="false"/>
+          <w:strike w:val="false"/>
+          <w:dstrike w:val="false"/>
+          <w:color w:val="auto"/>
+          <w:spacing w:val="75"/>
+          <w:kern w:val="2"/>
+          <w:position w:val="0"/>
+          <w:sz w:val="24"/>
+          <w:sz w:val="24"/>
+          <w:szCs w:val="24"/>
+          <w:vertAlign w:val="baseline"/>
+          <w:lang w:val="en-US" w:eastAsia="zh-CN" w:bidi="ar-SA"/>
+        </w:rPr>
+        <w:t>=∑</w:t>
+      </w:r>
+      <w:r>
+        <w:rPr>
+          <w:rFonts w:eastAsia="Liberation Mono" w:cs="等线" w:ascii="等线" w:hAnsi="等线"/>
+          <w:b/>
+          <w:bCs/>
+          <w:caps w:val="false"/>
+          <w:smallCaps w:val="false"/>
+          <w:strike w:val="false"/>
+          <w:dstrike w:val="false"/>
+          <w:color w:val="auto"/>
+          <w:spacing w:val="75"/>
+          <w:kern w:val="2"/>
+          <w:sz w:val="24"/>
+          <w:szCs w:val="24"/>
+          <w:vertAlign w:val="subscript"/>
+          <w:lang w:val="en-US" w:eastAsia="zh-CN" w:bidi="ar-SA"/>
+        </w:rPr>
+        <w:t>1≤j≤n</w:t>
+      </w:r>
+      <w:r>
+        <w:rPr>
+          <w:rFonts w:eastAsia="Liberation Mono" w:cs="等线" w:ascii="等线" w:hAnsi="等线"/>
+          <w:b/>
+          <w:bCs/>
+          <w:caps w:val="false"/>
+          <w:smallCaps w:val="false"/>
+          <w:strike w:val="false"/>
+          <w:dstrike w:val="false"/>
+          <w:color w:val="auto"/>
+          <w:spacing w:val="75"/>
+          <w:kern w:val="2"/>
+          <w:position w:val="0"/>
+          <w:sz w:val="24"/>
+          <w:sz w:val="24"/>
+          <w:szCs w:val="24"/>
+          <w:vertAlign w:val="baseline"/>
+          <w:lang w:val="en-US" w:eastAsia="zh-CN" w:bidi="ar-SA"/>
+        </w:rPr>
+        <w:t>a</w:t>
+      </w:r>
+      <w:r>
+        <w:rPr>
+          <w:rFonts w:eastAsia="Liberation Mono" w:cs="等线" w:ascii="等线" w:hAnsi="等线"/>
+          <w:b/>
+          <w:bCs/>
+          <w:caps w:val="false"/>
+          <w:smallCaps w:val="false"/>
+          <w:strike w:val="false"/>
+          <w:dstrike w:val="false"/>
+          <w:color w:val="auto"/>
+          <w:spacing w:val="75"/>
+          <w:kern w:val="2"/>
+          <w:sz w:val="24"/>
+          <w:szCs w:val="24"/>
+          <w:vertAlign w:val="subscript"/>
+          <w:lang w:val="en-US" w:eastAsia="zh-CN" w:bidi="ar-SA"/>
+        </w:rPr>
+        <w:t>j</w:t>
+      </w:r>
+      <w:r>
+        <w:rPr>
+          <w:rFonts w:eastAsia="Liberation Mono" w:cs="等线" w:ascii="等线" w:hAnsi="等线"/>
+          <w:b/>
+          <w:bCs/>
+          <w:caps w:val="false"/>
+          <w:smallCaps w:val="false"/>
+          <w:strike w:val="false"/>
+          <w:dstrike w:val="false"/>
+          <w:color w:val="auto"/>
+          <w:spacing w:val="75"/>
+          <w:kern w:val="2"/>
+          <w:position w:val="0"/>
+          <w:sz w:val="24"/>
+          <w:sz w:val="24"/>
+          <w:szCs w:val="24"/>
+          <w:vertAlign w:val="baseline"/>
+          <w:lang w:val="en-US" w:eastAsia="zh-CN" w:bidi="ar-SA"/>
+        </w:rPr>
+        <w:t>w</w:t>
+      </w:r>
+      <w:r>
+        <w:rPr>
+          <w:rFonts w:eastAsia="Liberation Mono" w:cs="等线" w:ascii="等线" w:hAnsi="等线"/>
+          <w:b/>
+          <w:bCs/>
+          <w:caps w:val="false"/>
+          <w:smallCaps w:val="false"/>
+          <w:strike w:val="false"/>
+          <w:dstrike w:val="false"/>
+          <w:color w:val="auto"/>
+          <w:spacing w:val="75"/>
+          <w:kern w:val="2"/>
+          <w:sz w:val="24"/>
+          <w:szCs w:val="24"/>
+          <w:vertAlign w:val="subscript"/>
+          <w:lang w:val="en-US" w:eastAsia="zh-CN" w:bidi="ar-SA"/>
+        </w:rPr>
+        <w:t>j</w:t>
+      </w:r>
+      <w:r>
+        <w:rPr>
+          <w:rFonts w:eastAsia="Liberation Mono" w:cs="等线" w:ascii="等线" w:hAnsi="等线"/>
+          <w:b/>
+          <w:bCs/>
+          <w:caps w:val="false"/>
+          <w:smallCaps w:val="false"/>
+          <w:strike w:val="false"/>
+          <w:dstrike w:val="false"/>
+          <w:color w:val="auto"/>
+          <w:spacing w:val="75"/>
+          <w:kern w:val="2"/>
+          <w:position w:val="0"/>
+          <w:sz w:val="24"/>
+          <w:sz w:val="24"/>
+          <w:szCs w:val="24"/>
+          <w:vertAlign w:val="baseline"/>
+          <w:lang w:val="en-US" w:eastAsia="zh-CN" w:bidi="ar-SA"/>
+        </w:rPr>
+        <w:t>. Cause w</w:t>
+      </w:r>
+      <w:r>
+        <w:rPr>
+          <w:rFonts w:eastAsia="Liberation Mono" w:cs="等线" w:ascii="等线" w:hAnsi="等线"/>
+          <w:b/>
+          <w:bCs/>
+          <w:caps w:val="false"/>
+          <w:smallCaps w:val="false"/>
+          <w:strike w:val="false"/>
+          <w:dstrike w:val="false"/>
+          <w:color w:val="auto"/>
+          <w:spacing w:val="75"/>
+          <w:kern w:val="2"/>
+          <w:sz w:val="24"/>
+          <w:szCs w:val="24"/>
+          <w:vertAlign w:val="subscript"/>
+          <w:lang w:val="en-US" w:eastAsia="zh-CN" w:bidi="ar-SA"/>
+        </w:rPr>
+        <w:t>1</w:t>
+      </w:r>
+      <w:r>
+        <w:rPr>
+          <w:rFonts w:eastAsia="Liberation Mono" w:cs="等线" w:ascii="等线" w:hAnsi="等线"/>
+          <w:b/>
+          <w:bCs/>
+          <w:caps w:val="false"/>
+          <w:smallCaps w:val="false"/>
+          <w:strike w:val="false"/>
+          <w:dstrike w:val="false"/>
+          <w:color w:val="auto"/>
+          <w:spacing w:val="75"/>
+          <w:kern w:val="2"/>
+          <w:position w:val="0"/>
+          <w:sz w:val="24"/>
+          <w:sz w:val="24"/>
+          <w:szCs w:val="24"/>
+          <w:vertAlign w:val="baseline"/>
+          <w:lang w:val="en-US" w:eastAsia="zh-CN" w:bidi="ar-SA"/>
+        </w:rPr>
+        <w:t>,…,w</w:t>
+      </w:r>
+      <w:r>
+        <w:rPr>
+          <w:rFonts w:eastAsia="Liberation Mono" w:cs="等线" w:ascii="等线" w:hAnsi="等线"/>
+          <w:b/>
+          <w:bCs/>
+          <w:caps w:val="false"/>
+          <w:smallCaps w:val="false"/>
+          <w:strike w:val="false"/>
+          <w:dstrike w:val="false"/>
+          <w:color w:val="auto"/>
+          <w:spacing w:val="75"/>
+          <w:kern w:val="2"/>
+          <w:sz w:val="24"/>
+          <w:szCs w:val="24"/>
+          <w:vertAlign w:val="subscript"/>
+          <w:lang w:val="en-US" w:eastAsia="zh-CN" w:bidi="ar-SA"/>
+        </w:rPr>
+        <w:t xml:space="preserve">m </w:t>
+      </w:r>
+      <w:r>
+        <w:rPr>
+          <w:rFonts w:eastAsia="Liberation Mono" w:cs="等线" w:ascii="等线" w:hAnsi="等线"/>
+          <w:b/>
+          <w:bCs/>
+          <w:caps w:val="false"/>
+          <w:smallCaps w:val="false"/>
+          <w:strike w:val="false"/>
+          <w:dstrike w:val="false"/>
+          <w:color w:val="auto"/>
+          <w:spacing w:val="75"/>
+          <w:kern w:val="2"/>
+          <w:position w:val="0"/>
+          <w:sz w:val="24"/>
+          <w:sz w:val="24"/>
+          <w:szCs w:val="24"/>
+          <w:vertAlign w:val="baseline"/>
+          <w:lang w:val="en-US" w:eastAsia="zh-CN" w:bidi="ar-SA"/>
+        </w:rPr>
+        <w:t>is linearly independent which means w</w:t>
+      </w:r>
+      <w:r>
+        <w:rPr>
+          <w:rFonts w:eastAsia="Liberation Mono" w:cs="等线" w:ascii="等线" w:hAnsi="等线"/>
+          <w:b/>
+          <w:bCs/>
+          <w:caps w:val="false"/>
+          <w:smallCaps w:val="false"/>
+          <w:strike w:val="false"/>
+          <w:dstrike w:val="false"/>
+          <w:color w:val="auto"/>
+          <w:spacing w:val="75"/>
+          <w:kern w:val="2"/>
+          <w:sz w:val="24"/>
+          <w:szCs w:val="24"/>
+          <w:vertAlign w:val="subscript"/>
+          <w:lang w:val="en-US" w:eastAsia="zh-CN" w:bidi="ar-SA"/>
+        </w:rPr>
+        <w:t>1</w:t>
+      </w:r>
+      <w:r>
+        <w:rPr>
+          <w:rFonts w:eastAsia="Liberation Mono" w:cs="等线" w:ascii="等线" w:hAnsi="等线"/>
+          <w:b/>
+          <w:bCs/>
+          <w:caps w:val="false"/>
+          <w:smallCaps w:val="false"/>
+          <w:strike w:val="false"/>
+          <w:dstrike w:val="false"/>
+          <w:color w:val="auto"/>
+          <w:spacing w:val="75"/>
+          <w:kern w:val="2"/>
+          <w:position w:val="0"/>
+          <w:sz w:val="24"/>
+          <w:sz w:val="24"/>
+          <w:szCs w:val="24"/>
+          <w:vertAlign w:val="baseline"/>
+          <w:lang w:val="en-US" w:eastAsia="zh-CN" w:bidi="ar-SA"/>
+        </w:rPr>
+        <w:t>,…,w</w:t>
+      </w:r>
+      <w:r>
+        <w:rPr>
+          <w:rFonts w:eastAsia="Liberation Mono" w:cs="等线" w:ascii="等线" w:hAnsi="等线"/>
+          <w:b/>
+          <w:bCs/>
+          <w:caps w:val="false"/>
+          <w:smallCaps w:val="false"/>
+          <w:strike w:val="false"/>
+          <w:dstrike w:val="false"/>
+          <w:color w:val="auto"/>
+          <w:spacing w:val="75"/>
+          <w:kern w:val="2"/>
+          <w:sz w:val="24"/>
+          <w:szCs w:val="24"/>
+          <w:vertAlign w:val="subscript"/>
+          <w:lang w:val="en-US" w:eastAsia="zh-CN" w:bidi="ar-SA"/>
+        </w:rPr>
+        <w:t xml:space="preserve">n </w:t>
+      </w:r>
+      <w:r>
+        <w:rPr>
+          <w:rFonts w:eastAsia="Liberation Mono" w:cs="等线" w:ascii="等线" w:hAnsi="等线"/>
+          <w:b/>
+          <w:bCs/>
+          <w:caps w:val="false"/>
+          <w:smallCaps w:val="false"/>
+          <w:strike w:val="false"/>
+          <w:dstrike w:val="false"/>
+          <w:color w:val="auto"/>
+          <w:spacing w:val="75"/>
+          <w:kern w:val="2"/>
+          <w:position w:val="0"/>
+          <w:sz w:val="24"/>
+          <w:sz w:val="24"/>
+          <w:szCs w:val="24"/>
+          <w:vertAlign w:val="baseline"/>
+          <w:lang w:val="en-US" w:eastAsia="zh-CN" w:bidi="ar-SA"/>
+        </w:rPr>
+        <w:t>is linearly independent either, 0=Tv=∑</w:t>
+      </w:r>
+      <w:r>
+        <w:rPr>
+          <w:rFonts w:eastAsia="Liberation Mono" w:cs="等线" w:ascii="等线" w:hAnsi="等线"/>
+          <w:b/>
+          <w:bCs/>
+          <w:caps w:val="false"/>
+          <w:smallCaps w:val="false"/>
+          <w:strike w:val="false"/>
+          <w:dstrike w:val="false"/>
+          <w:color w:val="auto"/>
+          <w:spacing w:val="75"/>
+          <w:kern w:val="2"/>
+          <w:sz w:val="24"/>
+          <w:szCs w:val="24"/>
+          <w:vertAlign w:val="subscript"/>
+          <w:lang w:val="en-US" w:eastAsia="zh-CN" w:bidi="ar-SA"/>
+        </w:rPr>
+        <w:t>1≤j≤n</w:t>
+      </w:r>
+      <w:r>
+        <w:rPr>
+          <w:rFonts w:eastAsia="Liberation Mono" w:cs="等线" w:ascii="等线" w:hAnsi="等线"/>
+          <w:b/>
+          <w:bCs/>
+          <w:caps w:val="false"/>
+          <w:smallCaps w:val="false"/>
+          <w:strike w:val="false"/>
+          <w:dstrike w:val="false"/>
+          <w:color w:val="auto"/>
+          <w:spacing w:val="75"/>
+          <w:kern w:val="2"/>
+          <w:position w:val="0"/>
+          <w:sz w:val="24"/>
+          <w:sz w:val="24"/>
+          <w:szCs w:val="24"/>
+          <w:vertAlign w:val="baseline"/>
+          <w:lang w:val="en-US" w:eastAsia="zh-CN" w:bidi="ar-SA"/>
+        </w:rPr>
+        <w:t>a</w:t>
+      </w:r>
+      <w:r>
+        <w:rPr>
+          <w:rFonts w:eastAsia="Liberation Mono" w:cs="等线" w:ascii="等线" w:hAnsi="等线"/>
+          <w:b/>
+          <w:bCs/>
+          <w:caps w:val="false"/>
+          <w:smallCaps w:val="false"/>
+          <w:strike w:val="false"/>
+          <w:dstrike w:val="false"/>
+          <w:color w:val="auto"/>
+          <w:spacing w:val="75"/>
+          <w:kern w:val="2"/>
+          <w:sz w:val="24"/>
+          <w:szCs w:val="24"/>
+          <w:vertAlign w:val="subscript"/>
+          <w:lang w:val="en-US" w:eastAsia="zh-CN" w:bidi="ar-SA"/>
+        </w:rPr>
+        <w:t>j</w:t>
+      </w:r>
+      <w:r>
+        <w:rPr>
+          <w:rFonts w:eastAsia="Liberation Mono" w:cs="等线" w:ascii="等线" w:hAnsi="等线"/>
+          <w:b/>
+          <w:bCs/>
+          <w:caps w:val="false"/>
+          <w:smallCaps w:val="false"/>
+          <w:strike w:val="false"/>
+          <w:dstrike w:val="false"/>
+          <w:color w:val="auto"/>
+          <w:spacing w:val="75"/>
+          <w:kern w:val="2"/>
+          <w:position w:val="0"/>
+          <w:sz w:val="24"/>
+          <w:sz w:val="24"/>
+          <w:szCs w:val="24"/>
+          <w:vertAlign w:val="baseline"/>
+          <w:lang w:val="en-US" w:eastAsia="zh-CN" w:bidi="ar-SA"/>
+        </w:rPr>
+        <w:t>w</w:t>
+      </w:r>
+      <w:r>
+        <w:rPr>
+          <w:rFonts w:eastAsia="Liberation Mono" w:cs="等线" w:ascii="等线" w:hAnsi="等线"/>
+          <w:b/>
+          <w:bCs/>
+          <w:caps w:val="false"/>
+          <w:smallCaps w:val="false"/>
+          <w:strike w:val="false"/>
+          <w:dstrike w:val="false"/>
+          <w:color w:val="auto"/>
+          <w:spacing w:val="75"/>
+          <w:kern w:val="2"/>
+          <w:sz w:val="24"/>
+          <w:szCs w:val="24"/>
+          <w:vertAlign w:val="subscript"/>
+          <w:lang w:val="en-US" w:eastAsia="zh-CN" w:bidi="ar-SA"/>
+        </w:rPr>
+        <w:t xml:space="preserve">j </w:t>
+      </w:r>
+      <w:r>
+        <w:rPr>
+          <w:rFonts w:eastAsia="Liberation Mono" w:cs="等线" w:ascii="等线" w:hAnsi="等线"/>
+          <w:b/>
+          <w:bCs/>
+          <w:caps w:val="false"/>
+          <w:smallCaps w:val="false"/>
+          <w:strike w:val="false"/>
+          <w:dstrike w:val="false"/>
+          <w:color w:val="auto"/>
+          <w:spacing w:val="75"/>
+          <w:kern w:val="2"/>
+          <w:position w:val="0"/>
+          <w:sz w:val="24"/>
+          <w:sz w:val="24"/>
+          <w:szCs w:val="24"/>
+          <w:vertAlign w:val="baseline"/>
+          <w:lang w:val="en-US" w:eastAsia="zh-CN" w:bidi="ar-SA"/>
+        </w:rPr>
+        <w:t>if and only if a</w:t>
+      </w:r>
+      <w:r>
+        <w:rPr>
+          <w:rFonts w:eastAsia="Liberation Mono" w:cs="等线" w:ascii="等线" w:hAnsi="等线"/>
+          <w:b/>
+          <w:bCs/>
+          <w:caps w:val="false"/>
+          <w:smallCaps w:val="false"/>
+          <w:strike w:val="false"/>
+          <w:dstrike w:val="false"/>
+          <w:color w:val="auto"/>
+          <w:spacing w:val="75"/>
+          <w:kern w:val="2"/>
+          <w:sz w:val="24"/>
+          <w:szCs w:val="24"/>
+          <w:vertAlign w:val="subscript"/>
+          <w:lang w:val="en-US" w:eastAsia="zh-CN" w:bidi="ar-SA"/>
+        </w:rPr>
+        <w:t>j</w:t>
+      </w:r>
+      <w:r>
+        <w:rPr>
+          <w:rFonts w:eastAsia="Liberation Mono" w:cs="等线" w:ascii="等线" w:hAnsi="等线"/>
+          <w:b/>
+          <w:bCs/>
+          <w:caps w:val="false"/>
+          <w:smallCaps w:val="false"/>
+          <w:strike w:val="false"/>
+          <w:dstrike w:val="false"/>
+          <w:color w:val="auto"/>
+          <w:spacing w:val="75"/>
+          <w:kern w:val="2"/>
+          <w:position w:val="0"/>
+          <w:sz w:val="24"/>
+          <w:sz w:val="24"/>
+          <w:szCs w:val="24"/>
+          <w:vertAlign w:val="baseline"/>
+          <w:lang w:val="en-US" w:eastAsia="zh-CN" w:bidi="ar-SA"/>
+        </w:rPr>
+        <w:t>=0. Thus nullT={0}, in other words, T is injective as desire.</w:t>
+      </w:r>
+      <w:r>
+        <w:rPr>
+          <w:rFonts w:eastAsia="Liberation Mono" w:cs="等线" w:ascii="等线" w:hAnsi="等线"/>
+          <w:b/>
+          <w:bCs/>
+          <w:caps w:val="false"/>
+          <w:smallCaps w:val="false"/>
+          <w:strike w:val="false"/>
+          <w:dstrike w:val="false"/>
+          <w:color w:val="C9211E"/>
+          <w:spacing w:val="75"/>
+          <w:kern w:val="2"/>
+          <w:position w:val="0"/>
+          <w:sz w:val="24"/>
+          <w:sz w:val="24"/>
+          <w:szCs w:val="24"/>
+          <w:vertAlign w:val="baseline"/>
+          <w:lang w:val="en-US" w:eastAsia="zh-CN" w:bidi="ar-SA"/>
+        </w:rPr>
+        <w:t>(Here if we define T as T(z</w:t>
+      </w:r>
+      <w:r>
+        <w:rPr>
+          <w:rFonts w:eastAsia="Liberation Mono" w:cs="等线" w:ascii="等线" w:hAnsi="等线"/>
+          <w:b/>
+          <w:bCs/>
+          <w:caps w:val="false"/>
+          <w:smallCaps w:val="false"/>
+          <w:strike w:val="false"/>
+          <w:dstrike w:val="false"/>
+          <w:color w:val="C9211E"/>
+          <w:spacing w:val="75"/>
+          <w:kern w:val="2"/>
+          <w:sz w:val="24"/>
+          <w:szCs w:val="24"/>
+          <w:vertAlign w:val="subscript"/>
+          <w:lang w:val="en-US" w:eastAsia="zh-CN" w:bidi="ar-SA"/>
+        </w:rPr>
+        <w:t>1</w:t>
+      </w:r>
+      <w:r>
+        <w:rPr>
+          <w:rFonts w:eastAsia="Liberation Mono" w:cs="等线" w:ascii="等线" w:hAnsi="等线"/>
+          <w:b/>
+          <w:bCs/>
+          <w:caps w:val="false"/>
+          <w:smallCaps w:val="false"/>
+          <w:strike w:val="false"/>
+          <w:dstrike w:val="false"/>
+          <w:color w:val="C9211E"/>
+          <w:spacing w:val="75"/>
+          <w:kern w:val="2"/>
+          <w:position w:val="0"/>
+          <w:sz w:val="24"/>
+          <w:sz w:val="24"/>
+          <w:szCs w:val="24"/>
+          <w:vertAlign w:val="baseline"/>
+          <w:lang w:val="en-US" w:eastAsia="zh-CN" w:bidi="ar-SA"/>
+        </w:rPr>
+        <w:t>,…,z</w:t>
+      </w:r>
+      <w:r>
+        <w:rPr>
+          <w:rFonts w:eastAsia="Liberation Mono" w:cs="等线" w:ascii="等线" w:hAnsi="等线"/>
+          <w:b/>
+          <w:bCs/>
+          <w:caps w:val="false"/>
+          <w:smallCaps w:val="false"/>
+          <w:strike w:val="false"/>
+          <w:dstrike w:val="false"/>
+          <w:color w:val="C9211E"/>
+          <w:spacing w:val="75"/>
+          <w:kern w:val="2"/>
+          <w:sz w:val="24"/>
+          <w:szCs w:val="24"/>
+          <w:vertAlign w:val="subscript"/>
+          <w:lang w:val="en-US" w:eastAsia="zh-CN" w:bidi="ar-SA"/>
+        </w:rPr>
+        <w:t>n</w:t>
+      </w:r>
+      <w:r>
+        <w:rPr>
+          <w:rFonts w:eastAsia="Liberation Mono" w:cs="等线" w:ascii="等线" w:hAnsi="等线"/>
+          <w:b/>
+          <w:bCs/>
+          <w:caps w:val="false"/>
+          <w:smallCaps w:val="false"/>
+          <w:strike w:val="false"/>
+          <w:dstrike w:val="false"/>
+          <w:color w:val="C9211E"/>
+          <w:spacing w:val="75"/>
+          <w:kern w:val="2"/>
+          <w:position w:val="0"/>
+          <w:sz w:val="24"/>
+          <w:sz w:val="24"/>
+          <w:szCs w:val="24"/>
+          <w:vertAlign w:val="baseline"/>
+          <w:lang w:val="en-US" w:eastAsia="zh-CN" w:bidi="ar-SA"/>
+        </w:rPr>
+        <w:t>)=∑</w:t>
+      </w:r>
+      <w:r>
+        <w:rPr>
+          <w:rFonts w:eastAsia="Liberation Mono" w:cs="等线" w:ascii="等线" w:hAnsi="等线"/>
+          <w:b/>
+          <w:bCs/>
+          <w:caps w:val="false"/>
+          <w:smallCaps w:val="false"/>
+          <w:strike w:val="false"/>
+          <w:dstrike w:val="false"/>
+          <w:color w:val="C9211E"/>
+          <w:spacing w:val="75"/>
+          <w:kern w:val="2"/>
+          <w:sz w:val="24"/>
+          <w:szCs w:val="24"/>
+          <w:vertAlign w:val="subscript"/>
+          <w:lang w:val="en-US" w:eastAsia="zh-CN" w:bidi="ar-SA"/>
+        </w:rPr>
+        <w:t>1≤j≤n</w:t>
+      </w:r>
+      <w:r>
+        <w:rPr>
+          <w:rFonts w:eastAsia="Liberation Mono" w:cs="等线" w:ascii="等线" w:hAnsi="等线"/>
+          <w:b/>
+          <w:bCs/>
+          <w:caps w:val="false"/>
+          <w:smallCaps w:val="false"/>
+          <w:strike w:val="false"/>
+          <w:dstrike w:val="false"/>
+          <w:color w:val="C9211E"/>
+          <w:spacing w:val="75"/>
+          <w:kern w:val="2"/>
+          <w:position w:val="0"/>
+          <w:sz w:val="24"/>
+          <w:sz w:val="24"/>
+          <w:szCs w:val="24"/>
+          <w:vertAlign w:val="baseline"/>
+          <w:lang w:val="en-US" w:eastAsia="zh-CN" w:bidi="ar-SA"/>
+        </w:rPr>
+        <w:t>z</w:t>
+      </w:r>
+      <w:r>
+        <w:rPr>
+          <w:rFonts w:eastAsia="Liberation Mono" w:cs="等线" w:ascii="等线" w:hAnsi="等线"/>
+          <w:b/>
+          <w:bCs/>
+          <w:caps w:val="false"/>
+          <w:smallCaps w:val="false"/>
+          <w:strike w:val="false"/>
+          <w:dstrike w:val="false"/>
+          <w:color w:val="C9211E"/>
+          <w:spacing w:val="75"/>
+          <w:kern w:val="2"/>
+          <w:sz w:val="24"/>
+          <w:szCs w:val="24"/>
+          <w:vertAlign w:val="subscript"/>
+          <w:lang w:val="en-US" w:eastAsia="zh-CN" w:bidi="ar-SA"/>
+        </w:rPr>
+        <w:t>j</w:t>
+      </w:r>
+      <w:r>
+        <w:rPr>
+          <w:rFonts w:eastAsia="Liberation Mono" w:cs="等线" w:ascii="等线" w:hAnsi="等线"/>
+          <w:b/>
+          <w:bCs/>
+          <w:caps w:val="false"/>
+          <w:smallCaps w:val="false"/>
+          <w:strike w:val="false"/>
+          <w:dstrike w:val="false"/>
+          <w:color w:val="C9211E"/>
+          <w:spacing w:val="75"/>
+          <w:kern w:val="2"/>
+          <w:position w:val="0"/>
+          <w:sz w:val="24"/>
+          <w:sz w:val="24"/>
+          <w:szCs w:val="24"/>
+          <w:vertAlign w:val="baseline"/>
+          <w:lang w:val="en-US" w:eastAsia="zh-CN" w:bidi="ar-SA"/>
+        </w:rPr>
+        <w:t>w</w:t>
+      </w:r>
+      <w:r>
+        <w:rPr>
+          <w:rFonts w:eastAsia="Liberation Mono" w:cs="等线" w:ascii="等线" w:hAnsi="等线"/>
+          <w:b/>
+          <w:bCs/>
+          <w:caps w:val="false"/>
+          <w:smallCaps w:val="false"/>
+          <w:strike w:val="false"/>
+          <w:dstrike w:val="false"/>
+          <w:color w:val="C9211E"/>
+          <w:spacing w:val="75"/>
+          <w:kern w:val="2"/>
+          <w:sz w:val="24"/>
+          <w:szCs w:val="24"/>
+          <w:vertAlign w:val="subscript"/>
+          <w:lang w:val="en-US" w:eastAsia="zh-CN" w:bidi="ar-SA"/>
+        </w:rPr>
+        <w:t>j</w:t>
+      </w:r>
+      <w:r>
+        <w:rPr>
+          <w:rFonts w:eastAsia="Liberation Mono" w:cs="等线" w:ascii="等线" w:hAnsi="等线"/>
+          <w:b/>
+          <w:bCs/>
+          <w:caps w:val="false"/>
+          <w:smallCaps w:val="false"/>
+          <w:strike w:val="false"/>
+          <w:dstrike w:val="false"/>
+          <w:color w:val="C9211E"/>
+          <w:spacing w:val="75"/>
+          <w:kern w:val="2"/>
+          <w:position w:val="0"/>
+          <w:sz w:val="24"/>
+          <w:sz w:val="24"/>
+          <w:szCs w:val="24"/>
+          <w:vertAlign w:val="baseline"/>
+          <w:lang w:val="en-US" w:eastAsia="zh-CN" w:bidi="ar-SA"/>
+        </w:rPr>
+        <w:t>, then it will be specialized since T is a linear map from F</w:t>
+      </w:r>
+      <w:r>
+        <w:rPr>
+          <w:rFonts w:eastAsia="Liberation Mono" w:cs="等线" w:ascii="等线" w:hAnsi="等线"/>
+          <w:b/>
+          <w:bCs/>
+          <w:caps w:val="false"/>
+          <w:smallCaps w:val="false"/>
+          <w:strike w:val="false"/>
+          <w:dstrike w:val="false"/>
+          <w:color w:val="C9211E"/>
+          <w:spacing w:val="75"/>
+          <w:kern w:val="2"/>
+          <w:sz w:val="24"/>
+          <w:szCs w:val="24"/>
+          <w:vertAlign w:val="superscript"/>
+          <w:lang w:val="en-US" w:eastAsia="zh-CN" w:bidi="ar-SA"/>
+        </w:rPr>
+        <w:t>n</w:t>
+      </w:r>
+      <w:r>
+        <w:rPr>
+          <w:rFonts w:eastAsia="Liberation Mono" w:cs="等线" w:ascii="等线" w:hAnsi="等线"/>
+          <w:b/>
+          <w:bCs/>
+          <w:caps w:val="false"/>
+          <w:smallCaps w:val="false"/>
+          <w:strike w:val="false"/>
+          <w:dstrike w:val="false"/>
+          <w:color w:val="C9211E"/>
+          <w:spacing w:val="75"/>
+          <w:kern w:val="2"/>
+          <w:position w:val="0"/>
+          <w:sz w:val="24"/>
+          <w:sz w:val="24"/>
+          <w:szCs w:val="24"/>
+          <w:vertAlign w:val="baseline"/>
+          <w:lang w:val="en-US" w:eastAsia="zh-CN" w:bidi="ar-SA"/>
+        </w:rPr>
+        <w:t xml:space="preserve"> to W.)</w:t>
+      </w:r>
+    </w:p>
+    <w:p>
+      <w:pPr>
+        <w:pStyle w:val="PreformattedText"/>
+        <w:rPr>
+          <w:strike/>
+        </w:rPr>
+      </w:pPr>
+      <w:r>
+        <w:rPr>
+          <w:rFonts w:ascii="等线" w:hAnsi="等线" w:cs="等线"/>
+          <w:b/>
+          <w:bCs/>
+          <w:caps w:val="false"/>
+          <w:smallCaps w:val="false"/>
+          <w:strike/>
+          <w:color w:val="auto"/>
+          <w:spacing w:val="75"/>
+          <w:kern w:val="2"/>
+          <w:position w:val="0"/>
+          <w:sz w:val="24"/>
+          <w:sz w:val="24"/>
+          <w:szCs w:val="24"/>
+          <w:vertAlign w:val="baseline"/>
+          <w:lang w:val="en-US" w:eastAsia="zh-CN" w:bidi="ar-SA"/>
+        </w:rPr>
+        <w:t xml:space="preserve">                                      </w:t>
+      </w:r>
+    </w:p>
+    <w:p>
+      <w:pPr>
+        <w:pStyle w:val="PreformattedText"/>
+        <w:rPr/>
+      </w:pPr>
+      <w:r>
+        <w:rPr>
+          <w:rFonts w:eastAsia="Liberation Mono" w:cs="等线" w:ascii="等线" w:hAnsi="等线"/>
+          <w:b/>
+          <w:bCs/>
+          <w:caps w:val="false"/>
+          <w:smallCaps w:val="false"/>
+          <w:strike w:val="false"/>
+          <w:dstrike w:val="false"/>
+          <w:color w:val="auto"/>
+          <w:spacing w:val="75"/>
+          <w:kern w:val="2"/>
+          <w:position w:val="0"/>
+          <w:sz w:val="24"/>
+          <w:sz w:val="24"/>
+          <w:szCs w:val="24"/>
+          <w:vertAlign w:val="baseline"/>
+          <w:lang w:val="en-US" w:eastAsia="zh-CN" w:bidi="ar-SA"/>
+        </w:rPr>
+        <w:t>18.Suppose V and W are both finite dimensional. Prove that there exists a surjective linear map from V to W if and only if dimV</w:t>
+      </w:r>
+      <w:r>
+        <w:rPr>
+          <w:rFonts w:eastAsia="Liberation Mono" w:cs="等线" w:ascii="等线" w:hAnsi="等线"/>
+          <w:b/>
+          <w:bCs/>
+          <w:caps w:val="false"/>
+          <w:smallCaps w:val="false"/>
+          <w:color w:val="auto"/>
+          <w:spacing w:val="75"/>
+          <w:kern w:val="2"/>
+          <w:position w:val="0"/>
+          <w:sz w:val="24"/>
+          <w:sz w:val="24"/>
+          <w:szCs w:val="24"/>
+          <w:vertAlign w:val="baseline"/>
+          <w:lang w:val="en-US" w:eastAsia="zh-CN" w:bidi="ar-SA"/>
+        </w:rPr>
+        <w:t>≥</w:t>
+      </w:r>
+      <w:r>
+        <w:rPr>
+          <w:rFonts w:eastAsia="Liberation Mono" w:cs="等线" w:ascii="等线" w:hAnsi="等线"/>
+          <w:b/>
+          <w:bCs/>
+          <w:caps w:val="false"/>
+          <w:smallCaps w:val="false"/>
+          <w:strike w:val="false"/>
+          <w:dstrike w:val="false"/>
+          <w:color w:val="auto"/>
+          <w:spacing w:val="75"/>
+          <w:kern w:val="2"/>
+          <w:position w:val="0"/>
+          <w:sz w:val="24"/>
+          <w:sz w:val="24"/>
+          <w:szCs w:val="24"/>
+          <w:vertAlign w:val="baseline"/>
+          <w:lang w:val="en-US" w:eastAsia="zh-CN" w:bidi="ar-SA"/>
+        </w:rPr>
+        <w:t>dimW.</w:t>
+      </w:r>
+    </w:p>
+    <w:p>
+      <w:pPr>
+        <w:pStyle w:val="PreformattedText"/>
+        <w:rPr>
+          <w:strike/>
+        </w:rPr>
+      </w:pPr>
+      <w:r>
+        <w:rPr>
+          <w:rFonts w:ascii="等线" w:hAnsi="等线" w:cs="等线"/>
+          <w:b/>
+          <w:bCs/>
+          <w:caps w:val="false"/>
+          <w:smallCaps w:val="false"/>
+          <w:strike/>
+          <w:color w:val="auto"/>
+          <w:spacing w:val="75"/>
+          <w:kern w:val="2"/>
+          <w:position w:val="0"/>
+          <w:sz w:val="24"/>
+          <w:sz w:val="24"/>
+          <w:szCs w:val="24"/>
+          <w:vertAlign w:val="baseline"/>
+          <w:lang w:val="en-US" w:eastAsia="zh-CN" w:bidi="ar-SA"/>
+        </w:rPr>
+        <w:t xml:space="preserve">                                      </w:t>
+      </w:r>
+    </w:p>
+    <w:p>
+      <w:pPr>
+        <w:pStyle w:val="PreformattedText"/>
+        <w:rPr>
+          <w:strike w:val="false"/>
+          <w:dstrike w:val="false"/>
+        </w:rPr>
+      </w:pPr>
+      <w:r>
+        <w:rPr>
+          <w:rFonts w:eastAsia="Liberation Mono" w:cs="等线" w:ascii="等线" w:hAnsi="等线"/>
+          <w:b/>
+          <w:bCs/>
+          <w:caps w:val="false"/>
+          <w:smallCaps w:val="false"/>
+          <w:strike w:val="false"/>
+          <w:dstrike w:val="false"/>
+          <w:color w:val="auto"/>
+          <w:spacing w:val="75"/>
+          <w:kern w:val="2"/>
+          <w:position w:val="0"/>
+          <w:sz w:val="24"/>
+          <w:sz w:val="24"/>
+          <w:szCs w:val="24"/>
+          <w:vertAlign w:val="baseline"/>
+          <w:lang w:val="en-US" w:eastAsia="zh-CN" w:bidi="ar-SA"/>
+        </w:rPr>
+        <w:t>23.Suppose V and U are finite-dimensional vector spaces and S∈L(V,W) and T∈L(U,V). Prove that dimrangeST≤min{dimrangeT,dimrangeS}</w:t>
+      </w:r>
+    </w:p>
+    <w:p>
+      <w:pPr>
+        <w:pStyle w:val="PreformattedText"/>
+        <w:rPr>
+          <w:rFonts w:ascii="等线" w:hAnsi="等线" w:eastAsia="Liberation Mono" w:cs="等线"/>
+          <w:b/>
+          <w:b/>
+          <w:bCs/>
+          <w:caps w:val="false"/>
+          <w:smallCaps w:val="false"/>
+          <w:color w:val="auto"/>
+          <w:spacing w:val="75"/>
+          <w:kern w:val="2"/>
+          <w:position w:val="0"/>
+          <w:sz w:val="20"/>
+          <w:sz w:val="24"/>
+          <w:szCs w:val="24"/>
+          <w:vertAlign w:val="baseline"/>
+          <w:lang w:val="en-US" w:eastAsia="zh-CN" w:bidi="ar-SA"/>
+        </w:rPr>
+      </w:pPr>
+      <w:r>
+        <w:rPr>
+          <w:strike w:val="false"/>
+          <w:dstrike w:val="false"/>
+        </w:rPr>
       </w:r>
     </w:p>
     <w:sectPr>
@@ -6037,7 +7774,7 @@
     <w:pPr>
       <w:widowControl w:val="false"/>
       <w:suppressAutoHyphens w:val="true"/>
-      <w:overflowPunct w:val="false"/>
+      <w:overflowPunct w:val="true"/>
       <w:bidi w:val="0"/>
       <w:spacing w:before="0" w:after="0"/>
       <w:jc w:val="both"/>
@@ -6208,7 +7945,7 @@
     <w:pPr>
       <w:widowControl/>
       <w:suppressAutoHyphens w:val="true"/>
-      <w:overflowPunct w:val="false"/>
+      <w:overflowPunct w:val="true"/>
       <w:bidi w:val="0"/>
       <w:spacing w:before="0" w:after="0"/>
       <w:jc w:val="left"/>

</xml_diff>